<commit_message>
Updated Layout and added Comment
</commit_message>
<xml_diff>
--- a/Documentation/GDD.docx
+++ b/Documentation/GDD.docx
@@ -69,13 +69,31 @@
           <w:szCs w:val="96"/>
         </w:rPr>
       </w:pPr>
+      <w:proofErr w:type="spellStart"/>
       <w:r>
         <w:rPr>
           <w:sz w:val="96"/>
           <w:szCs w:val="96"/>
         </w:rPr>
-        <w:t>Metroidius Ferretus</w:t>
-      </w:r>
+        <w:t>Metroidius</w:t>
+      </w:r>
+      <w:proofErr w:type="spellEnd"/>
+      <w:r>
+        <w:rPr>
+          <w:sz w:val="96"/>
+          <w:szCs w:val="96"/>
+        </w:rPr>
+        <w:t xml:space="preserve"> </w:t>
+      </w:r>
+      <w:proofErr w:type="spellStart"/>
+      <w:r>
+        <w:rPr>
+          <w:sz w:val="96"/>
+          <w:szCs w:val="96"/>
+        </w:rPr>
+        <w:t>Ferretus</w:t>
+      </w:r>
+      <w:proofErr w:type="spellEnd"/>
     </w:p>
     <w:p>
       <w:pPr>
@@ -195,6 +213,7 @@
           <w:szCs w:val="24"/>
         </w:rPr>
       </w:pPr>
+      <w:proofErr w:type="spellStart"/>
       <w:r>
         <w:rPr>
           <w:rFonts w:ascii="Times New Roman" w:eastAsia="Times New Roman" w:hAnsi="Times New Roman" w:cs="Times New Roman"/>
@@ -202,7 +221,17 @@
           <w:sz w:val="24"/>
           <w:szCs w:val="24"/>
         </w:rPr>
-        <w:t>ExScottibur Games</w:t>
+        <w:t>ExScottibur</w:t>
+      </w:r>
+      <w:proofErr w:type="spellEnd"/>
+      <w:r>
+        <w:rPr>
+          <w:rFonts w:ascii="Times New Roman" w:eastAsia="Times New Roman" w:hAnsi="Times New Roman" w:cs="Times New Roman"/>
+          <w:i/>
+          <w:sz w:val="24"/>
+          <w:szCs w:val="24"/>
+        </w:rPr>
+        <w:t xml:space="preserve"> Games</w:t>
       </w:r>
     </w:p>
     <w:p>
@@ -225,7 +254,7 @@
       </w:pPr>
       <w:r>
         <w:pict w14:anchorId="377D1B05">
-          <v:rect id="_x0000_i1025" style="width:0;height:1.5pt" o:hralign="center" o:hrstd="t" o:hr="t" fillcolor="#a0a0a0" stroked="f"/>
+          <v:rect id="_x0000_i1049" style="width:0;height:1.5pt" o:hralign="center" o:hrstd="t" o:hr="t" fillcolor="#a0a0a0" stroked="f"/>
         </w:pict>
       </w:r>
     </w:p>
@@ -271,7 +300,27 @@
           <w:sz w:val="24"/>
           <w:szCs w:val="24"/>
         </w:rPr>
-        <w:t>A Metroidvania style</w:t>
+        <w:t xml:space="preserve">A </w:t>
+      </w:r>
+      <w:proofErr w:type="spellStart"/>
+      <w:r>
+        <w:rPr>
+          <w:rFonts w:ascii="Times New Roman" w:eastAsia="Times New Roman" w:hAnsi="Times New Roman" w:cs="Times New Roman"/>
+          <w:bCs/>
+          <w:sz w:val="24"/>
+          <w:szCs w:val="24"/>
+        </w:rPr>
+        <w:t>Metroidvania</w:t>
+      </w:r>
+      <w:proofErr w:type="spellEnd"/>
+      <w:r>
+        <w:rPr>
+          <w:rFonts w:ascii="Times New Roman" w:eastAsia="Times New Roman" w:hAnsi="Times New Roman" w:cs="Times New Roman"/>
+          <w:bCs/>
+          <w:sz w:val="24"/>
+          <w:szCs w:val="24"/>
+        </w:rPr>
+        <w:t xml:space="preserve"> style</w:t>
       </w:r>
       <w:r>
         <w:rPr>
@@ -282,16 +331,34 @@
         </w:rPr>
         <w:t xml:space="preserve"> combat/exploration</w:t>
       </w:r>
-      <w:bookmarkStart w:id="0" w:name="_GoBack"/>
-      <w:bookmarkEnd w:id="0"/>
-      <w:r>
-        <w:rPr>
-          <w:rFonts w:ascii="Times New Roman" w:eastAsia="Times New Roman" w:hAnsi="Times New Roman" w:cs="Times New Roman"/>
-          <w:bCs/>
-          <w:sz w:val="24"/>
-          <w:szCs w:val="24"/>
-        </w:rPr>
-        <w:t xml:space="preserve"> platformer where the main character is a anthropomorphic ferret</w:t>
+      <w:r>
+        <w:rPr>
+          <w:rFonts w:ascii="Times New Roman" w:eastAsia="Times New Roman" w:hAnsi="Times New Roman" w:cs="Times New Roman"/>
+          <w:bCs/>
+          <w:sz w:val="24"/>
+          <w:szCs w:val="24"/>
+        </w:rPr>
+        <w:t xml:space="preserve"> platformer where the main character is </w:t>
+      </w:r>
+      <w:proofErr w:type="gramStart"/>
+      <w:r>
+        <w:rPr>
+          <w:rFonts w:ascii="Times New Roman" w:eastAsia="Times New Roman" w:hAnsi="Times New Roman" w:cs="Times New Roman"/>
+          <w:bCs/>
+          <w:sz w:val="24"/>
+          <w:szCs w:val="24"/>
+        </w:rPr>
+        <w:t>a</w:t>
+      </w:r>
+      <w:proofErr w:type="gramEnd"/>
+      <w:r>
+        <w:rPr>
+          <w:rFonts w:ascii="Times New Roman" w:eastAsia="Times New Roman" w:hAnsi="Times New Roman" w:cs="Times New Roman"/>
+          <w:bCs/>
+          <w:sz w:val="24"/>
+          <w:szCs w:val="24"/>
+        </w:rPr>
+        <w:t xml:space="preserve"> anthropomorphic ferret</w:t>
       </w:r>
       <w:r>
         <w:rPr>
@@ -354,7 +421,27 @@
           <w:sz w:val="24"/>
           <w:szCs w:val="24"/>
         </w:rPr>
-        <w:t>2D Metroidvania Platformer.</w:t>
+        <w:t xml:space="preserve">2D </w:t>
+      </w:r>
+      <w:proofErr w:type="spellStart"/>
+      <w:r>
+        <w:rPr>
+          <w:rFonts w:ascii="Times New Roman" w:eastAsia="Times New Roman" w:hAnsi="Times New Roman" w:cs="Times New Roman"/>
+          <w:bCs/>
+          <w:sz w:val="24"/>
+          <w:szCs w:val="24"/>
+        </w:rPr>
+        <w:t>Metroidvania</w:t>
+      </w:r>
+      <w:proofErr w:type="spellEnd"/>
+      <w:r>
+        <w:rPr>
+          <w:rFonts w:ascii="Times New Roman" w:eastAsia="Times New Roman" w:hAnsi="Times New Roman" w:cs="Times New Roman"/>
+          <w:bCs/>
+          <w:sz w:val="24"/>
+          <w:szCs w:val="24"/>
+        </w:rPr>
+        <w:t xml:space="preserve"> Platformer.</w:t>
       </w:r>
     </w:p>
     <w:p>
@@ -479,7 +566,7 @@
       </w:pPr>
       <w:r>
         <w:pict w14:anchorId="558259F8">
-          <v:rect id="_x0000_i1026" style="width:0;height:1.5pt" o:hralign="center" o:hrstd="t" o:hr="t" fillcolor="#a0a0a0" stroked="f"/>
+          <v:rect id="_x0000_i1050" style="width:0;height:1.5pt" o:hralign="center" o:hrstd="t" o:hr="t" fillcolor="#a0a0a0" stroked="f"/>
         </w:pict>
       </w:r>
     </w:p>
@@ -511,13 +598,38 @@
     </w:p>
     <w:p>
       <w:pPr>
-        <w:rPr>
-          <w:rFonts w:ascii="Times New Roman" w:eastAsia="Times New Roman" w:hAnsi="Times New Roman" w:cs="Times New Roman"/>
-          <w:b/>
-          <w:sz w:val="24"/>
-          <w:szCs w:val="24"/>
-        </w:rPr>
-      </w:pPr>
+        <w:pStyle w:val="ListParagraph"/>
+        <w:numPr>
+          <w:ilvl w:val="0"/>
+          <w:numId w:val="6"/>
+        </w:numPr>
+        <w:rPr>
+          <w:rFonts w:ascii="Times New Roman" w:eastAsia="Times New Roman" w:hAnsi="Times New Roman" w:cs="Times New Roman"/>
+          <w:b/>
+          <w:sz w:val="24"/>
+          <w:szCs w:val="24"/>
+        </w:rPr>
+      </w:pPr>
+      <w:r>
+        <w:rPr>
+          <w:rFonts w:ascii="Times New Roman" w:eastAsia="Times New Roman" w:hAnsi="Times New Roman" w:cs="Times New Roman"/>
+          <w:bCs/>
+          <w:sz w:val="24"/>
+          <w:szCs w:val="24"/>
+        </w:rPr>
+        <w:t>Player starts in a town named “</w:t>
+      </w:r>
+      <w:r>
+        <w:rPr>
+          <w:rFonts w:ascii="Times New Roman" w:eastAsia="Times New Roman" w:hAnsi="Times New Roman" w:cs="Times New Roman"/>
+          <w:bCs/>
+          <w:i/>
+          <w:iCs/>
+          <w:sz w:val="24"/>
+          <w:szCs w:val="24"/>
+        </w:rPr>
+        <w:t>The Last Burrow”</w:t>
+      </w:r>
     </w:p>
     <w:p>
       <w:pPr>
@@ -604,16 +716,7 @@
           <w:sz w:val="24"/>
           <w:szCs w:val="24"/>
         </w:rPr>
-        <w:t>Mario Jump (Player jumps higher the longer they hold the jump button)</w:t>
-      </w:r>
-      <w:r>
-        <w:rPr>
-          <w:rFonts w:ascii="Times New Roman" w:eastAsia="Times New Roman" w:hAnsi="Times New Roman" w:cs="Times New Roman"/>
-          <w:bCs/>
-          <w:sz w:val="24"/>
-          <w:szCs w:val="24"/>
-        </w:rPr>
-        <w:t>.</w:t>
+        <w:t>Mario Jump (Player jumps higher the longer they hold the jump button).</w:t>
       </w:r>
     </w:p>
     <w:p>
@@ -691,7 +794,7 @@
       </w:pPr>
       <w:r>
         <w:pict w14:anchorId="04C2600E">
-          <v:rect id="_x0000_i1027" style="width:0;height:1.5pt" o:hralign="center" o:hrstd="t" o:hr="t" fillcolor="#a0a0a0" stroked="f"/>
+          <v:rect id="_x0000_i1051" style="width:0;height:1.5pt" o:hralign="center" o:hrstd="t" o:hr="t" fillcolor="#a0a0a0" stroked="f"/>
         </w:pict>
       </w:r>
     </w:p>
@@ -767,7 +870,7 @@
       </w:pPr>
       <w:r>
         <w:pict w14:anchorId="2FEBAE36">
-          <v:rect id="_x0000_i1028" style="width:0;height:1.5pt" o:hralign="center" o:hrstd="t" o:hr="t" fillcolor="#a0a0a0" stroked="f"/>
+          <v:rect id="_x0000_i1052" style="width:0;height:1.5pt" o:hralign="center" o:hrstd="t" o:hr="t" fillcolor="#a0a0a0" stroked="f"/>
         </w:pict>
       </w:r>
     </w:p>
@@ -813,106 +916,6 @@
     </w:p>
     <w:p>
       <w:pPr>
-        <w:pStyle w:val="Heading1"/>
-        <w:rPr>
-          <w:sz w:val="24"/>
-          <w:szCs w:val="24"/>
-          <w:u w:val="single"/>
-        </w:rPr>
-      </w:pPr>
-      <w:r>
-        <w:t>Section 5 - Story</w:t>
-      </w:r>
-    </w:p>
-    <w:p>
-      <w:pPr>
-        <w:rPr>
-          <w:rFonts w:ascii="Times New Roman" w:eastAsia="Times New Roman" w:hAnsi="Times New Roman" w:cs="Times New Roman"/>
-          <w:sz w:val="24"/>
-          <w:szCs w:val="24"/>
-          <w:u w:val="single"/>
-        </w:rPr>
-      </w:pPr>
-      <w:r>
-        <w:pict w14:anchorId="7F871F23">
-          <v:rect id="_x0000_i1029" style="width:0;height:1.5pt" o:hralign="center" o:hrstd="t" o:hr="t" fillcolor="#a0a0a0" stroked="f"/>
-        </w:pict>
-      </w:r>
-    </w:p>
-    <w:p>
-      <w:pPr>
-        <w:pStyle w:val="Heading2"/>
-      </w:pPr>
-      <w:r>
-        <w:t>Narrative:</w:t>
-      </w:r>
-    </w:p>
-    <w:p>
-      <w:pPr>
-        <w:rPr>
-          <w:rFonts w:ascii="Times New Roman" w:eastAsia="Times New Roman" w:hAnsi="Times New Roman" w:cs="Times New Roman"/>
-          <w:b/>
-          <w:sz w:val="24"/>
-          <w:szCs w:val="24"/>
-        </w:rPr>
-      </w:pPr>
-    </w:p>
-    <w:p>
-      <w:pPr>
-        <w:pStyle w:val="Heading2"/>
-      </w:pPr>
-      <w:r>
-        <w:t>Characters:</w:t>
-      </w:r>
-    </w:p>
-    <w:p>
-      <w:pPr>
-        <w:rPr>
-          <w:rFonts w:ascii="Times New Roman" w:eastAsia="Times New Roman" w:hAnsi="Times New Roman" w:cs="Times New Roman"/>
-          <w:b/>
-          <w:sz w:val="24"/>
-          <w:szCs w:val="24"/>
-        </w:rPr>
-      </w:pPr>
-    </w:p>
-    <w:p>
-      <w:pPr>
-        <w:pStyle w:val="Heading2"/>
-      </w:pPr>
-      <w:r>
-        <w:t>Background:</w:t>
-      </w:r>
-    </w:p>
-    <w:p>
-      <w:pPr>
-        <w:rPr>
-          <w:rFonts w:ascii="Times New Roman" w:eastAsia="Times New Roman" w:hAnsi="Times New Roman" w:cs="Times New Roman"/>
-          <w:b/>
-          <w:sz w:val="24"/>
-          <w:szCs w:val="24"/>
-        </w:rPr>
-      </w:pPr>
-    </w:p>
-    <w:p>
-      <w:pPr>
-        <w:pStyle w:val="Heading2"/>
-      </w:pPr>
-      <w:r>
-        <w:t>Current world state:</w:t>
-      </w:r>
-    </w:p>
-    <w:p>
-      <w:pPr>
-        <w:rPr>
-          <w:rFonts w:ascii="Times New Roman" w:eastAsia="Times New Roman" w:hAnsi="Times New Roman" w:cs="Times New Roman"/>
-          <w:sz w:val="24"/>
-          <w:szCs w:val="24"/>
-          <w:u w:val="single"/>
-        </w:rPr>
-      </w:pPr>
-    </w:p>
-    <w:p>
-      <w:pPr>
         <w:rPr>
           <w:b/>
           <w:sz w:val="48"/>
@@ -926,6 +929,280 @@
     <w:p>
       <w:pPr>
         <w:pStyle w:val="Heading1"/>
+        <w:rPr>
+          <w:sz w:val="24"/>
+          <w:szCs w:val="24"/>
+          <w:u w:val="single"/>
+        </w:rPr>
+      </w:pPr>
+      <w:r>
+        <w:lastRenderedPageBreak/>
+        <w:t>Section 5 - Story</w:t>
+      </w:r>
+    </w:p>
+    <w:p>
+      <w:pPr>
+        <w:rPr>
+          <w:rFonts w:ascii="Times New Roman" w:eastAsia="Times New Roman" w:hAnsi="Times New Roman" w:cs="Times New Roman"/>
+          <w:sz w:val="24"/>
+          <w:szCs w:val="24"/>
+          <w:u w:val="single"/>
+        </w:rPr>
+      </w:pPr>
+      <w:r>
+        <w:pict w14:anchorId="7F871F23">
+          <v:rect id="_x0000_i1053" style="width:0;height:1.5pt" o:hralign="center" o:hrstd="t" o:hr="t" fillcolor="#a0a0a0" stroked="f"/>
+        </w:pict>
+      </w:r>
+    </w:p>
+    <w:p>
+      <w:pPr>
+        <w:pStyle w:val="Heading2"/>
+      </w:pPr>
+      <w:r>
+        <w:t>Narrative:</w:t>
+      </w:r>
+    </w:p>
+    <w:p>
+      <w:pPr>
+        <w:rPr>
+          <w:rFonts w:ascii="Times New Roman" w:eastAsia="Times New Roman" w:hAnsi="Times New Roman" w:cs="Times New Roman"/>
+          <w:bCs/>
+          <w:sz w:val="24"/>
+          <w:szCs w:val="24"/>
+        </w:rPr>
+      </w:pPr>
+      <w:r>
+        <w:rPr>
+          <w:rFonts w:ascii="Times New Roman" w:eastAsia="Times New Roman" w:hAnsi="Times New Roman" w:cs="Times New Roman"/>
+          <w:bCs/>
+          <w:sz w:val="24"/>
+          <w:szCs w:val="24"/>
+        </w:rPr>
+        <w:t>Brainstorm:</w:t>
+      </w:r>
+    </w:p>
+    <w:p>
+      <w:pPr>
+        <w:pStyle w:val="ListParagraph"/>
+        <w:numPr>
+          <w:ilvl w:val="0"/>
+          <w:numId w:val="6"/>
+        </w:numPr>
+        <w:rPr>
+          <w:rFonts w:ascii="Times New Roman" w:eastAsia="Times New Roman" w:hAnsi="Times New Roman" w:cs="Times New Roman"/>
+          <w:bCs/>
+          <w:sz w:val="24"/>
+          <w:szCs w:val="24"/>
+        </w:rPr>
+      </w:pPr>
+      <w:r>
+        <w:rPr>
+          <w:rFonts w:ascii="Times New Roman" w:eastAsia="Times New Roman" w:hAnsi="Times New Roman" w:cs="Times New Roman"/>
+          <w:bCs/>
+          <w:sz w:val="24"/>
+          <w:szCs w:val="24"/>
+        </w:rPr>
+        <w:t xml:space="preserve">Player is taken to </w:t>
+      </w:r>
+      <w:proofErr w:type="spellStart"/>
+      <w:r>
+        <w:rPr>
+          <w:rFonts w:ascii="Times New Roman" w:eastAsia="Times New Roman" w:hAnsi="Times New Roman" w:cs="Times New Roman"/>
+          <w:bCs/>
+          <w:sz w:val="24"/>
+          <w:szCs w:val="24"/>
+        </w:rPr>
+        <w:t>Asgard</w:t>
+      </w:r>
+      <w:proofErr w:type="spellEnd"/>
+      <w:r>
+        <w:rPr>
+          <w:rFonts w:ascii="Times New Roman" w:eastAsia="Times New Roman" w:hAnsi="Times New Roman" w:cs="Times New Roman"/>
+          <w:bCs/>
+          <w:sz w:val="24"/>
+          <w:szCs w:val="24"/>
+        </w:rPr>
+        <w:t xml:space="preserve"> and must fight through the 9 realms of Yggdrasil in order to return to their home on Midgard (earth)</w:t>
+      </w:r>
+      <w:r>
+        <w:rPr>
+          <w:rFonts w:ascii="Times New Roman" w:eastAsia="Times New Roman" w:hAnsi="Times New Roman" w:cs="Times New Roman"/>
+          <w:bCs/>
+          <w:sz w:val="24"/>
+          <w:szCs w:val="24"/>
+        </w:rPr>
+        <w:t>.</w:t>
+      </w:r>
+    </w:p>
+    <w:p>
+      <w:pPr>
+        <w:pStyle w:val="ListParagraph"/>
+        <w:numPr>
+          <w:ilvl w:val="0"/>
+          <w:numId w:val="6"/>
+        </w:numPr>
+        <w:rPr>
+          <w:rFonts w:ascii="Times New Roman" w:eastAsia="Times New Roman" w:hAnsi="Times New Roman" w:cs="Times New Roman"/>
+          <w:bCs/>
+          <w:sz w:val="24"/>
+          <w:szCs w:val="24"/>
+        </w:rPr>
+      </w:pPr>
+      <w:r>
+        <w:rPr>
+          <w:rFonts w:ascii="Times New Roman" w:eastAsia="Times New Roman" w:hAnsi="Times New Roman" w:cs="Times New Roman"/>
+          <w:bCs/>
+          <w:sz w:val="24"/>
+          <w:szCs w:val="24"/>
+        </w:rPr>
+        <w:t>Player comes across a mysterious land that traps those who venture inside of it forever and drives their minds to madness. The player, however, has been gifted with an immunity to this strange curse. As the player saves the residents of the land, the city [main hub] begins to come back to life. This leads to new stores, abilities, and dialogue.</w:t>
+      </w:r>
+      <w:bookmarkStart w:id="0" w:name="_GoBack"/>
+      <w:bookmarkEnd w:id="0"/>
+    </w:p>
+    <w:p>
+      <w:pPr>
+        <w:pStyle w:val="Heading2"/>
+      </w:pPr>
+      <w:r>
+        <w:t>Characters:</w:t>
+      </w:r>
+    </w:p>
+    <w:p>
+      <w:pPr>
+        <w:pStyle w:val="ListParagraph"/>
+        <w:numPr>
+          <w:ilvl w:val="0"/>
+          <w:numId w:val="6"/>
+        </w:numPr>
+        <w:rPr>
+          <w:rFonts w:ascii="Times New Roman" w:eastAsia="Times New Roman" w:hAnsi="Times New Roman" w:cs="Times New Roman"/>
+          <w:b/>
+          <w:sz w:val="24"/>
+          <w:szCs w:val="24"/>
+        </w:rPr>
+      </w:pPr>
+      <w:r>
+        <w:rPr>
+          <w:rFonts w:ascii="Times New Roman" w:eastAsia="Times New Roman" w:hAnsi="Times New Roman" w:cs="Times New Roman"/>
+          <w:b/>
+          <w:sz w:val="24"/>
+          <w:szCs w:val="24"/>
+        </w:rPr>
+        <w:t xml:space="preserve">Main Character: </w:t>
+      </w:r>
+      <w:r>
+        <w:rPr>
+          <w:rFonts w:ascii="Times New Roman" w:eastAsia="Times New Roman" w:hAnsi="Times New Roman" w:cs="Times New Roman"/>
+          <w:bCs/>
+          <w:sz w:val="24"/>
+          <w:szCs w:val="24"/>
+        </w:rPr>
+        <w:t>Ferret (viewed as an “odd looking rat with a long nose and furry tail”).</w:t>
+      </w:r>
+    </w:p>
+    <w:p>
+      <w:pPr>
+        <w:pStyle w:val="ListParagraph"/>
+        <w:numPr>
+          <w:ilvl w:val="0"/>
+          <w:numId w:val="6"/>
+        </w:numPr>
+        <w:rPr>
+          <w:rFonts w:ascii="Times New Roman" w:eastAsia="Times New Roman" w:hAnsi="Times New Roman" w:cs="Times New Roman"/>
+          <w:b/>
+          <w:sz w:val="24"/>
+          <w:szCs w:val="24"/>
+        </w:rPr>
+      </w:pPr>
+      <w:r>
+        <w:rPr>
+          <w:rFonts w:ascii="Times New Roman" w:eastAsia="Times New Roman" w:hAnsi="Times New Roman" w:cs="Times New Roman"/>
+          <w:b/>
+          <w:sz w:val="24"/>
+          <w:szCs w:val="24"/>
+        </w:rPr>
+        <w:t>Townsfolk</w:t>
+      </w:r>
+      <w:r>
+        <w:rPr>
+          <w:rFonts w:ascii="Times New Roman" w:eastAsia="Times New Roman" w:hAnsi="Times New Roman" w:cs="Times New Roman"/>
+          <w:b/>
+          <w:sz w:val="24"/>
+          <w:szCs w:val="24"/>
+        </w:rPr>
+        <w:t xml:space="preserve">: </w:t>
+      </w:r>
+      <w:commentRangeStart w:id="1"/>
+      <w:r>
+        <w:rPr>
+          <w:rFonts w:ascii="Times New Roman" w:eastAsia="Times New Roman" w:hAnsi="Times New Roman" w:cs="Times New Roman"/>
+          <w:b/>
+          <w:sz w:val="24"/>
+          <w:szCs w:val="24"/>
+        </w:rPr>
+        <w:t>Murderers under control of a puppet master.</w:t>
+      </w:r>
+      <w:commentRangeEnd w:id="1"/>
+      <w:r>
+        <w:rPr>
+          <w:rStyle w:val="CommentReference"/>
+        </w:rPr>
+        <w:commentReference w:id="1"/>
+      </w:r>
+    </w:p>
+    <w:p>
+      <w:pPr>
+        <w:pStyle w:val="Heading2"/>
+      </w:pPr>
+      <w:r>
+        <w:t>Background:</w:t>
+      </w:r>
+    </w:p>
+    <w:p>
+      <w:pPr>
+        <w:rPr>
+          <w:rFonts w:ascii="Times New Roman" w:eastAsia="Times New Roman" w:hAnsi="Times New Roman" w:cs="Times New Roman"/>
+          <w:b/>
+          <w:sz w:val="24"/>
+          <w:szCs w:val="24"/>
+        </w:rPr>
+      </w:pPr>
+    </w:p>
+    <w:p>
+      <w:pPr>
+        <w:pStyle w:val="Heading2"/>
+      </w:pPr>
+      <w:r>
+        <w:t>Current world state:</w:t>
+      </w:r>
+    </w:p>
+    <w:p>
+      <w:pPr>
+        <w:rPr>
+          <w:rFonts w:ascii="Times New Roman" w:eastAsia="Times New Roman" w:hAnsi="Times New Roman" w:cs="Times New Roman"/>
+          <w:sz w:val="24"/>
+          <w:szCs w:val="24"/>
+          <w:u w:val="single"/>
+        </w:rPr>
+      </w:pPr>
+    </w:p>
+    <w:p>
+      <w:pPr>
+        <w:rPr>
+          <w:b/>
+          <w:sz w:val="48"/>
+          <w:szCs w:val="48"/>
+        </w:rPr>
+      </w:pPr>
+      <w:r>
+        <w:br w:type="page"/>
+      </w:r>
+    </w:p>
+    <w:p>
+      <w:pPr>
+        <w:pStyle w:val="Heading1"/>
       </w:pPr>
       <w:r>
         <w:lastRenderedPageBreak/>
@@ -942,7 +1219,7 @@
       </w:pPr>
       <w:r>
         <w:pict w14:anchorId="7DC27387">
-          <v:rect id="_x0000_i1030" style="width:0;height:1.5pt" o:hralign="center" o:hrstd="t" o:hr="t" fillcolor="#a0a0a0" stroked="f"/>
+          <v:rect id="_x0000_i1054" style="width:0;height:1.5pt" o:hralign="center" o:hrstd="t" o:hr="t" fillcolor="#a0a0a0" stroked="f"/>
         </w:pict>
       </w:r>
     </w:p>
@@ -1293,6 +1570,39 @@
     </w:sectPr>
   </w:body>
 </w:document>
+</file>
+
+<file path=word/comments.xml><?xml version="1.0" encoding="utf-8"?>
+<w:comments xmlns:wpc="http://schemas.microsoft.com/office/word/2010/wordprocessingCanvas" xmlns:cx="http://schemas.microsoft.com/office/drawing/2014/chartex" xmlns:cx1="http://schemas.microsoft.com/office/drawing/2015/9/8/chartex" xmlns:cx2="http://schemas.microsoft.com/office/drawing/2015/10/21/chartex" xmlns:cx3="http://schemas.microsoft.com/office/drawing/2016/5/9/chartex" xmlns:cx4="http://schemas.microsoft.com/office/drawing/2016/5/10/chartex" xmlns:cx5="http://schemas.microsoft.com/office/drawing/2016/5/11/chartex" xmlns:cx6="http://schemas.microsoft.com/office/drawing/2016/5/12/chartex" xmlns:cx7="http://schemas.microsoft.com/office/drawing/2016/5/13/chartex" xmlns:cx8="http://schemas.microsoft.com/office/drawing/2016/5/14/chartex" xmlns:mc="http://schemas.openxmlformats.org/markup-compatibility/2006" xmlns:aink="http://schemas.microsoft.com/office/drawing/2016/ink" xmlns:am3d="http://schemas.microsoft.com/office/drawing/2017/model3d" xmlns:o="urn:schemas-microsoft-com:office:office" xmlns:r="http://schemas.openxmlformats.org/officeDocument/2006/relationships" xmlns:m="http://schemas.openxmlformats.org/officeDocument/2006/math" xmlns:v="urn:schemas-microsoft-com:vml" xmlns:wp14="http://schemas.microsoft.com/office/word/2010/wordprocessingDrawing" xmlns:wp="http://schemas.openxmlformats.org/drawingml/2006/wordprocessingDrawing" xmlns:w10="urn:schemas-microsoft-com:office:word" xmlns:w="http://schemas.openxmlformats.org/wordprocessingml/2006/main" xmlns:w14="http://schemas.microsoft.com/office/word/2010/wordml" xmlns:w15="http://schemas.microsoft.com/office/word/2012/wordml" xmlns:w16cid="http://schemas.microsoft.com/office/word/2016/wordml/cid" xmlns:w16se="http://schemas.microsoft.com/office/word/2015/wordml/symex" xmlns:wpg="http://schemas.microsoft.com/office/word/2010/wordprocessingGroup" xmlns:wpi="http://schemas.microsoft.com/office/word/2010/wordprocessingInk" xmlns:wne="http://schemas.microsoft.com/office/word/2006/wordml" xmlns:wps="http://schemas.microsoft.com/office/word/2010/wordprocessingShape" mc:Ignorable="w14 w15 w16se w16cid wp14">
+  <w:comment w:id="1" w:author="Scott Little" w:date="2019-12-23T11:09:00Z" w:initials="SL">
+    <w:p>
+      <w:pPr>
+        <w:pStyle w:val="CommentText"/>
+      </w:pPr>
+      <w:r>
+        <w:rPr>
+          <w:rStyle w:val="CommentReference"/>
+        </w:rPr>
+        <w:annotationRef/>
+      </w:r>
+      <w:r>
+        <w:t>This might be a good plot idea</w:t>
+      </w:r>
+    </w:p>
+  </w:comment>
+</w:comments>
+</file>
+
+<file path=word/commentsExtended.xml><?xml version="1.0" encoding="utf-8"?>
+<w15:commentsEx xmlns:wpc="http://schemas.microsoft.com/office/word/2010/wordprocessingCanvas" xmlns:cx="http://schemas.microsoft.com/office/drawing/2014/chartex" xmlns:cx1="http://schemas.microsoft.com/office/drawing/2015/9/8/chartex" xmlns:cx2="http://schemas.microsoft.com/office/drawing/2015/10/21/chartex" xmlns:cx3="http://schemas.microsoft.com/office/drawing/2016/5/9/chartex" xmlns:cx4="http://schemas.microsoft.com/office/drawing/2016/5/10/chartex" xmlns:cx5="http://schemas.microsoft.com/office/drawing/2016/5/11/chartex" xmlns:cx6="http://schemas.microsoft.com/office/drawing/2016/5/12/chartex" xmlns:cx7="http://schemas.microsoft.com/office/drawing/2016/5/13/chartex" xmlns:cx8="http://schemas.microsoft.com/office/drawing/2016/5/14/chartex" xmlns:mc="http://schemas.openxmlformats.org/markup-compatibility/2006" xmlns:aink="http://schemas.microsoft.com/office/drawing/2016/ink" xmlns:am3d="http://schemas.microsoft.com/office/drawing/2017/model3d" xmlns:o="urn:schemas-microsoft-com:office:office" xmlns:r="http://schemas.openxmlformats.org/officeDocument/2006/relationships" xmlns:m="http://schemas.openxmlformats.org/officeDocument/2006/math" xmlns:v="urn:schemas-microsoft-com:vml" xmlns:wp14="http://schemas.microsoft.com/office/word/2010/wordprocessingDrawing" xmlns:wp="http://schemas.openxmlformats.org/drawingml/2006/wordprocessingDrawing" xmlns:w10="urn:schemas-microsoft-com:office:word" xmlns:w="http://schemas.openxmlformats.org/wordprocessingml/2006/main" xmlns:w14="http://schemas.microsoft.com/office/word/2010/wordml" xmlns:w15="http://schemas.microsoft.com/office/word/2012/wordml" xmlns:w16cid="http://schemas.microsoft.com/office/word/2016/wordml/cid" xmlns:w16se="http://schemas.microsoft.com/office/word/2015/wordml/symex" xmlns:wpg="http://schemas.microsoft.com/office/word/2010/wordprocessingGroup" xmlns:wpi="http://schemas.microsoft.com/office/word/2010/wordprocessingInk" xmlns:wne="http://schemas.microsoft.com/office/word/2006/wordml" xmlns:wps="http://schemas.microsoft.com/office/word/2010/wordprocessingShape" mc:Ignorable="w14 w15 w16se w16cid wp14">
+  <w15:commentEx w15:paraId="07DF6682" w15:done="0"/>
+</w15:commentsEx>
+</file>
+
+<file path=word/commentsIds.xml><?xml version="1.0" encoding="utf-8"?>
+<w16cid:commentsIds xmlns:wpc="http://schemas.microsoft.com/office/word/2010/wordprocessingCanvas" xmlns:cx="http://schemas.microsoft.com/office/drawing/2014/chartex" xmlns:cx1="http://schemas.microsoft.com/office/drawing/2015/9/8/chartex" xmlns:cx2="http://schemas.microsoft.com/office/drawing/2015/10/21/chartex" xmlns:cx3="http://schemas.microsoft.com/office/drawing/2016/5/9/chartex" xmlns:cx4="http://schemas.microsoft.com/office/drawing/2016/5/10/chartex" xmlns:cx5="http://schemas.microsoft.com/office/drawing/2016/5/11/chartex" xmlns:cx6="http://schemas.microsoft.com/office/drawing/2016/5/12/chartex" xmlns:cx7="http://schemas.microsoft.com/office/drawing/2016/5/13/chartex" xmlns:cx8="http://schemas.microsoft.com/office/drawing/2016/5/14/chartex" xmlns:mc="http://schemas.openxmlformats.org/markup-compatibility/2006" xmlns:aink="http://schemas.microsoft.com/office/drawing/2016/ink" xmlns:am3d="http://schemas.microsoft.com/office/drawing/2017/model3d" xmlns:o="urn:schemas-microsoft-com:office:office" xmlns:r="http://schemas.openxmlformats.org/officeDocument/2006/relationships" xmlns:m="http://schemas.openxmlformats.org/officeDocument/2006/math" xmlns:v="urn:schemas-microsoft-com:vml" xmlns:wp14="http://schemas.microsoft.com/office/word/2010/wordprocessingDrawing" xmlns:wp="http://schemas.openxmlformats.org/drawingml/2006/wordprocessingDrawing" xmlns:w10="urn:schemas-microsoft-com:office:word" xmlns:w="http://schemas.openxmlformats.org/wordprocessingml/2006/main" xmlns:w14="http://schemas.microsoft.com/office/word/2010/wordml" xmlns:w15="http://schemas.microsoft.com/office/word/2012/wordml" xmlns:w16cid="http://schemas.microsoft.com/office/word/2016/wordml/cid" xmlns:w16se="http://schemas.microsoft.com/office/word/2015/wordml/symex" xmlns:wpg="http://schemas.microsoft.com/office/word/2010/wordprocessingGroup" xmlns:wpi="http://schemas.microsoft.com/office/word/2010/wordprocessingInk" xmlns:wne="http://schemas.microsoft.com/office/word/2006/wordml" xmlns:wps="http://schemas.microsoft.com/office/word/2010/wordprocessingShape" mc:Ignorable="w14 w15 w16se w16cid wp14">
+  <w16cid:commentId w16cid:paraId="07DF6682" w16cid:durableId="21AB1F01"/>
+</w16cid:commentsIds>
 </file>
 
 <file path=word/endnotes.xml><?xml version="1.0" encoding="utf-8"?>
@@ -1574,6 +1884,119 @@
     </w:lvl>
   </w:abstractNum>
   <w:abstractNum w:abstractNumId="2" w15:restartNumberingAfterBreak="0">
+    <w:nsid w:val="335155FE"/>
+    <w:multiLevelType w:val="hybridMultilevel"/>
+    <w:tmpl w:val="54800D8C"/>
+    <w:lvl w:ilvl="0" w:tplc="97E0D6CE">
+      <w:start w:val="6"/>
+      <w:numFmt w:val="bullet"/>
+      <w:lvlText w:val="-"/>
+      <w:lvlJc w:val="left"/>
+      <w:pPr>
+        <w:ind w:left="720" w:hanging="360"/>
+      </w:pPr>
+      <w:rPr>
+        <w:rFonts w:ascii="Times New Roman" w:eastAsia="Times New Roman" w:hAnsi="Times New Roman" w:cs="Times New Roman" w:hint="default"/>
+      </w:rPr>
+    </w:lvl>
+    <w:lvl w:ilvl="1" w:tplc="04090003" w:tentative="1">
+      <w:start w:val="1"/>
+      <w:numFmt w:val="bullet"/>
+      <w:lvlText w:val="o"/>
+      <w:lvlJc w:val="left"/>
+      <w:pPr>
+        <w:ind w:left="1440" w:hanging="360"/>
+      </w:pPr>
+      <w:rPr>
+        <w:rFonts w:ascii="Courier New" w:hAnsi="Courier New" w:cs="Courier New" w:hint="default"/>
+      </w:rPr>
+    </w:lvl>
+    <w:lvl w:ilvl="2" w:tplc="04090005" w:tentative="1">
+      <w:start w:val="1"/>
+      <w:numFmt w:val="bullet"/>
+      <w:lvlText w:val=""/>
+      <w:lvlJc w:val="left"/>
+      <w:pPr>
+        <w:ind w:left="2160" w:hanging="360"/>
+      </w:pPr>
+      <w:rPr>
+        <w:rFonts w:ascii="Wingdings" w:hAnsi="Wingdings" w:hint="default"/>
+      </w:rPr>
+    </w:lvl>
+    <w:lvl w:ilvl="3" w:tplc="04090001" w:tentative="1">
+      <w:start w:val="1"/>
+      <w:numFmt w:val="bullet"/>
+      <w:lvlText w:val=""/>
+      <w:lvlJc w:val="left"/>
+      <w:pPr>
+        <w:ind w:left="2880" w:hanging="360"/>
+      </w:pPr>
+      <w:rPr>
+        <w:rFonts w:ascii="Symbol" w:hAnsi="Symbol" w:hint="default"/>
+      </w:rPr>
+    </w:lvl>
+    <w:lvl w:ilvl="4" w:tplc="04090003" w:tentative="1">
+      <w:start w:val="1"/>
+      <w:numFmt w:val="bullet"/>
+      <w:lvlText w:val="o"/>
+      <w:lvlJc w:val="left"/>
+      <w:pPr>
+        <w:ind w:left="3600" w:hanging="360"/>
+      </w:pPr>
+      <w:rPr>
+        <w:rFonts w:ascii="Courier New" w:hAnsi="Courier New" w:cs="Courier New" w:hint="default"/>
+      </w:rPr>
+    </w:lvl>
+    <w:lvl w:ilvl="5" w:tplc="04090005" w:tentative="1">
+      <w:start w:val="1"/>
+      <w:numFmt w:val="bullet"/>
+      <w:lvlText w:val=""/>
+      <w:lvlJc w:val="left"/>
+      <w:pPr>
+        <w:ind w:left="4320" w:hanging="360"/>
+      </w:pPr>
+      <w:rPr>
+        <w:rFonts w:ascii="Wingdings" w:hAnsi="Wingdings" w:hint="default"/>
+      </w:rPr>
+    </w:lvl>
+    <w:lvl w:ilvl="6" w:tplc="04090001" w:tentative="1">
+      <w:start w:val="1"/>
+      <w:numFmt w:val="bullet"/>
+      <w:lvlText w:val=""/>
+      <w:lvlJc w:val="left"/>
+      <w:pPr>
+        <w:ind w:left="5040" w:hanging="360"/>
+      </w:pPr>
+      <w:rPr>
+        <w:rFonts w:ascii="Symbol" w:hAnsi="Symbol" w:hint="default"/>
+      </w:rPr>
+    </w:lvl>
+    <w:lvl w:ilvl="7" w:tplc="04090003" w:tentative="1">
+      <w:start w:val="1"/>
+      <w:numFmt w:val="bullet"/>
+      <w:lvlText w:val="o"/>
+      <w:lvlJc w:val="left"/>
+      <w:pPr>
+        <w:ind w:left="5760" w:hanging="360"/>
+      </w:pPr>
+      <w:rPr>
+        <w:rFonts w:ascii="Courier New" w:hAnsi="Courier New" w:cs="Courier New" w:hint="default"/>
+      </w:rPr>
+    </w:lvl>
+    <w:lvl w:ilvl="8" w:tplc="04090005" w:tentative="1">
+      <w:start w:val="1"/>
+      <w:numFmt w:val="bullet"/>
+      <w:lvlText w:val=""/>
+      <w:lvlJc w:val="left"/>
+      <w:pPr>
+        <w:ind w:left="6480" w:hanging="360"/>
+      </w:pPr>
+      <w:rPr>
+        <w:rFonts w:ascii="Wingdings" w:hAnsi="Wingdings" w:hint="default"/>
+      </w:rPr>
+    </w:lvl>
+  </w:abstractNum>
+  <w:abstractNum w:abstractNumId="3" w15:restartNumberingAfterBreak="0">
     <w:nsid w:val="349D2D86"/>
     <w:multiLevelType w:val="hybridMultilevel"/>
     <w:tmpl w:val="3CB2FAD2"/>
@@ -1686,7 +2109,7 @@
       </w:rPr>
     </w:lvl>
   </w:abstractNum>
-  <w:abstractNum w:abstractNumId="3" w15:restartNumberingAfterBreak="0">
+  <w:abstractNum w:abstractNumId="4" w15:restartNumberingAfterBreak="0">
     <w:nsid w:val="5B161610"/>
     <w:multiLevelType w:val="hybridMultilevel"/>
     <w:tmpl w:val="8CD2C0C0"/>
@@ -1800,7 +2223,7 @@
       </w:rPr>
     </w:lvl>
   </w:abstractNum>
-  <w:abstractNum w:abstractNumId="4" w15:restartNumberingAfterBreak="0">
+  <w:abstractNum w:abstractNumId="5" w15:restartNumberingAfterBreak="0">
     <w:nsid w:val="6FB94ED3"/>
     <w:multiLevelType w:val="hybridMultilevel"/>
     <w:tmpl w:val="77A2210C"/>
@@ -1915,10 +2338,10 @@
     </w:lvl>
   </w:abstractNum>
   <w:num w:numId="1">
-    <w:abstractNumId w:val="3"/>
+    <w:abstractNumId w:val="4"/>
   </w:num>
   <w:num w:numId="2">
-    <w:abstractNumId w:val="4"/>
+    <w:abstractNumId w:val="5"/>
   </w:num>
   <w:num w:numId="3">
     <w:abstractNumId w:val="0"/>
@@ -1927,9 +2350,20 @@
     <w:abstractNumId w:val="1"/>
   </w:num>
   <w:num w:numId="5">
+    <w:abstractNumId w:val="3"/>
+  </w:num>
+  <w:num w:numId="6">
     <w:abstractNumId w:val="2"/>
   </w:num>
 </w:numbering>
+</file>
+
+<file path=word/people.xml><?xml version="1.0" encoding="utf-8"?>
+<w15:people xmlns:wpc="http://schemas.microsoft.com/office/word/2010/wordprocessingCanvas" xmlns:cx="http://schemas.microsoft.com/office/drawing/2014/chartex" xmlns:cx1="http://schemas.microsoft.com/office/drawing/2015/9/8/chartex" xmlns:cx2="http://schemas.microsoft.com/office/drawing/2015/10/21/chartex" xmlns:cx3="http://schemas.microsoft.com/office/drawing/2016/5/9/chartex" xmlns:cx4="http://schemas.microsoft.com/office/drawing/2016/5/10/chartex" xmlns:cx5="http://schemas.microsoft.com/office/drawing/2016/5/11/chartex" xmlns:cx6="http://schemas.microsoft.com/office/drawing/2016/5/12/chartex" xmlns:cx7="http://schemas.microsoft.com/office/drawing/2016/5/13/chartex" xmlns:cx8="http://schemas.microsoft.com/office/drawing/2016/5/14/chartex" xmlns:mc="http://schemas.openxmlformats.org/markup-compatibility/2006" xmlns:aink="http://schemas.microsoft.com/office/drawing/2016/ink" xmlns:am3d="http://schemas.microsoft.com/office/drawing/2017/model3d" xmlns:o="urn:schemas-microsoft-com:office:office" xmlns:r="http://schemas.openxmlformats.org/officeDocument/2006/relationships" xmlns:m="http://schemas.openxmlformats.org/officeDocument/2006/math" xmlns:v="urn:schemas-microsoft-com:vml" xmlns:wp14="http://schemas.microsoft.com/office/word/2010/wordprocessingDrawing" xmlns:wp="http://schemas.openxmlformats.org/drawingml/2006/wordprocessingDrawing" xmlns:w10="urn:schemas-microsoft-com:office:word" xmlns:w="http://schemas.openxmlformats.org/wordprocessingml/2006/main" xmlns:w14="http://schemas.microsoft.com/office/word/2010/wordml" xmlns:w15="http://schemas.microsoft.com/office/word/2012/wordml" xmlns:w16cid="http://schemas.microsoft.com/office/word/2016/wordml/cid" xmlns:w16se="http://schemas.microsoft.com/office/word/2015/wordml/symex" xmlns:wpg="http://schemas.microsoft.com/office/word/2010/wordprocessingGroup" xmlns:wpi="http://schemas.microsoft.com/office/word/2010/wordprocessingInk" xmlns:wne="http://schemas.microsoft.com/office/word/2006/wordml" xmlns:wps="http://schemas.microsoft.com/office/word/2010/wordprocessingShape" mc:Ignorable="w14 w15 w16se w16cid wp14">
+  <w15:person w15:author="Scott Little">
+    <w15:presenceInfo w15:providerId="Windows Live" w15:userId="2e76ed6dc83803a1"/>
+  </w15:person>
+</w15:people>
 </file>
 
 <file path=word/styles.xml><?xml version="1.0" encoding="utf-8"?>
@@ -2521,6 +2955,104 @@
       <w:contextualSpacing/>
     </w:pPr>
   </w:style>
+  <w:style w:type="character" w:styleId="CommentReference">
+    <w:name w:val="annotation reference"/>
+    <w:basedOn w:val="DefaultParagraphFont"/>
+    <w:uiPriority w:val="99"/>
+    <w:semiHidden/>
+    <w:unhideWhenUsed/>
+    <w:rsid w:val="00A83245"/>
+    <w:rPr>
+      <w:sz w:val="16"/>
+      <w:szCs w:val="16"/>
+    </w:rPr>
+  </w:style>
+  <w:style w:type="paragraph" w:styleId="CommentText">
+    <w:name w:val="annotation text"/>
+    <w:basedOn w:val="Normal"/>
+    <w:link w:val="CommentTextChar"/>
+    <w:uiPriority w:val="99"/>
+    <w:semiHidden/>
+    <w:unhideWhenUsed/>
+    <w:rsid w:val="00A83245"/>
+    <w:pPr>
+      <w:spacing w:line="240" w:lineRule="auto"/>
+    </w:pPr>
+    <w:rPr>
+      <w:sz w:val="20"/>
+      <w:szCs w:val="20"/>
+    </w:rPr>
+  </w:style>
+  <w:style w:type="character" w:customStyle="1" w:styleId="CommentTextChar">
+    <w:name w:val="Comment Text Char"/>
+    <w:basedOn w:val="DefaultParagraphFont"/>
+    <w:link w:val="CommentText"/>
+    <w:uiPriority w:val="99"/>
+    <w:semiHidden/>
+    <w:rsid w:val="00A83245"/>
+    <w:rPr>
+      <w:sz w:val="20"/>
+      <w:szCs w:val="20"/>
+    </w:rPr>
+  </w:style>
+  <w:style w:type="paragraph" w:styleId="CommentSubject">
+    <w:name w:val="annotation subject"/>
+    <w:basedOn w:val="CommentText"/>
+    <w:next w:val="CommentText"/>
+    <w:link w:val="CommentSubjectChar"/>
+    <w:uiPriority w:val="99"/>
+    <w:semiHidden/>
+    <w:unhideWhenUsed/>
+    <w:rsid w:val="00A83245"/>
+    <w:rPr>
+      <w:b/>
+      <w:bCs/>
+    </w:rPr>
+  </w:style>
+  <w:style w:type="character" w:customStyle="1" w:styleId="CommentSubjectChar">
+    <w:name w:val="Comment Subject Char"/>
+    <w:basedOn w:val="CommentTextChar"/>
+    <w:link w:val="CommentSubject"/>
+    <w:uiPriority w:val="99"/>
+    <w:semiHidden/>
+    <w:rsid w:val="00A83245"/>
+    <w:rPr>
+      <w:b/>
+      <w:bCs/>
+      <w:sz w:val="20"/>
+      <w:szCs w:val="20"/>
+    </w:rPr>
+  </w:style>
+  <w:style w:type="paragraph" w:styleId="BalloonText">
+    <w:name w:val="Balloon Text"/>
+    <w:basedOn w:val="Normal"/>
+    <w:link w:val="BalloonTextChar"/>
+    <w:uiPriority w:val="99"/>
+    <w:semiHidden/>
+    <w:unhideWhenUsed/>
+    <w:rsid w:val="00A83245"/>
+    <w:pPr>
+      <w:spacing w:after="0" w:line="240" w:lineRule="auto"/>
+    </w:pPr>
+    <w:rPr>
+      <w:rFonts w:ascii="Segoe UI" w:hAnsi="Segoe UI" w:cs="Segoe UI"/>
+      <w:sz w:val="18"/>
+      <w:szCs w:val="18"/>
+    </w:rPr>
+  </w:style>
+  <w:style w:type="character" w:customStyle="1" w:styleId="BalloonTextChar">
+    <w:name w:val="Balloon Text Char"/>
+    <w:basedOn w:val="DefaultParagraphFont"/>
+    <w:link w:val="BalloonText"/>
+    <w:uiPriority w:val="99"/>
+    <w:semiHidden/>
+    <w:rsid w:val="00A83245"/>
+    <w:rPr>
+      <w:rFonts w:ascii="Segoe UI" w:hAnsi="Segoe UI" w:cs="Segoe UI"/>
+      <w:sz w:val="18"/>
+      <w:szCs w:val="18"/>
+    </w:rPr>
+  </w:style>
 </w:styles>
 </file>
 
@@ -2849,7 +3381,7 @@
 </file>
 
 <file path=customXml/itemProps1.xml><?xml version="1.0" encoding="utf-8"?>
-<ds:datastoreItem xmlns:ds="http://schemas.openxmlformats.org/officeDocument/2006/customXml" ds:itemID="{1557FBF1-D0FF-4E6F-95FD-74FAE85DBF9A}">
+<ds:datastoreItem xmlns:ds="http://schemas.openxmlformats.org/officeDocument/2006/customXml" ds:itemID="{90651071-499E-49DD-AE08-22418C30EC83}">
   <ds:schemaRefs>
     <ds:schemaRef ds:uri="http://schemas.openxmlformats.org/officeDocument/2006/bibliography"/>
   </ds:schemaRefs>

</xml_diff>

<commit_message>
Added new story to the GDD
</commit_message>
<xml_diff>
--- a/Documentation/GDD.docx
+++ b/Documentation/GDD.docx
@@ -628,7 +628,18 @@
           <w:sz w:val="24"/>
           <w:szCs w:val="24"/>
         </w:rPr>
-        <w:t>The Last Burrow”</w:t>
+        <w:t>New Midgard</w:t>
+      </w:r>
+      <w:r>
+        <w:rPr>
+          <w:rFonts w:ascii="Times New Roman" w:eastAsia="Times New Roman" w:hAnsi="Times New Roman" w:cs="Times New Roman"/>
+          <w:bCs/>
+          <w:i/>
+          <w:iCs/>
+          <w:sz w:val="24"/>
+          <w:szCs w:val="24"/>
+        </w:rPr>
+        <w:t>”</w:t>
       </w:r>
     </w:p>
     <w:p>
@@ -729,31 +740,6 @@
     </w:p>
     <w:p>
       <w:pPr>
-        <w:pBdr>
-          <w:top w:val="nil"/>
-          <w:left w:val="nil"/>
-          <w:bottom w:val="nil"/>
-          <w:right w:val="nil"/>
-          <w:between w:val="nil"/>
-        </w:pBdr>
-        <w:rPr>
-          <w:rFonts w:ascii="Times New Roman" w:eastAsia="Times New Roman" w:hAnsi="Times New Roman" w:cs="Times New Roman"/>
-          <w:b/>
-          <w:sz w:val="24"/>
-          <w:szCs w:val="24"/>
-        </w:rPr>
-      </w:pPr>
-    </w:p>
-    <w:p>
-      <w:pPr>
-        <w:pStyle w:val="Heading2"/>
-      </w:pPr>
-      <w:r>
-        <w:t>Online Features:</w:t>
-      </w:r>
-    </w:p>
-    <w:p>
-      <w:pPr>
         <w:rPr>
           <w:rFonts w:ascii="Times New Roman" w:eastAsia="Times New Roman" w:hAnsi="Times New Roman" w:cs="Times New Roman"/>
           <w:b/>
@@ -1003,6 +989,24 @@
           <w:sz w:val="24"/>
           <w:szCs w:val="24"/>
         </w:rPr>
+        <w:t xml:space="preserve"> </w:t>
+      </w:r>
+      <w:r>
+        <w:rPr>
+          <w:rFonts w:ascii="Times New Roman" w:eastAsia="Times New Roman" w:hAnsi="Times New Roman" w:cs="Times New Roman"/>
+          <w:bCs/>
+          <w:sz w:val="24"/>
+          <w:szCs w:val="24"/>
+        </w:rPr>
+        <w:tab/>
+      </w:r>
+      <w:r>
+        <w:rPr>
+          <w:rFonts w:ascii="Times New Roman" w:eastAsia="Times New Roman" w:hAnsi="Times New Roman" w:cs="Times New Roman"/>
+          <w:bCs/>
+          <w:sz w:val="24"/>
+          <w:szCs w:val="24"/>
+        </w:rPr>
         <w:t xml:space="preserve">Player is taken to </w:t>
       </w:r>
       <w:proofErr w:type="spellStart"/>
@@ -1034,6 +1038,17 @@
         </w:rPr>
         <w:t>.</w:t>
       </w:r>
+    </w:p>
+    <w:p>
+      <w:pPr>
+        <w:pStyle w:val="ListParagraph"/>
+        <w:rPr>
+          <w:rFonts w:ascii="Times New Roman" w:eastAsia="Times New Roman" w:hAnsi="Times New Roman" w:cs="Times New Roman"/>
+          <w:bCs/>
+          <w:sz w:val="24"/>
+          <w:szCs w:val="24"/>
+        </w:rPr>
+      </w:pPr>
     </w:p>
     <w:p>
       <w:pPr>
@@ -1056,18 +1071,37 @@
           <w:sz w:val="24"/>
           <w:szCs w:val="24"/>
         </w:rPr>
+        <w:t xml:space="preserve"> </w:t>
+      </w:r>
+      <w:r>
+        <w:rPr>
+          <w:rFonts w:ascii="Times New Roman" w:eastAsia="Times New Roman" w:hAnsi="Times New Roman" w:cs="Times New Roman"/>
+          <w:bCs/>
+          <w:sz w:val="24"/>
+          <w:szCs w:val="24"/>
+        </w:rPr>
+        <w:tab/>
+      </w:r>
+      <w:r>
+        <w:rPr>
+          <w:rFonts w:ascii="Times New Roman" w:eastAsia="Times New Roman" w:hAnsi="Times New Roman" w:cs="Times New Roman"/>
+          <w:bCs/>
+          <w:sz w:val="24"/>
+          <w:szCs w:val="24"/>
+        </w:rPr>
         <w:t>Player comes across a mysterious land that traps those who venture inside of it forever and drives their minds to madness. The player, however, has been gifted with an immunity to this strange curse. As the player saves the residents of the land, the city [main hub] begins to come back to life. This leads to new stores, abilities, and dialogue.</w:t>
       </w:r>
-      <w:bookmarkStart w:id="0" w:name="_GoBack"/>
-      <w:bookmarkEnd w:id="0"/>
-    </w:p>
-    <w:p>
-      <w:pPr>
-        <w:pStyle w:val="Heading2"/>
-      </w:pPr>
-      <w:r>
-        <w:t>Characters:</w:t>
-      </w:r>
+    </w:p>
+    <w:p>
+      <w:pPr>
+        <w:pStyle w:val="ListParagraph"/>
+        <w:rPr>
+          <w:rFonts w:ascii="Times New Roman" w:eastAsia="Times New Roman" w:hAnsi="Times New Roman" w:cs="Times New Roman"/>
+          <w:bCs/>
+          <w:sz w:val="24"/>
+          <w:szCs w:val="24"/>
+        </w:rPr>
+      </w:pPr>
     </w:p>
     <w:p>
       <w:pPr>
@@ -1076,30 +1110,268 @@
           <w:ilvl w:val="0"/>
           <w:numId w:val="6"/>
         </w:numPr>
-        <w:rPr>
-          <w:rFonts w:ascii="Times New Roman" w:eastAsia="Times New Roman" w:hAnsi="Times New Roman" w:cs="Times New Roman"/>
-          <w:b/>
-          <w:sz w:val="24"/>
-          <w:szCs w:val="24"/>
-        </w:rPr>
-      </w:pPr>
-      <w:r>
-        <w:rPr>
-          <w:rFonts w:ascii="Times New Roman" w:eastAsia="Times New Roman" w:hAnsi="Times New Roman" w:cs="Times New Roman"/>
-          <w:b/>
-          <w:sz w:val="24"/>
-          <w:szCs w:val="24"/>
-        </w:rPr>
-        <w:t xml:space="preserve">Main Character: </w:t>
-      </w:r>
-      <w:r>
-        <w:rPr>
-          <w:rFonts w:ascii="Times New Roman" w:eastAsia="Times New Roman" w:hAnsi="Times New Roman" w:cs="Times New Roman"/>
-          <w:bCs/>
-          <w:sz w:val="24"/>
-          <w:szCs w:val="24"/>
-        </w:rPr>
-        <w:t>Ferret (viewed as an “odd looking rat with a long nose and furry tail”).</w:t>
+        <w:spacing w:line="240" w:lineRule="auto"/>
+        <w:rPr>
+          <w:rFonts w:ascii="Times New Roman" w:eastAsia="Times New Roman" w:hAnsi="Times New Roman" w:cs="Times New Roman"/>
+          <w:bCs/>
+          <w:sz w:val="24"/>
+          <w:szCs w:val="24"/>
+        </w:rPr>
+      </w:pPr>
+      <w:r>
+        <w:rPr>
+          <w:rFonts w:ascii="Times New Roman" w:eastAsia="Times New Roman" w:hAnsi="Times New Roman" w:cs="Times New Roman"/>
+          <w:bCs/>
+          <w:sz w:val="24"/>
+          <w:szCs w:val="24"/>
+        </w:rPr>
+        <w:t xml:space="preserve"> </w:t>
+      </w:r>
+      <w:r>
+        <w:rPr>
+          <w:rFonts w:ascii="Times New Roman" w:eastAsia="Times New Roman" w:hAnsi="Times New Roman" w:cs="Times New Roman"/>
+          <w:bCs/>
+          <w:sz w:val="24"/>
+          <w:szCs w:val="24"/>
+        </w:rPr>
+        <w:tab/>
+      </w:r>
+      <w:r>
+        <w:rPr>
+          <w:rFonts w:ascii="Times New Roman" w:eastAsia="Times New Roman" w:hAnsi="Times New Roman" w:cs="Times New Roman"/>
+          <w:bCs/>
+          <w:sz w:val="24"/>
+          <w:szCs w:val="24"/>
+        </w:rPr>
+        <w:t>A Midgardian’s pet ferret</w:t>
+      </w:r>
+      <w:r>
+        <w:rPr>
+          <w:rFonts w:ascii="Times New Roman" w:eastAsia="Times New Roman" w:hAnsi="Times New Roman" w:cs="Times New Roman"/>
+          <w:bCs/>
+          <w:sz w:val="24"/>
+          <w:szCs w:val="24"/>
+        </w:rPr>
+        <w:t xml:space="preserve">, who helps his human hunt rabbits, stumbles through a portal that suddenly opens in a rabbit burrow while chasing the rabbit out. The portal drops the ferret into the well of knowledge, granting them a more humanoid form. As they pull themselves out of the water a welcoming hand reaches out to offer aid. The man is </w:t>
+      </w:r>
+      <w:proofErr w:type="spellStart"/>
+      <w:r>
+        <w:rPr>
+          <w:rFonts w:ascii="Times New Roman" w:eastAsia="Times New Roman" w:hAnsi="Times New Roman" w:cs="Times New Roman"/>
+          <w:bCs/>
+          <w:sz w:val="24"/>
+          <w:szCs w:val="24"/>
+        </w:rPr>
+        <w:t>Mimir</w:t>
+      </w:r>
+      <w:proofErr w:type="spellEnd"/>
+      <w:r>
+        <w:rPr>
+          <w:rFonts w:ascii="Times New Roman" w:eastAsia="Times New Roman" w:hAnsi="Times New Roman" w:cs="Times New Roman"/>
+          <w:bCs/>
+          <w:sz w:val="24"/>
+          <w:szCs w:val="24"/>
+        </w:rPr>
+        <w:t xml:space="preserve">, the </w:t>
+      </w:r>
+      <w:proofErr w:type="spellStart"/>
+      <w:r>
+        <w:rPr>
+          <w:rFonts w:ascii="Times New Roman" w:eastAsia="Times New Roman" w:hAnsi="Times New Roman" w:cs="Times New Roman"/>
+          <w:bCs/>
+          <w:sz w:val="24"/>
+          <w:szCs w:val="24"/>
+        </w:rPr>
+        <w:t>Aesir</w:t>
+      </w:r>
+      <w:proofErr w:type="spellEnd"/>
+      <w:r>
+        <w:rPr>
+          <w:rFonts w:ascii="Times New Roman" w:eastAsia="Times New Roman" w:hAnsi="Times New Roman" w:cs="Times New Roman"/>
+          <w:bCs/>
+          <w:sz w:val="24"/>
+          <w:szCs w:val="24"/>
+        </w:rPr>
+        <w:t xml:space="preserve"> whose head was chopped off f</w:t>
+      </w:r>
+      <w:bookmarkStart w:id="0" w:name="_GoBack"/>
+      <w:bookmarkEnd w:id="0"/>
+      <w:r>
+        <w:rPr>
+          <w:rFonts w:ascii="Times New Roman" w:eastAsia="Times New Roman" w:hAnsi="Times New Roman" w:cs="Times New Roman"/>
+          <w:bCs/>
+          <w:sz w:val="24"/>
+          <w:szCs w:val="24"/>
+        </w:rPr>
+        <w:t xml:space="preserve">or Odin’s use. </w:t>
+      </w:r>
+    </w:p>
+    <w:p>
+      <w:pPr>
+        <w:pStyle w:val="ListParagraph"/>
+        <w:spacing w:line="240" w:lineRule="auto"/>
+        <w:ind w:firstLine="720"/>
+        <w:rPr>
+          <w:rFonts w:ascii="Times New Roman" w:eastAsia="Times New Roman" w:hAnsi="Times New Roman" w:cs="Times New Roman"/>
+          <w:bCs/>
+          <w:sz w:val="24"/>
+          <w:szCs w:val="24"/>
+        </w:rPr>
+      </w:pPr>
+      <w:r>
+        <w:rPr>
+          <w:rFonts w:ascii="Times New Roman" w:eastAsia="Times New Roman" w:hAnsi="Times New Roman" w:cs="Times New Roman"/>
+          <w:bCs/>
+          <w:sz w:val="24"/>
+          <w:szCs w:val="24"/>
+        </w:rPr>
+        <w:t xml:space="preserve">The ferret, with </w:t>
+      </w:r>
+      <w:proofErr w:type="gramStart"/>
+      <w:r>
+        <w:rPr>
+          <w:rFonts w:ascii="Times New Roman" w:eastAsia="Times New Roman" w:hAnsi="Times New Roman" w:cs="Times New Roman"/>
+          <w:bCs/>
+          <w:sz w:val="24"/>
+          <w:szCs w:val="24"/>
+        </w:rPr>
+        <w:t>their</w:t>
+      </w:r>
+      <w:proofErr w:type="gramEnd"/>
+      <w:r>
+        <w:rPr>
+          <w:rFonts w:ascii="Times New Roman" w:eastAsia="Times New Roman" w:hAnsi="Times New Roman" w:cs="Times New Roman"/>
+          <w:bCs/>
+          <w:sz w:val="24"/>
+          <w:szCs w:val="24"/>
+        </w:rPr>
+        <w:t xml:space="preserve"> knew knowledge, instinctually knows this man is </w:t>
+      </w:r>
+      <w:proofErr w:type="spellStart"/>
+      <w:r>
+        <w:rPr>
+          <w:rFonts w:ascii="Times New Roman" w:eastAsia="Times New Roman" w:hAnsi="Times New Roman" w:cs="Times New Roman"/>
+          <w:bCs/>
+          <w:sz w:val="24"/>
+          <w:szCs w:val="24"/>
+        </w:rPr>
+        <w:t>Mimir</w:t>
+      </w:r>
+      <w:proofErr w:type="spellEnd"/>
+      <w:r>
+        <w:rPr>
+          <w:rFonts w:ascii="Times New Roman" w:eastAsia="Times New Roman" w:hAnsi="Times New Roman" w:cs="Times New Roman"/>
+          <w:bCs/>
+          <w:sz w:val="24"/>
+          <w:szCs w:val="24"/>
+        </w:rPr>
+        <w:t xml:space="preserve">. However, the fact that they know that and </w:t>
+      </w:r>
+      <w:proofErr w:type="gramStart"/>
+      <w:r>
+        <w:rPr>
+          <w:rFonts w:ascii="Times New Roman" w:eastAsia="Times New Roman" w:hAnsi="Times New Roman" w:cs="Times New Roman"/>
+          <w:bCs/>
+          <w:sz w:val="24"/>
+          <w:szCs w:val="24"/>
+        </w:rPr>
+        <w:t>are able to</w:t>
+      </w:r>
+      <w:proofErr w:type="gramEnd"/>
+      <w:r>
+        <w:rPr>
+          <w:rFonts w:ascii="Times New Roman" w:eastAsia="Times New Roman" w:hAnsi="Times New Roman" w:cs="Times New Roman"/>
+          <w:bCs/>
+          <w:sz w:val="24"/>
+          <w:szCs w:val="24"/>
+        </w:rPr>
+        <w:t xml:space="preserve"> speak causes them to panic. </w:t>
+      </w:r>
+      <w:proofErr w:type="spellStart"/>
+      <w:r>
+        <w:rPr>
+          <w:rFonts w:ascii="Times New Roman" w:eastAsia="Times New Roman" w:hAnsi="Times New Roman" w:cs="Times New Roman"/>
+          <w:bCs/>
+          <w:sz w:val="24"/>
+          <w:szCs w:val="24"/>
+        </w:rPr>
+        <w:t>Mimir</w:t>
+      </w:r>
+      <w:proofErr w:type="spellEnd"/>
+      <w:r>
+        <w:rPr>
+          <w:rFonts w:ascii="Times New Roman" w:eastAsia="Times New Roman" w:hAnsi="Times New Roman" w:cs="Times New Roman"/>
+          <w:bCs/>
+          <w:sz w:val="24"/>
+          <w:szCs w:val="24"/>
+        </w:rPr>
+        <w:t xml:space="preserve"> </w:t>
+      </w:r>
+      <w:r>
+        <w:rPr>
+          <w:rFonts w:ascii="Times New Roman" w:eastAsia="Times New Roman" w:hAnsi="Times New Roman" w:cs="Times New Roman"/>
+          <w:bCs/>
+          <w:sz w:val="24"/>
+          <w:szCs w:val="24"/>
+        </w:rPr>
+        <w:t xml:space="preserve">calms them. </w:t>
+      </w:r>
+      <w:proofErr w:type="gramStart"/>
+      <w:r>
+        <w:rPr>
+          <w:rFonts w:ascii="Times New Roman" w:eastAsia="Times New Roman" w:hAnsi="Times New Roman" w:cs="Times New Roman"/>
+          <w:bCs/>
+          <w:sz w:val="24"/>
+          <w:szCs w:val="24"/>
+        </w:rPr>
+        <w:t>Unfortunately</w:t>
+      </w:r>
+      <w:proofErr w:type="gramEnd"/>
+      <w:r>
+        <w:rPr>
+          <w:rFonts w:ascii="Times New Roman" w:eastAsia="Times New Roman" w:hAnsi="Times New Roman" w:cs="Times New Roman"/>
+          <w:bCs/>
+          <w:sz w:val="24"/>
+          <w:szCs w:val="24"/>
+        </w:rPr>
+        <w:t xml:space="preserve"> this is followed by the news that there was a lost prophecy. He goes on to say that w</w:t>
+      </w:r>
+      <w:r>
+        <w:rPr>
+          <w:rFonts w:ascii="Times New Roman" w:eastAsia="Times New Roman" w:hAnsi="Times New Roman" w:cs="Times New Roman"/>
+          <w:bCs/>
+          <w:sz w:val="24"/>
+          <w:szCs w:val="24"/>
+        </w:rPr>
+        <w:t xml:space="preserve">ith this new body, and naturally the knowledge imparted by the Well of Knowledge, the ferret must fight to reconnect and bring </w:t>
+      </w:r>
+      <w:proofErr w:type="spellStart"/>
+      <w:r>
+        <w:rPr>
+          <w:rFonts w:ascii="Times New Roman" w:eastAsia="Times New Roman" w:hAnsi="Times New Roman" w:cs="Times New Roman"/>
+          <w:bCs/>
+          <w:sz w:val="24"/>
+          <w:szCs w:val="24"/>
+        </w:rPr>
+        <w:t>piece</w:t>
+      </w:r>
+      <w:proofErr w:type="spellEnd"/>
+      <w:r>
+        <w:rPr>
+          <w:rFonts w:ascii="Times New Roman" w:eastAsia="Times New Roman" w:hAnsi="Times New Roman" w:cs="Times New Roman"/>
+          <w:bCs/>
+          <w:sz w:val="24"/>
+          <w:szCs w:val="24"/>
+        </w:rPr>
+        <w:t xml:space="preserve"> to the realms.</w:t>
+      </w:r>
+    </w:p>
+    <w:p>
+      <w:pPr>
+        <w:pStyle w:val="Heading2"/>
+      </w:pPr>
+      <w:r>
+        <w:t>Characters:</w:t>
       </w:r>
     </w:p>
     <w:p>
@@ -1123,6 +1395,39 @@
           <w:sz w:val="24"/>
           <w:szCs w:val="24"/>
         </w:rPr>
+        <w:t xml:space="preserve">Main Character: </w:t>
+      </w:r>
+      <w:r>
+        <w:rPr>
+          <w:rFonts w:ascii="Times New Roman" w:eastAsia="Times New Roman" w:hAnsi="Times New Roman" w:cs="Times New Roman"/>
+          <w:bCs/>
+          <w:sz w:val="24"/>
+          <w:szCs w:val="24"/>
+        </w:rPr>
+        <w:t>Ferret (viewed as an “odd looking rat with a long nose and furry tail”).</w:t>
+      </w:r>
+    </w:p>
+    <w:p>
+      <w:pPr>
+        <w:pStyle w:val="ListParagraph"/>
+        <w:numPr>
+          <w:ilvl w:val="0"/>
+          <w:numId w:val="6"/>
+        </w:numPr>
+        <w:rPr>
+          <w:rFonts w:ascii="Times New Roman" w:eastAsia="Times New Roman" w:hAnsi="Times New Roman" w:cs="Times New Roman"/>
+          <w:b/>
+          <w:sz w:val="24"/>
+          <w:szCs w:val="24"/>
+        </w:rPr>
+      </w:pPr>
+      <w:r>
+        <w:rPr>
+          <w:rFonts w:ascii="Times New Roman" w:eastAsia="Times New Roman" w:hAnsi="Times New Roman" w:cs="Times New Roman"/>
+          <w:b/>
+          <w:sz w:val="24"/>
+          <w:szCs w:val="24"/>
+        </w:rPr>
         <w:t>Townsfolk</w:t>
       </w:r>
       <w:r>
@@ -1184,19 +1489,113 @@
           <w:rFonts w:ascii="Times New Roman" w:eastAsia="Times New Roman" w:hAnsi="Times New Roman" w:cs="Times New Roman"/>
           <w:sz w:val="24"/>
           <w:szCs w:val="24"/>
-          <w:u w:val="single"/>
-        </w:rPr>
-      </w:pPr>
-    </w:p>
-    <w:p>
-      <w:pPr>
-        <w:rPr>
-          <w:b/>
-          <w:sz w:val="48"/>
-          <w:szCs w:val="48"/>
-        </w:rPr>
-      </w:pPr>
-      <w:r>
+        </w:rPr>
+      </w:pPr>
+      <w:r>
+        <w:rPr>
+          <w:rFonts w:ascii="Times New Roman" w:eastAsia="Times New Roman" w:hAnsi="Times New Roman" w:cs="Times New Roman"/>
+          <w:sz w:val="24"/>
+          <w:szCs w:val="24"/>
+        </w:rPr>
+        <w:tab/>
+        <w:t>It has been centuries since the events of Ragnarök, and while the realm of Midgard has seen the earth rise from the water and the Midgardians are beginning to recover, they begin to wonder what state the other realms are in. Little do they know, there are inhabitants of the other lands who survived the catastrophe.</w:t>
+      </w:r>
+    </w:p>
+    <w:p>
+      <w:pPr>
+        <w:pStyle w:val="ListParagraph"/>
+        <w:numPr>
+          <w:ilvl w:val="0"/>
+          <w:numId w:val="6"/>
+        </w:numPr>
+        <w:rPr>
+          <w:rFonts w:ascii="Times New Roman" w:eastAsia="Times New Roman" w:hAnsi="Times New Roman" w:cs="Times New Roman"/>
+          <w:sz w:val="24"/>
+          <w:szCs w:val="24"/>
+        </w:rPr>
+      </w:pPr>
+      <w:r>
+        <w:rPr>
+          <w:rFonts w:ascii="Times New Roman" w:eastAsia="Times New Roman" w:hAnsi="Times New Roman" w:cs="Times New Roman"/>
+          <w:sz w:val="24"/>
+          <w:szCs w:val="24"/>
+        </w:rPr>
+        <w:t>Post-Ragnarök</w:t>
+      </w:r>
+    </w:p>
+    <w:p>
+      <w:pPr>
+        <w:pStyle w:val="ListParagraph"/>
+        <w:numPr>
+          <w:ilvl w:val="0"/>
+          <w:numId w:val="6"/>
+        </w:numPr>
+        <w:rPr>
+          <w:rFonts w:ascii="Times New Roman" w:eastAsia="Times New Roman" w:hAnsi="Times New Roman" w:cs="Times New Roman"/>
+          <w:sz w:val="24"/>
+          <w:szCs w:val="24"/>
+        </w:rPr>
+      </w:pPr>
+      <w:r>
+        <w:rPr>
+          <w:rFonts w:ascii="Times New Roman" w:eastAsia="Times New Roman" w:hAnsi="Times New Roman" w:cs="Times New Roman"/>
+          <w:sz w:val="24"/>
+          <w:szCs w:val="24"/>
+        </w:rPr>
+        <w:lastRenderedPageBreak/>
+        <w:t>Midgard is starting its recovery.</w:t>
+      </w:r>
+    </w:p>
+    <w:p>
+      <w:pPr>
+        <w:pStyle w:val="ListParagraph"/>
+        <w:numPr>
+          <w:ilvl w:val="0"/>
+          <w:numId w:val="6"/>
+        </w:numPr>
+        <w:rPr>
+          <w:rFonts w:ascii="Times New Roman" w:eastAsia="Times New Roman" w:hAnsi="Times New Roman" w:cs="Times New Roman"/>
+          <w:sz w:val="24"/>
+          <w:szCs w:val="24"/>
+        </w:rPr>
+      </w:pPr>
+      <w:r>
+        <w:rPr>
+          <w:rFonts w:ascii="Times New Roman" w:eastAsia="Times New Roman" w:hAnsi="Times New Roman" w:cs="Times New Roman"/>
+          <w:sz w:val="24"/>
+          <w:szCs w:val="24"/>
+        </w:rPr>
+        <w:t>Other realms are fighting over resources</w:t>
+      </w:r>
+    </w:p>
+    <w:p>
+      <w:pPr>
+        <w:pStyle w:val="ListParagraph"/>
+        <w:numPr>
+          <w:ilvl w:val="0"/>
+          <w:numId w:val="6"/>
+        </w:numPr>
+        <w:rPr>
+          <w:rFonts w:ascii="Times New Roman" w:eastAsia="Times New Roman" w:hAnsi="Times New Roman" w:cs="Times New Roman"/>
+          <w:sz w:val="24"/>
+          <w:szCs w:val="24"/>
+        </w:rPr>
+      </w:pPr>
+    </w:p>
+    <w:p>
+      <w:pPr>
+        <w:rPr>
+          <w:rFonts w:ascii="Times New Roman" w:eastAsia="Times New Roman" w:hAnsi="Times New Roman" w:cs="Times New Roman"/>
+          <w:sz w:val="24"/>
+          <w:szCs w:val="24"/>
+        </w:rPr>
+      </w:pPr>
+      <w:r>
+        <w:rPr>
+          <w:rFonts w:ascii="Times New Roman" w:eastAsia="Times New Roman" w:hAnsi="Times New Roman" w:cs="Times New Roman"/>
+          <w:sz w:val="24"/>
+          <w:szCs w:val="24"/>
+        </w:rPr>
         <w:br w:type="page"/>
       </w:r>
     </w:p>
@@ -1560,6 +1959,171 @@
           <w:szCs w:val="24"/>
         </w:rPr>
         <w:t>PC</w:t>
+      </w:r>
+    </w:p>
+    <w:p>
+      <w:pPr>
+        <w:rPr>
+          <w:rFonts w:ascii="Times New Roman" w:eastAsia="Times New Roman" w:hAnsi="Times New Roman" w:cs="Times New Roman"/>
+          <w:b/>
+          <w:sz w:val="24"/>
+          <w:szCs w:val="24"/>
+        </w:rPr>
+      </w:pPr>
+      <w:r>
+        <w:rPr>
+          <w:rFonts w:ascii="Times New Roman" w:eastAsia="Times New Roman" w:hAnsi="Times New Roman" w:cs="Times New Roman"/>
+          <w:b/>
+          <w:sz w:val="24"/>
+          <w:szCs w:val="24"/>
+        </w:rPr>
+        <w:br w:type="page"/>
+      </w:r>
+    </w:p>
+    <w:p>
+      <w:pPr>
+        <w:pStyle w:val="Heading1"/>
+        <w:rPr>
+          <w:b w:val="0"/>
+          <w:bCs/>
+        </w:rPr>
+      </w:pPr>
+      <w:r>
+        <w:rPr>
+          <w:u w:val="single"/>
+        </w:rPr>
+        <w:lastRenderedPageBreak/>
+        <w:t>References</w:t>
+      </w:r>
+    </w:p>
+    <w:p>
+      <w:pPr>
+        <w:pStyle w:val="ListParagraph"/>
+        <w:numPr>
+          <w:ilvl w:val="0"/>
+          <w:numId w:val="6"/>
+        </w:numPr>
+      </w:pPr>
+      <w:hyperlink r:id="rId11" w:history="1">
+        <w:r>
+          <w:rPr>
+            <w:rStyle w:val="Hyperlink"/>
+          </w:rPr>
+          <w:t>https://sacred-texts.com/neu/ice/coo/coo36.htm</w:t>
+        </w:r>
+      </w:hyperlink>
+    </w:p>
+    <w:p>
+      <w:pPr>
+        <w:pStyle w:val="ListParagraph"/>
+        <w:numPr>
+          <w:ilvl w:val="1"/>
+          <w:numId w:val="6"/>
+        </w:numPr>
+      </w:pPr>
+      <w:commentRangeStart w:id="2"/>
+      <w:r>
+        <w:rPr>
+          <w:color w:val="000000"/>
+          <w:sz w:val="27"/>
+          <w:szCs w:val="27"/>
+        </w:rPr>
+        <w:t>“</w:t>
+      </w:r>
+      <w:r>
+        <w:rPr>
+          <w:color w:val="000000"/>
+          <w:sz w:val="27"/>
+          <w:szCs w:val="27"/>
+        </w:rPr>
+        <w:t xml:space="preserve">Deep in a wood two of </w:t>
+      </w:r>
+      <w:proofErr w:type="gramStart"/>
+      <w:r>
+        <w:rPr>
+          <w:color w:val="000000"/>
+          <w:sz w:val="27"/>
+          <w:szCs w:val="27"/>
+        </w:rPr>
+        <w:t>human kind</w:t>
+      </w:r>
+      <w:proofErr w:type="gramEnd"/>
+      <w:r>
+        <w:rPr>
+          <w:color w:val="000000"/>
+          <w:sz w:val="27"/>
+          <w:szCs w:val="27"/>
+        </w:rPr>
+        <w:t xml:space="preserve"> were left; the fire of Surtur did not touch them; they slept, and when they wakened the world was green and beautiful again. </w:t>
+      </w:r>
+      <w:proofErr w:type="gramStart"/>
+      <w:r>
+        <w:rPr>
+          <w:color w:val="000000"/>
+          <w:sz w:val="27"/>
+          <w:szCs w:val="27"/>
+        </w:rPr>
+        <w:t>These two fed</w:t>
+      </w:r>
+      <w:proofErr w:type="gramEnd"/>
+      <w:r>
+        <w:rPr>
+          <w:color w:val="000000"/>
+          <w:sz w:val="27"/>
+          <w:szCs w:val="27"/>
+        </w:rPr>
+        <w:t xml:space="preserve"> on the dews of the morning; a woman and a man they were, </w:t>
+      </w:r>
+      <w:proofErr w:type="spellStart"/>
+      <w:r>
+        <w:rPr>
+          <w:color w:val="000000"/>
+          <w:sz w:val="27"/>
+          <w:szCs w:val="27"/>
+        </w:rPr>
+        <w:t>Lif</w:t>
+      </w:r>
+      <w:proofErr w:type="spellEnd"/>
+      <w:r>
+        <w:rPr>
+          <w:color w:val="000000"/>
+          <w:sz w:val="27"/>
+          <w:szCs w:val="27"/>
+        </w:rPr>
+        <w:t xml:space="preserve"> and </w:t>
+      </w:r>
+      <w:proofErr w:type="spellStart"/>
+      <w:r>
+        <w:rPr>
+          <w:color w:val="000000"/>
+          <w:sz w:val="27"/>
+          <w:szCs w:val="27"/>
+        </w:rPr>
+        <w:t>Lifthrasir</w:t>
+      </w:r>
+      <w:proofErr w:type="spellEnd"/>
+      <w:r>
+        <w:rPr>
+          <w:color w:val="000000"/>
+          <w:sz w:val="27"/>
+          <w:szCs w:val="27"/>
+        </w:rPr>
+        <w:t>. They walked abroad in the world, and from them and from their children came the men and women who spread themselves over the earth.</w:t>
+      </w:r>
+      <w:r>
+        <w:rPr>
+          <w:color w:val="000000"/>
+          <w:sz w:val="27"/>
+          <w:szCs w:val="27"/>
+        </w:rPr>
+        <w:t>”</w:t>
+      </w:r>
+      <w:commentRangeEnd w:id="2"/>
+      <w:r>
+        <w:rPr>
+          <w:rStyle w:val="CommentReference"/>
+        </w:rPr>
+        <w:commentReference w:id="2"/>
       </w:r>
     </w:p>
     <w:sectPr>
@@ -1590,18 +2154,36 @@
       </w:r>
     </w:p>
   </w:comment>
+  <w:comment w:id="2" w:author="Scott Little" w:date="2019-12-23T12:44:00Z" w:initials="SL">
+    <w:p>
+      <w:pPr>
+        <w:pStyle w:val="CommentText"/>
+      </w:pPr>
+      <w:r>
+        <w:rPr>
+          <w:rStyle w:val="CommentReference"/>
+        </w:rPr>
+        <w:annotationRef/>
+      </w:r>
+      <w:r>
+        <w:t>This could be used to explain how the inhabitants of the other realms survived.</w:t>
+      </w:r>
+    </w:p>
+  </w:comment>
 </w:comments>
 </file>
 
 <file path=word/commentsExtended.xml><?xml version="1.0" encoding="utf-8"?>
 <w15:commentsEx xmlns:wpc="http://schemas.microsoft.com/office/word/2010/wordprocessingCanvas" xmlns:cx="http://schemas.microsoft.com/office/drawing/2014/chartex" xmlns:cx1="http://schemas.microsoft.com/office/drawing/2015/9/8/chartex" xmlns:cx2="http://schemas.microsoft.com/office/drawing/2015/10/21/chartex" xmlns:cx3="http://schemas.microsoft.com/office/drawing/2016/5/9/chartex" xmlns:cx4="http://schemas.microsoft.com/office/drawing/2016/5/10/chartex" xmlns:cx5="http://schemas.microsoft.com/office/drawing/2016/5/11/chartex" xmlns:cx6="http://schemas.microsoft.com/office/drawing/2016/5/12/chartex" xmlns:cx7="http://schemas.microsoft.com/office/drawing/2016/5/13/chartex" xmlns:cx8="http://schemas.microsoft.com/office/drawing/2016/5/14/chartex" xmlns:mc="http://schemas.openxmlformats.org/markup-compatibility/2006" xmlns:aink="http://schemas.microsoft.com/office/drawing/2016/ink" xmlns:am3d="http://schemas.microsoft.com/office/drawing/2017/model3d" xmlns:o="urn:schemas-microsoft-com:office:office" xmlns:r="http://schemas.openxmlformats.org/officeDocument/2006/relationships" xmlns:m="http://schemas.openxmlformats.org/officeDocument/2006/math" xmlns:v="urn:schemas-microsoft-com:vml" xmlns:wp14="http://schemas.microsoft.com/office/word/2010/wordprocessingDrawing" xmlns:wp="http://schemas.openxmlformats.org/drawingml/2006/wordprocessingDrawing" xmlns:w10="urn:schemas-microsoft-com:office:word" xmlns:w="http://schemas.openxmlformats.org/wordprocessingml/2006/main" xmlns:w14="http://schemas.microsoft.com/office/word/2010/wordml" xmlns:w15="http://schemas.microsoft.com/office/word/2012/wordml" xmlns:w16cid="http://schemas.microsoft.com/office/word/2016/wordml/cid" xmlns:w16se="http://schemas.microsoft.com/office/word/2015/wordml/symex" xmlns:wpg="http://schemas.microsoft.com/office/word/2010/wordprocessingGroup" xmlns:wpi="http://schemas.microsoft.com/office/word/2010/wordprocessingInk" xmlns:wne="http://schemas.microsoft.com/office/word/2006/wordml" xmlns:wps="http://schemas.microsoft.com/office/word/2010/wordprocessingShape" mc:Ignorable="w14 w15 w16se w16cid wp14">
   <w15:commentEx w15:paraId="07DF6682" w15:done="0"/>
+  <w15:commentEx w15:paraId="12FD0243" w15:done="0"/>
 </w15:commentsEx>
 </file>
 
 <file path=word/commentsIds.xml><?xml version="1.0" encoding="utf-8"?>
 <w16cid:commentsIds xmlns:wpc="http://schemas.microsoft.com/office/word/2010/wordprocessingCanvas" xmlns:cx="http://schemas.microsoft.com/office/drawing/2014/chartex" xmlns:cx1="http://schemas.microsoft.com/office/drawing/2015/9/8/chartex" xmlns:cx2="http://schemas.microsoft.com/office/drawing/2015/10/21/chartex" xmlns:cx3="http://schemas.microsoft.com/office/drawing/2016/5/9/chartex" xmlns:cx4="http://schemas.microsoft.com/office/drawing/2016/5/10/chartex" xmlns:cx5="http://schemas.microsoft.com/office/drawing/2016/5/11/chartex" xmlns:cx6="http://schemas.microsoft.com/office/drawing/2016/5/12/chartex" xmlns:cx7="http://schemas.microsoft.com/office/drawing/2016/5/13/chartex" xmlns:cx8="http://schemas.microsoft.com/office/drawing/2016/5/14/chartex" xmlns:mc="http://schemas.openxmlformats.org/markup-compatibility/2006" xmlns:aink="http://schemas.microsoft.com/office/drawing/2016/ink" xmlns:am3d="http://schemas.microsoft.com/office/drawing/2017/model3d" xmlns:o="urn:schemas-microsoft-com:office:office" xmlns:r="http://schemas.openxmlformats.org/officeDocument/2006/relationships" xmlns:m="http://schemas.openxmlformats.org/officeDocument/2006/math" xmlns:v="urn:schemas-microsoft-com:vml" xmlns:wp14="http://schemas.microsoft.com/office/word/2010/wordprocessingDrawing" xmlns:wp="http://schemas.openxmlformats.org/drawingml/2006/wordprocessingDrawing" xmlns:w10="urn:schemas-microsoft-com:office:word" xmlns:w="http://schemas.openxmlformats.org/wordprocessingml/2006/main" xmlns:w14="http://schemas.microsoft.com/office/word/2010/wordml" xmlns:w15="http://schemas.microsoft.com/office/word/2012/wordml" xmlns:w16cid="http://schemas.microsoft.com/office/word/2016/wordml/cid" xmlns:w16se="http://schemas.microsoft.com/office/word/2015/wordml/symex" xmlns:wpg="http://schemas.microsoft.com/office/word/2010/wordprocessingGroup" xmlns:wpi="http://schemas.microsoft.com/office/word/2010/wordprocessingInk" xmlns:wne="http://schemas.microsoft.com/office/word/2006/wordml" xmlns:wps="http://schemas.microsoft.com/office/word/2010/wordprocessingShape" mc:Ignorable="w14 w15 w16se w16cid wp14">
   <w16cid:commentId w16cid:paraId="07DF6682" w16cid:durableId="21AB1F01"/>
+  <w16cid:commentId w16cid:paraId="12FD0243" w16cid:durableId="21AB3516"/>
 </w16cid:commentsIds>
 </file>
 
@@ -1899,7 +2481,7 @@
         <w:rFonts w:ascii="Times New Roman" w:eastAsia="Times New Roman" w:hAnsi="Times New Roman" w:cs="Times New Roman" w:hint="default"/>
       </w:rPr>
     </w:lvl>
-    <w:lvl w:ilvl="1" w:tplc="04090003" w:tentative="1">
+    <w:lvl w:ilvl="1" w:tplc="04090003">
       <w:start w:val="1"/>
       <w:numFmt w:val="bullet"/>
       <w:lvlText w:val="o"/>
@@ -3053,6 +3635,18 @@
       <w:szCs w:val="18"/>
     </w:rPr>
   </w:style>
+  <w:style w:type="character" w:styleId="Hyperlink">
+    <w:name w:val="Hyperlink"/>
+    <w:basedOn w:val="DefaultParagraphFont"/>
+    <w:uiPriority w:val="99"/>
+    <w:semiHidden/>
+    <w:unhideWhenUsed/>
+    <w:rsid w:val="00571836"/>
+    <w:rPr>
+      <w:color w:val="0000FF"/>
+      <w:u w:val="single"/>
+    </w:rPr>
+  </w:style>
 </w:styles>
 </file>
 
@@ -3381,7 +3975,7 @@
 </file>
 
 <file path=customXml/itemProps1.xml><?xml version="1.0" encoding="utf-8"?>
-<ds:datastoreItem xmlns:ds="http://schemas.openxmlformats.org/officeDocument/2006/customXml" ds:itemID="{90651071-499E-49DD-AE08-22418C30EC83}">
+<ds:datastoreItem xmlns:ds="http://schemas.openxmlformats.org/officeDocument/2006/customXml" ds:itemID="{3CE55C17-9184-4515-A446-55BE30DB1F96}">
   <ds:schemaRefs>
     <ds:schemaRef ds:uri="http://schemas.openxmlformats.org/officeDocument/2006/bibliography"/>
   </ds:schemaRefs>

</xml_diff>

<commit_message>
Changed GroundCheck method to Physics2D.OverlapCircle
Switched the method of checking for what the player is on the ground from using a collider to using the Physics2D.OverlapCircle method.

Reason: I believe this might be better for performance once this script is used on all of the enemies as well.
</commit_message>
<xml_diff>
--- a/Documentation/GDD.docx
+++ b/Documentation/GDD.docx
@@ -1192,18 +1192,7 @@
           <w:sz w:val="24"/>
           <w:szCs w:val="24"/>
         </w:rPr>
-        <w:t xml:space="preserve"> whose head was chopped off f</w:t>
-      </w:r>
-      <w:bookmarkStart w:id="0" w:name="_GoBack"/>
-      <w:bookmarkEnd w:id="0"/>
-      <w:r>
-        <w:rPr>
-          <w:rFonts w:ascii="Times New Roman" w:eastAsia="Times New Roman" w:hAnsi="Times New Roman" w:cs="Times New Roman"/>
-          <w:bCs/>
-          <w:sz w:val="24"/>
-          <w:szCs w:val="24"/>
-        </w:rPr>
-        <w:t xml:space="preserve">or Odin’s use. </w:t>
+        <w:t xml:space="preserve"> whose head was chopped off for Odin’s use. </w:t>
       </w:r>
     </w:p>
     <w:p>
@@ -1225,7 +1214,27 @@
           <w:sz w:val="24"/>
           <w:szCs w:val="24"/>
         </w:rPr>
-        <w:t xml:space="preserve">The ferret, with </w:t>
+        <w:t xml:space="preserve">The ferret, with their new knowledge, instinctually knows this man is </w:t>
+      </w:r>
+      <w:proofErr w:type="spellStart"/>
+      <w:r>
+        <w:rPr>
+          <w:rFonts w:ascii="Times New Roman" w:eastAsia="Times New Roman" w:hAnsi="Times New Roman" w:cs="Times New Roman"/>
+          <w:bCs/>
+          <w:sz w:val="24"/>
+          <w:szCs w:val="24"/>
+        </w:rPr>
+        <w:t>Mimir</w:t>
+      </w:r>
+      <w:proofErr w:type="spellEnd"/>
+      <w:r>
+        <w:rPr>
+          <w:rFonts w:ascii="Times New Roman" w:eastAsia="Times New Roman" w:hAnsi="Times New Roman" w:cs="Times New Roman"/>
+          <w:bCs/>
+          <w:sz w:val="24"/>
+          <w:szCs w:val="24"/>
+        </w:rPr>
+        <w:t xml:space="preserve">. However, the fact that they know that and </w:t>
       </w:r>
       <w:proofErr w:type="gramStart"/>
       <w:r>
@@ -1235,7 +1244,7 @@
           <w:sz w:val="24"/>
           <w:szCs w:val="24"/>
         </w:rPr>
-        <w:t>their</w:t>
+        <w:t>are able to</w:t>
       </w:r>
       <w:proofErr w:type="gramEnd"/>
       <w:r>
@@ -1245,8 +1254,10 @@
           <w:sz w:val="24"/>
           <w:szCs w:val="24"/>
         </w:rPr>
-        <w:t xml:space="preserve"> knew knowledge, instinctually knows this man is </w:t>
-      </w:r>
+        <w:t xml:space="preserve"> speak causes them to panic. </w:t>
+      </w:r>
+      <w:bookmarkStart w:id="0" w:name="_GoBack"/>
+      <w:bookmarkEnd w:id="0"/>
       <w:proofErr w:type="spellStart"/>
       <w:r>
         <w:rPr>
@@ -1265,7 +1276,16 @@
           <w:sz w:val="24"/>
           <w:szCs w:val="24"/>
         </w:rPr>
-        <w:t xml:space="preserve">. However, the fact that they know that and </w:t>
+        <w:t xml:space="preserve"> </w:t>
+      </w:r>
+      <w:r>
+        <w:rPr>
+          <w:rFonts w:ascii="Times New Roman" w:eastAsia="Times New Roman" w:hAnsi="Times New Roman" w:cs="Times New Roman"/>
+          <w:bCs/>
+          <w:sz w:val="24"/>
+          <w:szCs w:val="24"/>
+        </w:rPr>
+        <w:t xml:space="preserve">calms them. </w:t>
       </w:r>
       <w:proofErr w:type="gramStart"/>
       <w:r>
@@ -1275,7 +1295,7 @@
           <w:sz w:val="24"/>
           <w:szCs w:val="24"/>
         </w:rPr>
-        <w:t>are able to</w:t>
+        <w:t>Unfortunately</w:t>
       </w:r>
       <w:proofErr w:type="gramEnd"/>
       <w:r>
@@ -1285,55 +1305,6 @@
           <w:sz w:val="24"/>
           <w:szCs w:val="24"/>
         </w:rPr>
-        <w:t xml:space="preserve"> speak causes them to panic. </w:t>
-      </w:r>
-      <w:proofErr w:type="spellStart"/>
-      <w:r>
-        <w:rPr>
-          <w:rFonts w:ascii="Times New Roman" w:eastAsia="Times New Roman" w:hAnsi="Times New Roman" w:cs="Times New Roman"/>
-          <w:bCs/>
-          <w:sz w:val="24"/>
-          <w:szCs w:val="24"/>
-        </w:rPr>
-        <w:t>Mimir</w:t>
-      </w:r>
-      <w:proofErr w:type="spellEnd"/>
-      <w:r>
-        <w:rPr>
-          <w:rFonts w:ascii="Times New Roman" w:eastAsia="Times New Roman" w:hAnsi="Times New Roman" w:cs="Times New Roman"/>
-          <w:bCs/>
-          <w:sz w:val="24"/>
-          <w:szCs w:val="24"/>
-        </w:rPr>
-        <w:t xml:space="preserve"> </w:t>
-      </w:r>
-      <w:r>
-        <w:rPr>
-          <w:rFonts w:ascii="Times New Roman" w:eastAsia="Times New Roman" w:hAnsi="Times New Roman" w:cs="Times New Roman"/>
-          <w:bCs/>
-          <w:sz w:val="24"/>
-          <w:szCs w:val="24"/>
-        </w:rPr>
-        <w:t xml:space="preserve">calms them. </w:t>
-      </w:r>
-      <w:proofErr w:type="gramStart"/>
-      <w:r>
-        <w:rPr>
-          <w:rFonts w:ascii="Times New Roman" w:eastAsia="Times New Roman" w:hAnsi="Times New Roman" w:cs="Times New Roman"/>
-          <w:bCs/>
-          <w:sz w:val="24"/>
-          <w:szCs w:val="24"/>
-        </w:rPr>
-        <w:t>Unfortunately</w:t>
-      </w:r>
-      <w:proofErr w:type="gramEnd"/>
-      <w:r>
-        <w:rPr>
-          <w:rFonts w:ascii="Times New Roman" w:eastAsia="Times New Roman" w:hAnsi="Times New Roman" w:cs="Times New Roman"/>
-          <w:bCs/>
-          <w:sz w:val="24"/>
-          <w:szCs w:val="24"/>
-        </w:rPr>
         <w:t xml:space="preserve"> this is followed by the news that there was a lost prophecy. He goes on to say that w</w:t>
       </w:r>
       <w:r>
@@ -1345,17 +1316,15 @@
         </w:rPr>
         <w:t xml:space="preserve">ith this new body, and naturally the knowledge imparted by the Well of Knowledge, the ferret must fight to reconnect and bring </w:t>
       </w:r>
-      <w:proofErr w:type="spellStart"/>
-      <w:r>
-        <w:rPr>
-          <w:rFonts w:ascii="Times New Roman" w:eastAsia="Times New Roman" w:hAnsi="Times New Roman" w:cs="Times New Roman"/>
-          <w:bCs/>
-          <w:sz w:val="24"/>
-          <w:szCs w:val="24"/>
-        </w:rPr>
-        <w:t>piece</w:t>
-      </w:r>
-      <w:proofErr w:type="spellEnd"/>
+      <w:r>
+        <w:rPr>
+          <w:rFonts w:ascii="Times New Roman" w:eastAsia="Times New Roman" w:hAnsi="Times New Roman" w:cs="Times New Roman"/>
+          <w:bCs/>
+          <w:sz w:val="24"/>
+          <w:szCs w:val="24"/>
+        </w:rPr>
+        <w:t>peace</w:t>
+      </w:r>
       <w:r>
         <w:rPr>
           <w:rFonts w:ascii="Times New Roman" w:eastAsia="Times New Roman" w:hAnsi="Times New Roman" w:cs="Times New Roman"/>
@@ -3975,7 +3944,7 @@
 </file>
 
 <file path=customXml/itemProps1.xml><?xml version="1.0" encoding="utf-8"?>
-<ds:datastoreItem xmlns:ds="http://schemas.openxmlformats.org/officeDocument/2006/customXml" ds:itemID="{3CE55C17-9184-4515-A446-55BE30DB1F96}">
+<ds:datastoreItem xmlns:ds="http://schemas.openxmlformats.org/officeDocument/2006/customXml" ds:itemID="{58B52CBF-E28B-405E-840B-766E64EEF4D0}">
   <ds:schemaRefs>
     <ds:schemaRef ds:uri="http://schemas.openxmlformats.org/officeDocument/2006/bibliography"/>
   </ds:schemaRefs>

</xml_diff>

<commit_message>
Successfully Fixed the Jump & Sticking to Walls Issues
</commit_message>
<xml_diff>
--- a/Documentation/GDD.docx
+++ b/Documentation/GDD.docx
@@ -69,31 +69,13 @@
           <w:szCs w:val="96"/>
         </w:rPr>
       </w:pPr>
-      <w:proofErr w:type="spellStart"/>
       <w:r>
         <w:rPr>
           <w:sz w:val="96"/>
           <w:szCs w:val="96"/>
         </w:rPr>
-        <w:t>Metroidius</w:t>
-      </w:r>
-      <w:proofErr w:type="spellEnd"/>
-      <w:r>
-        <w:rPr>
-          <w:sz w:val="96"/>
-          <w:szCs w:val="96"/>
-        </w:rPr>
-        <w:t xml:space="preserve"> </w:t>
-      </w:r>
-      <w:proofErr w:type="spellStart"/>
-      <w:r>
-        <w:rPr>
-          <w:sz w:val="96"/>
-          <w:szCs w:val="96"/>
-        </w:rPr>
-        <w:t>Ferretus</w:t>
-      </w:r>
-      <w:proofErr w:type="spellEnd"/>
+        <w:t>Leif Erretson</w:t>
+      </w:r>
     </w:p>
     <w:p>
       <w:pPr>
@@ -114,7 +96,7 @@
           <w:sz w:val="72"/>
           <w:szCs w:val="72"/>
         </w:rPr>
-        <w:t xml:space="preserve">Subtitle  </w:t>
+        <w:t>The Midgardian Guardian</w:t>
       </w:r>
     </w:p>
     <w:p>
@@ -134,7 +116,25 @@
           <w:sz w:val="48"/>
           <w:szCs w:val="48"/>
         </w:rPr>
-        <w:t>“Tagline”</w:t>
+        <w:t>“</w:t>
+      </w:r>
+      <w:r>
+        <w:rPr>
+          <w:rFonts w:ascii="Times New Roman" w:eastAsia="Times New Roman" w:hAnsi="Times New Roman" w:cs="Times New Roman"/>
+          <w:i/>
+          <w:sz w:val="48"/>
+          <w:szCs w:val="48"/>
+        </w:rPr>
+        <w:t>It takes but one ferret to reunite the realms.</w:t>
+      </w:r>
+      <w:r>
+        <w:rPr>
+          <w:rFonts w:ascii="Times New Roman" w:eastAsia="Times New Roman" w:hAnsi="Times New Roman" w:cs="Times New Roman"/>
+          <w:i/>
+          <w:sz w:val="48"/>
+          <w:szCs w:val="48"/>
+        </w:rPr>
+        <w:t>”</w:t>
       </w:r>
     </w:p>
     <w:p>
@@ -213,7 +213,6 @@
           <w:szCs w:val="24"/>
         </w:rPr>
       </w:pPr>
-      <w:proofErr w:type="spellStart"/>
       <w:r>
         <w:rPr>
           <w:rFonts w:ascii="Times New Roman" w:eastAsia="Times New Roman" w:hAnsi="Times New Roman" w:cs="Times New Roman"/>
@@ -221,17 +220,7 @@
           <w:sz w:val="24"/>
           <w:szCs w:val="24"/>
         </w:rPr>
-        <w:t>ExScottibur</w:t>
-      </w:r>
-      <w:proofErr w:type="spellEnd"/>
-      <w:r>
-        <w:rPr>
-          <w:rFonts w:ascii="Times New Roman" w:eastAsia="Times New Roman" w:hAnsi="Times New Roman" w:cs="Times New Roman"/>
-          <w:i/>
-          <w:sz w:val="24"/>
-          <w:szCs w:val="24"/>
-        </w:rPr>
-        <w:t xml:space="preserve"> Games</w:t>
+        <w:t>ExScottibur Games</w:t>
       </w:r>
     </w:p>
     <w:p>
@@ -254,7 +243,7 @@
       </w:pPr>
       <w:r>
         <w:pict w14:anchorId="377D1B05">
-          <v:rect id="_x0000_i1049" style="width:0;height:1.5pt" o:hralign="center" o:hrstd="t" o:hr="t" fillcolor="#a0a0a0" stroked="f"/>
+          <v:rect id="_x0000_i1025" style="width:0;height:1.5pt" o:hralign="center" o:hrstd="t" o:hr="t" fillcolor="#a0a0a0" stroked="f"/>
         </w:pict>
       </w:r>
     </w:p>
@@ -279,7 +268,7 @@
       <w:pPr>
         <w:rPr>
           <w:rFonts w:ascii="Times New Roman" w:eastAsia="Times New Roman" w:hAnsi="Times New Roman" w:cs="Times New Roman"/>
-          <w:b/>
+          <w:bCs/>
           <w:sz w:val="24"/>
           <w:szCs w:val="24"/>
         </w:rPr>
@@ -300,75 +289,57 @@
           <w:sz w:val="24"/>
           <w:szCs w:val="24"/>
         </w:rPr>
-        <w:t xml:space="preserve">A </w:t>
-      </w:r>
-      <w:proofErr w:type="spellStart"/>
-      <w:r>
-        <w:rPr>
-          <w:rFonts w:ascii="Times New Roman" w:eastAsia="Times New Roman" w:hAnsi="Times New Roman" w:cs="Times New Roman"/>
-          <w:bCs/>
-          <w:sz w:val="24"/>
-          <w:szCs w:val="24"/>
-        </w:rPr>
-        <w:t>Metroidvania</w:t>
-      </w:r>
-      <w:proofErr w:type="spellEnd"/>
-      <w:r>
-        <w:rPr>
-          <w:rFonts w:ascii="Times New Roman" w:eastAsia="Times New Roman" w:hAnsi="Times New Roman" w:cs="Times New Roman"/>
-          <w:bCs/>
-          <w:sz w:val="24"/>
-          <w:szCs w:val="24"/>
-        </w:rPr>
-        <w:t xml:space="preserve"> style</w:t>
-      </w:r>
-      <w:r>
-        <w:rPr>
-          <w:rFonts w:ascii="Times New Roman" w:eastAsia="Times New Roman" w:hAnsi="Times New Roman" w:cs="Times New Roman"/>
-          <w:bCs/>
-          <w:sz w:val="24"/>
-          <w:szCs w:val="24"/>
-        </w:rPr>
-        <w:t xml:space="preserve"> combat/exploration</w:t>
-      </w:r>
-      <w:r>
-        <w:rPr>
-          <w:rFonts w:ascii="Times New Roman" w:eastAsia="Times New Roman" w:hAnsi="Times New Roman" w:cs="Times New Roman"/>
-          <w:bCs/>
-          <w:sz w:val="24"/>
-          <w:szCs w:val="24"/>
-        </w:rPr>
-        <w:t xml:space="preserve"> platformer where the main character is </w:t>
-      </w:r>
-      <w:proofErr w:type="gramStart"/>
-      <w:r>
-        <w:rPr>
-          <w:rFonts w:ascii="Times New Roman" w:eastAsia="Times New Roman" w:hAnsi="Times New Roman" w:cs="Times New Roman"/>
-          <w:bCs/>
-          <w:sz w:val="24"/>
-          <w:szCs w:val="24"/>
-        </w:rPr>
-        <w:t>a</w:t>
-      </w:r>
-      <w:proofErr w:type="gramEnd"/>
-      <w:r>
-        <w:rPr>
-          <w:rFonts w:ascii="Times New Roman" w:eastAsia="Times New Roman" w:hAnsi="Times New Roman" w:cs="Times New Roman"/>
-          <w:bCs/>
-          <w:sz w:val="24"/>
-          <w:szCs w:val="24"/>
-        </w:rPr>
-        <w:t xml:space="preserve"> anthropomorphic ferret</w:t>
-      </w:r>
-      <w:r>
-        <w:rPr>
-          <w:rFonts w:ascii="Times New Roman" w:eastAsia="Times New Roman" w:hAnsi="Times New Roman" w:cs="Times New Roman"/>
-          <w:bCs/>
-          <w:sz w:val="24"/>
-          <w:szCs w:val="24"/>
-        </w:rPr>
-        <w:t>.</w:t>
-      </w:r>
+        <w:t xml:space="preserve">Leif Erretson, a Viking’s ferret, stumbles through a portal while </w:t>
+      </w:r>
+      <w:r>
+        <w:rPr>
+          <w:rFonts w:ascii="Times New Roman" w:eastAsia="Times New Roman" w:hAnsi="Times New Roman" w:cs="Times New Roman"/>
+          <w:bCs/>
+          <w:sz w:val="24"/>
+          <w:szCs w:val="24"/>
+        </w:rPr>
+        <w:t xml:space="preserve">rabbit hunting with their guardian and falls into </w:t>
+      </w:r>
+      <w:r>
+        <w:rPr>
+          <w:rFonts w:ascii="Times New Roman" w:eastAsia="Times New Roman" w:hAnsi="Times New Roman" w:cs="Times New Roman"/>
+          <w:bCs/>
+          <w:sz w:val="24"/>
+          <w:szCs w:val="24"/>
+        </w:rPr>
+        <w:t xml:space="preserve"> is given a quest to reunite the realms after Ragnarök has left them in ruin. Travel across the realms in this metroidvania style platformer and </w:t>
+      </w:r>
+    </w:p>
+    <w:p>
+      <w:pPr>
+        <w:rPr>
+          <w:rFonts w:ascii="Times New Roman" w:eastAsia="Times New Roman" w:hAnsi="Times New Roman" w:cs="Times New Roman"/>
+          <w:bCs/>
+          <w:sz w:val="24"/>
+          <w:szCs w:val="24"/>
+        </w:rPr>
+      </w:pPr>
+    </w:p>
+    <w:p>
+      <w:pPr>
+        <w:rPr>
+          <w:rFonts w:ascii="Times New Roman" w:eastAsia="Times New Roman" w:hAnsi="Times New Roman" w:cs="Times New Roman"/>
+          <w:b/>
+          <w:sz w:val="24"/>
+          <w:szCs w:val="24"/>
+        </w:rPr>
+      </w:pPr>
+      <w:r>
+        <w:rPr>
+          <w:rFonts w:ascii="Times New Roman" w:eastAsia="Times New Roman" w:hAnsi="Times New Roman" w:cs="Times New Roman"/>
+          <w:bCs/>
+          <w:sz w:val="24"/>
+          <w:szCs w:val="24"/>
+        </w:rPr>
+        <w:t>Nidhogg could be holding up the lower realms that contiain the realms of the dead in order to prevent the circle of life and death from ending</w:t>
+      </w:r>
+      <w:bookmarkStart w:id="0" w:name="_GoBack"/>
+      <w:bookmarkEnd w:id="0"/>
     </w:p>
     <w:p>
       <w:pPr>
@@ -421,27 +392,7 @@
           <w:sz w:val="24"/>
           <w:szCs w:val="24"/>
         </w:rPr>
-        <w:t xml:space="preserve">2D </w:t>
-      </w:r>
-      <w:proofErr w:type="spellStart"/>
-      <w:r>
-        <w:rPr>
-          <w:rFonts w:ascii="Times New Roman" w:eastAsia="Times New Roman" w:hAnsi="Times New Roman" w:cs="Times New Roman"/>
-          <w:bCs/>
-          <w:sz w:val="24"/>
-          <w:szCs w:val="24"/>
-        </w:rPr>
-        <w:t>Metroidvania</w:t>
-      </w:r>
-      <w:proofErr w:type="spellEnd"/>
-      <w:r>
-        <w:rPr>
-          <w:rFonts w:ascii="Times New Roman" w:eastAsia="Times New Roman" w:hAnsi="Times New Roman" w:cs="Times New Roman"/>
-          <w:bCs/>
-          <w:sz w:val="24"/>
-          <w:szCs w:val="24"/>
-        </w:rPr>
-        <w:t xml:space="preserve"> Platformer.</w:t>
+        <w:t>2D Metroidvania Platformer.</w:t>
       </w:r>
     </w:p>
     <w:p>
@@ -566,7 +517,7 @@
       </w:pPr>
       <w:r>
         <w:pict w14:anchorId="558259F8">
-          <v:rect id="_x0000_i1050" style="width:0;height:1.5pt" o:hralign="center" o:hrstd="t" o:hr="t" fillcolor="#a0a0a0" stroked="f"/>
+          <v:rect id="_x0000_i1026" style="width:0;height:1.5pt" o:hralign="center" o:hrstd="t" o:hr="t" fillcolor="#a0a0a0" stroked="f"/>
         </w:pict>
       </w:r>
     </w:p>
@@ -780,7 +731,7 @@
       </w:pPr>
       <w:r>
         <w:pict w14:anchorId="04C2600E">
-          <v:rect id="_x0000_i1051" style="width:0;height:1.5pt" o:hralign="center" o:hrstd="t" o:hr="t" fillcolor="#a0a0a0" stroked="f"/>
+          <v:rect id="_x0000_i1027" style="width:0;height:1.5pt" o:hralign="center" o:hrstd="t" o:hr="t" fillcolor="#a0a0a0" stroked="f"/>
         </w:pict>
       </w:r>
     </w:p>
@@ -856,7 +807,7 @@
       </w:pPr>
       <w:r>
         <w:pict w14:anchorId="2FEBAE36">
-          <v:rect id="_x0000_i1052" style="width:0;height:1.5pt" o:hralign="center" o:hrstd="t" o:hr="t" fillcolor="#a0a0a0" stroked="f"/>
+          <v:rect id="_x0000_i1028" style="width:0;height:1.5pt" o:hralign="center" o:hrstd="t" o:hr="t" fillcolor="#a0a0a0" stroked="f"/>
         </w:pict>
       </w:r>
     </w:p>
@@ -937,7 +888,7 @@
       </w:pPr>
       <w:r>
         <w:pict w14:anchorId="7F871F23">
-          <v:rect id="_x0000_i1053" style="width:0;height:1.5pt" o:hralign="center" o:hrstd="t" o:hr="t" fillcolor="#a0a0a0" stroked="f"/>
+          <v:rect id="_x0000_i1029" style="width:0;height:1.5pt" o:hralign="center" o:hrstd="t" o:hr="t" fillcolor="#a0a0a0" stroked="f"/>
         </w:pict>
       </w:r>
     </w:p>
@@ -1007,27 +958,7 @@
           <w:sz w:val="24"/>
           <w:szCs w:val="24"/>
         </w:rPr>
-        <w:t xml:space="preserve">Player is taken to </w:t>
-      </w:r>
-      <w:proofErr w:type="spellStart"/>
-      <w:r>
-        <w:rPr>
-          <w:rFonts w:ascii="Times New Roman" w:eastAsia="Times New Roman" w:hAnsi="Times New Roman" w:cs="Times New Roman"/>
-          <w:bCs/>
-          <w:sz w:val="24"/>
-          <w:szCs w:val="24"/>
-        </w:rPr>
-        <w:t>Asgard</w:t>
-      </w:r>
-      <w:proofErr w:type="spellEnd"/>
-      <w:r>
-        <w:rPr>
-          <w:rFonts w:ascii="Times New Roman" w:eastAsia="Times New Roman" w:hAnsi="Times New Roman" w:cs="Times New Roman"/>
-          <w:bCs/>
-          <w:sz w:val="24"/>
-          <w:szCs w:val="24"/>
-        </w:rPr>
-        <w:t xml:space="preserve"> and must fight through the 9 realms of Yggdrasil in order to return to their home on Midgard (earth)</w:t>
+        <w:t>Player is taken to Asgard and must fight through the 9 realms of Yggdrasil in order to return to their home on Midgard (earth)</w:t>
       </w:r>
       <w:r>
         <w:rPr>
@@ -1152,47 +1083,7 @@
           <w:sz w:val="24"/>
           <w:szCs w:val="24"/>
         </w:rPr>
-        <w:t xml:space="preserve">, who helps his human hunt rabbits, stumbles through a portal that suddenly opens in a rabbit burrow while chasing the rabbit out. The portal drops the ferret into the well of knowledge, granting them a more humanoid form. As they pull themselves out of the water a welcoming hand reaches out to offer aid. The man is </w:t>
-      </w:r>
-      <w:proofErr w:type="spellStart"/>
-      <w:r>
-        <w:rPr>
-          <w:rFonts w:ascii="Times New Roman" w:eastAsia="Times New Roman" w:hAnsi="Times New Roman" w:cs="Times New Roman"/>
-          <w:bCs/>
-          <w:sz w:val="24"/>
-          <w:szCs w:val="24"/>
-        </w:rPr>
-        <w:t>Mimir</w:t>
-      </w:r>
-      <w:proofErr w:type="spellEnd"/>
-      <w:r>
-        <w:rPr>
-          <w:rFonts w:ascii="Times New Roman" w:eastAsia="Times New Roman" w:hAnsi="Times New Roman" w:cs="Times New Roman"/>
-          <w:bCs/>
-          <w:sz w:val="24"/>
-          <w:szCs w:val="24"/>
-        </w:rPr>
-        <w:t xml:space="preserve">, the </w:t>
-      </w:r>
-      <w:proofErr w:type="spellStart"/>
-      <w:r>
-        <w:rPr>
-          <w:rFonts w:ascii="Times New Roman" w:eastAsia="Times New Roman" w:hAnsi="Times New Roman" w:cs="Times New Roman"/>
-          <w:bCs/>
-          <w:sz w:val="24"/>
-          <w:szCs w:val="24"/>
-        </w:rPr>
-        <w:t>Aesir</w:t>
-      </w:r>
-      <w:proofErr w:type="spellEnd"/>
-      <w:r>
-        <w:rPr>
-          <w:rFonts w:ascii="Times New Roman" w:eastAsia="Times New Roman" w:hAnsi="Times New Roman" w:cs="Times New Roman"/>
-          <w:bCs/>
-          <w:sz w:val="24"/>
-          <w:szCs w:val="24"/>
-        </w:rPr>
-        <w:t xml:space="preserve"> whose head was chopped off for Odin’s use. </w:t>
+        <w:t xml:space="preserve">, who helps his human hunt rabbits, stumbles through a portal that suddenly opens in a rabbit burrow while chasing the rabbit out. The portal drops the ferret into the well of knowledge, granting them a more humanoid form. As they pull themselves out of the water a welcoming hand reaches out to offer aid. The man is Mimir, the Aesir whose head was chopped off for Odin’s use. </w:t>
       </w:r>
     </w:p>
     <w:p>
@@ -1214,98 +1105,16 @@
           <w:sz w:val="24"/>
           <w:szCs w:val="24"/>
         </w:rPr>
-        <w:t xml:space="preserve">The ferret, with their new knowledge, instinctually knows this man is </w:t>
-      </w:r>
-      <w:proofErr w:type="spellStart"/>
-      <w:r>
-        <w:rPr>
-          <w:rFonts w:ascii="Times New Roman" w:eastAsia="Times New Roman" w:hAnsi="Times New Roman" w:cs="Times New Roman"/>
-          <w:bCs/>
-          <w:sz w:val="24"/>
-          <w:szCs w:val="24"/>
-        </w:rPr>
-        <w:t>Mimir</w:t>
-      </w:r>
-      <w:proofErr w:type="spellEnd"/>
-      <w:r>
-        <w:rPr>
-          <w:rFonts w:ascii="Times New Roman" w:eastAsia="Times New Roman" w:hAnsi="Times New Roman" w:cs="Times New Roman"/>
-          <w:bCs/>
-          <w:sz w:val="24"/>
-          <w:szCs w:val="24"/>
-        </w:rPr>
-        <w:t xml:space="preserve">. However, the fact that they know that and </w:t>
-      </w:r>
-      <w:proofErr w:type="gramStart"/>
-      <w:r>
-        <w:rPr>
-          <w:rFonts w:ascii="Times New Roman" w:eastAsia="Times New Roman" w:hAnsi="Times New Roman" w:cs="Times New Roman"/>
-          <w:bCs/>
-          <w:sz w:val="24"/>
-          <w:szCs w:val="24"/>
-        </w:rPr>
-        <w:t>are able to</w:t>
-      </w:r>
-      <w:proofErr w:type="gramEnd"/>
-      <w:r>
-        <w:rPr>
-          <w:rFonts w:ascii="Times New Roman" w:eastAsia="Times New Roman" w:hAnsi="Times New Roman" w:cs="Times New Roman"/>
-          <w:bCs/>
-          <w:sz w:val="24"/>
-          <w:szCs w:val="24"/>
-        </w:rPr>
-        <w:t xml:space="preserve"> speak causes them to panic. </w:t>
-      </w:r>
-      <w:bookmarkStart w:id="0" w:name="_GoBack"/>
-      <w:bookmarkEnd w:id="0"/>
-      <w:proofErr w:type="spellStart"/>
-      <w:r>
-        <w:rPr>
-          <w:rFonts w:ascii="Times New Roman" w:eastAsia="Times New Roman" w:hAnsi="Times New Roman" w:cs="Times New Roman"/>
-          <w:bCs/>
-          <w:sz w:val="24"/>
-          <w:szCs w:val="24"/>
-        </w:rPr>
-        <w:t>Mimir</w:t>
-      </w:r>
-      <w:proofErr w:type="spellEnd"/>
-      <w:r>
-        <w:rPr>
-          <w:rFonts w:ascii="Times New Roman" w:eastAsia="Times New Roman" w:hAnsi="Times New Roman" w:cs="Times New Roman"/>
-          <w:bCs/>
-          <w:sz w:val="24"/>
-          <w:szCs w:val="24"/>
-        </w:rPr>
-        <w:t xml:space="preserve"> </w:t>
-      </w:r>
-      <w:r>
-        <w:rPr>
-          <w:rFonts w:ascii="Times New Roman" w:eastAsia="Times New Roman" w:hAnsi="Times New Roman" w:cs="Times New Roman"/>
-          <w:bCs/>
-          <w:sz w:val="24"/>
-          <w:szCs w:val="24"/>
-        </w:rPr>
-        <w:t xml:space="preserve">calms them. </w:t>
-      </w:r>
-      <w:proofErr w:type="gramStart"/>
-      <w:r>
-        <w:rPr>
-          <w:rFonts w:ascii="Times New Roman" w:eastAsia="Times New Roman" w:hAnsi="Times New Roman" w:cs="Times New Roman"/>
-          <w:bCs/>
-          <w:sz w:val="24"/>
-          <w:szCs w:val="24"/>
-        </w:rPr>
-        <w:t>Unfortunately</w:t>
-      </w:r>
-      <w:proofErr w:type="gramEnd"/>
-      <w:r>
-        <w:rPr>
-          <w:rFonts w:ascii="Times New Roman" w:eastAsia="Times New Roman" w:hAnsi="Times New Roman" w:cs="Times New Roman"/>
-          <w:bCs/>
-          <w:sz w:val="24"/>
-          <w:szCs w:val="24"/>
-        </w:rPr>
-        <w:t xml:space="preserve"> this is followed by the news that there was a lost prophecy. He goes on to say that w</w:t>
+        <w:t xml:space="preserve">The ferret, with their new knowledge, instinctually knows this man is Mimir. However, the fact that they know that and are able to speak causes them to panic. Mimir </w:t>
+      </w:r>
+      <w:r>
+        <w:rPr>
+          <w:rFonts w:ascii="Times New Roman" w:eastAsia="Times New Roman" w:hAnsi="Times New Roman" w:cs="Times New Roman"/>
+          <w:bCs/>
+          <w:sz w:val="24"/>
+          <w:szCs w:val="24"/>
+        </w:rPr>
+        <w:t>calms them. Unfortunately this is followed by the news that there was a lost prophecy. He goes on to say that w</w:t>
       </w:r>
       <w:r>
         <w:rPr>
@@ -1587,7 +1396,7 @@
       </w:pPr>
       <w:r>
         <w:pict w14:anchorId="7DC27387">
-          <v:rect id="_x0000_i1054" style="width:0;height:1.5pt" o:hralign="center" o:hrstd="t" o:hr="t" fillcolor="#a0a0a0" stroked="f"/>
+          <v:rect id="_x0000_i1030" style="width:0;height:1.5pt" o:hralign="center" o:hrstd="t" o:hr="t" fillcolor="#a0a0a0" stroked="f"/>
         </w:pict>
       </w:r>
     </w:p>
@@ -1997,95 +1806,7 @@
           <w:sz w:val="27"/>
           <w:szCs w:val="27"/>
         </w:rPr>
-        <w:t>“</w:t>
-      </w:r>
-      <w:r>
-        <w:rPr>
-          <w:color w:val="000000"/>
-          <w:sz w:val="27"/>
-          <w:szCs w:val="27"/>
-        </w:rPr>
-        <w:t xml:space="preserve">Deep in a wood two of </w:t>
-      </w:r>
-      <w:proofErr w:type="gramStart"/>
-      <w:r>
-        <w:rPr>
-          <w:color w:val="000000"/>
-          <w:sz w:val="27"/>
-          <w:szCs w:val="27"/>
-        </w:rPr>
-        <w:t>human kind</w:t>
-      </w:r>
-      <w:proofErr w:type="gramEnd"/>
-      <w:r>
-        <w:rPr>
-          <w:color w:val="000000"/>
-          <w:sz w:val="27"/>
-          <w:szCs w:val="27"/>
-        </w:rPr>
-        <w:t xml:space="preserve"> were left; the fire of Surtur did not touch them; they slept, and when they wakened the world was green and beautiful again. </w:t>
-      </w:r>
-      <w:proofErr w:type="gramStart"/>
-      <w:r>
-        <w:rPr>
-          <w:color w:val="000000"/>
-          <w:sz w:val="27"/>
-          <w:szCs w:val="27"/>
-        </w:rPr>
-        <w:t>These two fed</w:t>
-      </w:r>
-      <w:proofErr w:type="gramEnd"/>
-      <w:r>
-        <w:rPr>
-          <w:color w:val="000000"/>
-          <w:sz w:val="27"/>
-          <w:szCs w:val="27"/>
-        </w:rPr>
-        <w:t xml:space="preserve"> on the dews of the morning; a woman and a man they were, </w:t>
-      </w:r>
-      <w:proofErr w:type="spellStart"/>
-      <w:r>
-        <w:rPr>
-          <w:color w:val="000000"/>
-          <w:sz w:val="27"/>
-          <w:szCs w:val="27"/>
-        </w:rPr>
-        <w:t>Lif</w:t>
-      </w:r>
-      <w:proofErr w:type="spellEnd"/>
-      <w:r>
-        <w:rPr>
-          <w:color w:val="000000"/>
-          <w:sz w:val="27"/>
-          <w:szCs w:val="27"/>
-        </w:rPr>
-        <w:t xml:space="preserve"> and </w:t>
-      </w:r>
-      <w:proofErr w:type="spellStart"/>
-      <w:r>
-        <w:rPr>
-          <w:color w:val="000000"/>
-          <w:sz w:val="27"/>
-          <w:szCs w:val="27"/>
-        </w:rPr>
-        <w:t>Lifthrasir</w:t>
-      </w:r>
-      <w:proofErr w:type="spellEnd"/>
-      <w:r>
-        <w:rPr>
-          <w:color w:val="000000"/>
-          <w:sz w:val="27"/>
-          <w:szCs w:val="27"/>
-        </w:rPr>
-        <w:t>. They walked abroad in the world, and from them and from their children came the men and women who spread themselves over the earth.</w:t>
-      </w:r>
-      <w:r>
-        <w:rPr>
-          <w:color w:val="000000"/>
-          <w:sz w:val="27"/>
-          <w:szCs w:val="27"/>
-        </w:rPr>
-        <w:t>”</w:t>
+        <w:t>“Deep in a wood two of human kind were left; the fire of Surtur did not touch them; they slept, and when they wakened the world was green and beautiful again. These two fed on the dews of the morning; a woman and a man they were, Lif and Lifthrasir. They walked abroad in the world, and from them and from their children came the men and women who spread themselves over the earth.”</w:t>
       </w:r>
       <w:commentRangeEnd w:id="2"/>
       <w:r>
@@ -3944,7 +3665,7 @@
 </file>
 
 <file path=customXml/itemProps1.xml><?xml version="1.0" encoding="utf-8"?>
-<ds:datastoreItem xmlns:ds="http://schemas.openxmlformats.org/officeDocument/2006/customXml" ds:itemID="{58B52CBF-E28B-405E-840B-766E64EEF4D0}">
+<ds:datastoreItem xmlns:ds="http://schemas.openxmlformats.org/officeDocument/2006/customXml" ds:itemID="{44E062F8-0352-481E-A0A8-5166677D4BED}">
   <ds:schemaRefs>
     <ds:schemaRef ds:uri="http://schemas.openxmlformats.org/officeDocument/2006/bibliography"/>
   </ds:schemaRefs>

</xml_diff>

<commit_message>
Cleaned up player movement (still needs polish)
</commit_message>
<xml_diff>
--- a/Documentation/GDD.docx
+++ b/Documentation/GDD.docx
@@ -213,6 +213,7 @@
           <w:szCs w:val="24"/>
         </w:rPr>
       </w:pPr>
+      <w:proofErr w:type="spellStart"/>
       <w:r>
         <w:rPr>
           <w:rFonts w:ascii="Times New Roman" w:eastAsia="Times New Roman" w:hAnsi="Times New Roman" w:cs="Times New Roman"/>
@@ -220,7 +221,17 @@
           <w:sz w:val="24"/>
           <w:szCs w:val="24"/>
         </w:rPr>
-        <w:t>ExScottibur Games</w:t>
+        <w:t>ExScottibur</w:t>
+      </w:r>
+      <w:proofErr w:type="spellEnd"/>
+      <w:r>
+        <w:rPr>
+          <w:rFonts w:ascii="Times New Roman" w:eastAsia="Times New Roman" w:hAnsi="Times New Roman" w:cs="Times New Roman"/>
+          <w:i/>
+          <w:sz w:val="24"/>
+          <w:szCs w:val="24"/>
+        </w:rPr>
+        <w:t xml:space="preserve"> Games</w:t>
       </w:r>
     </w:p>
     <w:p>
@@ -324,22 +335,60 @@
       <w:pPr>
         <w:rPr>
           <w:rFonts w:ascii="Times New Roman" w:eastAsia="Times New Roman" w:hAnsi="Times New Roman" w:cs="Times New Roman"/>
-          <w:b/>
-          <w:sz w:val="24"/>
-          <w:szCs w:val="24"/>
-        </w:rPr>
-      </w:pPr>
-      <w:r>
-        <w:rPr>
-          <w:rFonts w:ascii="Times New Roman" w:eastAsia="Times New Roman" w:hAnsi="Times New Roman" w:cs="Times New Roman"/>
-          <w:bCs/>
-          <w:sz w:val="24"/>
-          <w:szCs w:val="24"/>
-        </w:rPr>
-        <w:t>Nidhogg could be holding up the lower realms that contiain the realms of the dead in order to prevent the circle of life and death from ending</w:t>
-      </w:r>
-      <w:bookmarkStart w:id="0" w:name="_GoBack"/>
-      <w:bookmarkEnd w:id="0"/>
+          <w:bCs/>
+          <w:sz w:val="24"/>
+          <w:szCs w:val="24"/>
+        </w:rPr>
+      </w:pPr>
+      <w:proofErr w:type="spellStart"/>
+      <w:r>
+        <w:rPr>
+          <w:rFonts w:ascii="Times New Roman" w:eastAsia="Times New Roman" w:hAnsi="Times New Roman" w:cs="Times New Roman"/>
+          <w:bCs/>
+          <w:sz w:val="24"/>
+          <w:szCs w:val="24"/>
+        </w:rPr>
+        <w:t>Nidhogg</w:t>
+      </w:r>
+      <w:proofErr w:type="spellEnd"/>
+      <w:r>
+        <w:rPr>
+          <w:rFonts w:ascii="Times New Roman" w:eastAsia="Times New Roman" w:hAnsi="Times New Roman" w:cs="Times New Roman"/>
+          <w:bCs/>
+          <w:sz w:val="24"/>
+          <w:szCs w:val="24"/>
+        </w:rPr>
+        <w:t xml:space="preserve"> could be holding up the lower realms that </w:t>
+      </w:r>
+      <w:proofErr w:type="spellStart"/>
+      <w:r>
+        <w:rPr>
+          <w:rFonts w:ascii="Times New Roman" w:eastAsia="Times New Roman" w:hAnsi="Times New Roman" w:cs="Times New Roman"/>
+          <w:bCs/>
+          <w:sz w:val="24"/>
+          <w:szCs w:val="24"/>
+        </w:rPr>
+        <w:t>contiain</w:t>
+      </w:r>
+      <w:proofErr w:type="spellEnd"/>
+      <w:r>
+        <w:rPr>
+          <w:rFonts w:ascii="Times New Roman" w:eastAsia="Times New Roman" w:hAnsi="Times New Roman" w:cs="Times New Roman"/>
+          <w:bCs/>
+          <w:sz w:val="24"/>
+          <w:szCs w:val="24"/>
+        </w:rPr>
+        <w:t xml:space="preserve"> the realms of the dead in order to prevent the circle of life and death from ending</w:t>
+      </w:r>
+      <w:r>
+        <w:rPr>
+          <w:rFonts w:ascii="Times New Roman" w:eastAsia="Times New Roman" w:hAnsi="Times New Roman" w:cs="Times New Roman"/>
+          <w:bCs/>
+          <w:sz w:val="24"/>
+          <w:szCs w:val="24"/>
+        </w:rPr>
+        <w:t>:</w:t>
+      </w:r>
     </w:p>
     <w:p>
       <w:pPr>
@@ -922,57 +971,6 @@
     <w:p>
       <w:pPr>
         <w:pStyle w:val="ListParagraph"/>
-        <w:numPr>
-          <w:ilvl w:val="0"/>
-          <w:numId w:val="6"/>
-        </w:numPr>
-        <w:rPr>
-          <w:rFonts w:ascii="Times New Roman" w:eastAsia="Times New Roman" w:hAnsi="Times New Roman" w:cs="Times New Roman"/>
-          <w:bCs/>
-          <w:sz w:val="24"/>
-          <w:szCs w:val="24"/>
-        </w:rPr>
-      </w:pPr>
-      <w:r>
-        <w:rPr>
-          <w:rFonts w:ascii="Times New Roman" w:eastAsia="Times New Roman" w:hAnsi="Times New Roman" w:cs="Times New Roman"/>
-          <w:bCs/>
-          <w:sz w:val="24"/>
-          <w:szCs w:val="24"/>
-        </w:rPr>
-        <w:t xml:space="preserve"> </w:t>
-      </w:r>
-      <w:r>
-        <w:rPr>
-          <w:rFonts w:ascii="Times New Roman" w:eastAsia="Times New Roman" w:hAnsi="Times New Roman" w:cs="Times New Roman"/>
-          <w:bCs/>
-          <w:sz w:val="24"/>
-          <w:szCs w:val="24"/>
-        </w:rPr>
-        <w:tab/>
-      </w:r>
-      <w:r>
-        <w:rPr>
-          <w:rFonts w:ascii="Times New Roman" w:eastAsia="Times New Roman" w:hAnsi="Times New Roman" w:cs="Times New Roman"/>
-          <w:bCs/>
-          <w:sz w:val="24"/>
-          <w:szCs w:val="24"/>
-        </w:rPr>
-        <w:t>Player is taken to Asgard and must fight through the 9 realms of Yggdrasil in order to return to their home on Midgard (earth)</w:t>
-      </w:r>
-      <w:r>
-        <w:rPr>
-          <w:rFonts w:ascii="Times New Roman" w:eastAsia="Times New Roman" w:hAnsi="Times New Roman" w:cs="Times New Roman"/>
-          <w:bCs/>
-          <w:sz w:val="24"/>
-          <w:szCs w:val="24"/>
-        </w:rPr>
-        <w:t>.</w:t>
-      </w:r>
-    </w:p>
-    <w:p>
-      <w:pPr>
-        <w:pStyle w:val="ListParagraph"/>
         <w:rPr>
           <w:rFonts w:ascii="Times New Roman" w:eastAsia="Times New Roman" w:hAnsi="Times New Roman" w:cs="Times New Roman"/>
           <w:bCs/>
@@ -1012,6 +1010,48 @@
           <w:szCs w:val="24"/>
         </w:rPr>
         <w:tab/>
+      </w:r>
+      <w:r>
+        <w:rPr>
+          <w:rFonts w:ascii="Times New Roman" w:eastAsia="Times New Roman" w:hAnsi="Times New Roman" w:cs="Times New Roman"/>
+          <w:bCs/>
+          <w:sz w:val="24"/>
+          <w:szCs w:val="24"/>
+        </w:rPr>
+        <w:t>(Location)</w:t>
+      </w:r>
+      <w:bookmarkStart w:id="0" w:name="_GoBack"/>
+      <w:bookmarkEnd w:id="0"/>
+      <w:proofErr w:type="spellStart"/>
+      <w:r>
+        <w:rPr>
+          <w:rFonts w:ascii="Times New Roman" w:eastAsia="Times New Roman" w:hAnsi="Times New Roman" w:cs="Times New Roman"/>
+          <w:b/>
+          <w:sz w:val="24"/>
+          <w:szCs w:val="24"/>
+          <w:u w:val="single"/>
+        </w:rPr>
+        <w:t>Niflheim</w:t>
+      </w:r>
+      <w:proofErr w:type="spellEnd"/>
+      <w:r>
+        <w:rPr>
+          <w:rFonts w:ascii="Times New Roman" w:eastAsia="Times New Roman" w:hAnsi="Times New Roman" w:cs="Times New Roman"/>
+          <w:b/>
+          <w:sz w:val="24"/>
+          <w:szCs w:val="24"/>
+          <w:u w:val="single"/>
+        </w:rPr>
+        <w:t>:</w:t>
+      </w:r>
+      <w:r>
+        <w:rPr>
+          <w:rFonts w:ascii="Times New Roman" w:eastAsia="Times New Roman" w:hAnsi="Times New Roman" w:cs="Times New Roman"/>
+          <w:bCs/>
+          <w:sz w:val="24"/>
+          <w:szCs w:val="24"/>
+        </w:rPr>
+        <w:t xml:space="preserve"> </w:t>
       </w:r>
       <w:r>
         <w:rPr>
@@ -1083,7 +1123,47 @@
           <w:sz w:val="24"/>
           <w:szCs w:val="24"/>
         </w:rPr>
-        <w:t xml:space="preserve">, who helps his human hunt rabbits, stumbles through a portal that suddenly opens in a rabbit burrow while chasing the rabbit out. The portal drops the ferret into the well of knowledge, granting them a more humanoid form. As they pull themselves out of the water a welcoming hand reaches out to offer aid. The man is Mimir, the Aesir whose head was chopped off for Odin’s use. </w:t>
+        <w:t xml:space="preserve">, who helps his human hunt rabbits, stumbles through a portal that suddenly opens in a rabbit burrow while chasing the rabbit out. The portal drops the ferret into the well of knowledge, granting them a more humanoid form. As they pull themselves out of the water a welcoming hand reaches out to offer aid. The man is </w:t>
+      </w:r>
+      <w:proofErr w:type="spellStart"/>
+      <w:r>
+        <w:rPr>
+          <w:rFonts w:ascii="Times New Roman" w:eastAsia="Times New Roman" w:hAnsi="Times New Roman" w:cs="Times New Roman"/>
+          <w:bCs/>
+          <w:sz w:val="24"/>
+          <w:szCs w:val="24"/>
+        </w:rPr>
+        <w:t>Mimir</w:t>
+      </w:r>
+      <w:proofErr w:type="spellEnd"/>
+      <w:r>
+        <w:rPr>
+          <w:rFonts w:ascii="Times New Roman" w:eastAsia="Times New Roman" w:hAnsi="Times New Roman" w:cs="Times New Roman"/>
+          <w:bCs/>
+          <w:sz w:val="24"/>
+          <w:szCs w:val="24"/>
+        </w:rPr>
+        <w:t xml:space="preserve">, the </w:t>
+      </w:r>
+      <w:proofErr w:type="spellStart"/>
+      <w:r>
+        <w:rPr>
+          <w:rFonts w:ascii="Times New Roman" w:eastAsia="Times New Roman" w:hAnsi="Times New Roman" w:cs="Times New Roman"/>
+          <w:bCs/>
+          <w:sz w:val="24"/>
+          <w:szCs w:val="24"/>
+        </w:rPr>
+        <w:t>Aesir</w:t>
+      </w:r>
+      <w:proofErr w:type="spellEnd"/>
+      <w:r>
+        <w:rPr>
+          <w:rFonts w:ascii="Times New Roman" w:eastAsia="Times New Roman" w:hAnsi="Times New Roman" w:cs="Times New Roman"/>
+          <w:bCs/>
+          <w:sz w:val="24"/>
+          <w:szCs w:val="24"/>
+        </w:rPr>
+        <w:t xml:space="preserve"> whose head was chopped off for Odin’s use. </w:t>
       </w:r>
     </w:p>
     <w:p>
@@ -1105,7 +1185,47 @@
           <w:sz w:val="24"/>
           <w:szCs w:val="24"/>
         </w:rPr>
-        <w:t xml:space="preserve">The ferret, with their new knowledge, instinctually knows this man is Mimir. However, the fact that they know that and are able to speak causes them to panic. Mimir </w:t>
+        <w:t xml:space="preserve">The ferret, with their new knowledge, instinctually knows this man is </w:t>
+      </w:r>
+      <w:proofErr w:type="spellStart"/>
+      <w:r>
+        <w:rPr>
+          <w:rFonts w:ascii="Times New Roman" w:eastAsia="Times New Roman" w:hAnsi="Times New Roman" w:cs="Times New Roman"/>
+          <w:bCs/>
+          <w:sz w:val="24"/>
+          <w:szCs w:val="24"/>
+        </w:rPr>
+        <w:t>Mimir</w:t>
+      </w:r>
+      <w:proofErr w:type="spellEnd"/>
+      <w:r>
+        <w:rPr>
+          <w:rFonts w:ascii="Times New Roman" w:eastAsia="Times New Roman" w:hAnsi="Times New Roman" w:cs="Times New Roman"/>
+          <w:bCs/>
+          <w:sz w:val="24"/>
+          <w:szCs w:val="24"/>
+        </w:rPr>
+        <w:t xml:space="preserve">. However, the fact that they know that and are able to speak causes them to panic. </w:t>
+      </w:r>
+      <w:proofErr w:type="spellStart"/>
+      <w:r>
+        <w:rPr>
+          <w:rFonts w:ascii="Times New Roman" w:eastAsia="Times New Roman" w:hAnsi="Times New Roman" w:cs="Times New Roman"/>
+          <w:bCs/>
+          <w:sz w:val="24"/>
+          <w:szCs w:val="24"/>
+        </w:rPr>
+        <w:t>Mimir</w:t>
+      </w:r>
+      <w:proofErr w:type="spellEnd"/>
+      <w:r>
+        <w:rPr>
+          <w:rFonts w:ascii="Times New Roman" w:eastAsia="Times New Roman" w:hAnsi="Times New Roman" w:cs="Times New Roman"/>
+          <w:bCs/>
+          <w:sz w:val="24"/>
+          <w:szCs w:val="24"/>
+        </w:rPr>
+        <w:t xml:space="preserve"> </w:t>
       </w:r>
       <w:r>
         <w:rPr>
@@ -1146,11 +1266,14 @@
     </w:p>
     <w:p>
       <w:pPr>
-        <w:pStyle w:val="Heading2"/>
-      </w:pPr>
-      <w:r>
-        <w:t>Characters:</w:t>
-      </w:r>
+        <w:pStyle w:val="ListParagraph"/>
+        <w:rPr>
+          <w:rFonts w:ascii="Times New Roman" w:eastAsia="Times New Roman" w:hAnsi="Times New Roman" w:cs="Times New Roman"/>
+          <w:bCs/>
+          <w:sz w:val="24"/>
+          <w:szCs w:val="24"/>
+        </w:rPr>
+      </w:pPr>
     </w:p>
     <w:p>
       <w:pPr>
@@ -1161,28 +1284,125 @@
         </w:numPr>
         <w:rPr>
           <w:rFonts w:ascii="Times New Roman" w:eastAsia="Times New Roman" w:hAnsi="Times New Roman" w:cs="Times New Roman"/>
-          <w:b/>
-          <w:sz w:val="24"/>
-          <w:szCs w:val="24"/>
-        </w:rPr>
-      </w:pPr>
-      <w:r>
-        <w:rPr>
-          <w:rFonts w:ascii="Times New Roman" w:eastAsia="Times New Roman" w:hAnsi="Times New Roman" w:cs="Times New Roman"/>
-          <w:b/>
-          <w:sz w:val="24"/>
-          <w:szCs w:val="24"/>
-        </w:rPr>
-        <w:t xml:space="preserve">Main Character: </w:t>
-      </w:r>
-      <w:r>
-        <w:rPr>
-          <w:rFonts w:ascii="Times New Roman" w:eastAsia="Times New Roman" w:hAnsi="Times New Roman" w:cs="Times New Roman"/>
-          <w:bCs/>
-          <w:sz w:val="24"/>
-          <w:szCs w:val="24"/>
-        </w:rPr>
-        <w:t>Ferret (viewed as an “odd looking rat with a long nose and furry tail”).</w:t>
+          <w:bCs/>
+          <w:sz w:val="24"/>
+          <w:szCs w:val="24"/>
+        </w:rPr>
+      </w:pPr>
+      <w:proofErr w:type="spellStart"/>
+      <w:r>
+        <w:rPr>
+          <w:rFonts w:ascii="Times New Roman" w:eastAsia="Times New Roman" w:hAnsi="Times New Roman" w:cs="Times New Roman"/>
+          <w:bCs/>
+          <w:sz w:val="24"/>
+          <w:szCs w:val="24"/>
+        </w:rPr>
+        <w:t>Nidhogg</w:t>
+      </w:r>
+      <w:proofErr w:type="spellEnd"/>
+      <w:r>
+        <w:rPr>
+          <w:rFonts w:ascii="Times New Roman" w:eastAsia="Times New Roman" w:hAnsi="Times New Roman" w:cs="Times New Roman"/>
+          <w:bCs/>
+          <w:sz w:val="24"/>
+          <w:szCs w:val="24"/>
+        </w:rPr>
+        <w:t xml:space="preserve">, the dragon who </w:t>
+      </w:r>
+      <w:r>
+        <w:rPr>
+          <w:rFonts w:ascii="Times New Roman" w:eastAsia="Times New Roman" w:hAnsi="Times New Roman" w:cs="Times New Roman"/>
+          <w:bCs/>
+          <w:sz w:val="24"/>
+          <w:szCs w:val="24"/>
+        </w:rPr>
+        <w:t>gna</w:t>
+      </w:r>
+      <w:r>
+        <w:rPr>
+          <w:rFonts w:ascii="Times New Roman" w:eastAsia="Times New Roman" w:hAnsi="Times New Roman" w:cs="Times New Roman"/>
+          <w:bCs/>
+          <w:sz w:val="24"/>
+          <w:szCs w:val="24"/>
+        </w:rPr>
+        <w:t>ws on the roots of Yggdrasil, is</w:t>
+      </w:r>
+      <w:r>
+        <w:rPr>
+          <w:rFonts w:ascii="Times New Roman" w:eastAsia="Times New Roman" w:hAnsi="Times New Roman" w:cs="Times New Roman"/>
+          <w:bCs/>
+          <w:sz w:val="24"/>
+          <w:szCs w:val="24"/>
+        </w:rPr>
+        <w:t xml:space="preserve"> holding up the lower realms that </w:t>
+      </w:r>
+      <w:proofErr w:type="spellStart"/>
+      <w:r>
+        <w:rPr>
+          <w:rFonts w:ascii="Times New Roman" w:eastAsia="Times New Roman" w:hAnsi="Times New Roman" w:cs="Times New Roman"/>
+          <w:bCs/>
+          <w:sz w:val="24"/>
+          <w:szCs w:val="24"/>
+        </w:rPr>
+        <w:t>contiain</w:t>
+      </w:r>
+      <w:proofErr w:type="spellEnd"/>
+      <w:r>
+        <w:rPr>
+          <w:rFonts w:ascii="Times New Roman" w:eastAsia="Times New Roman" w:hAnsi="Times New Roman" w:cs="Times New Roman"/>
+          <w:bCs/>
+          <w:sz w:val="24"/>
+          <w:szCs w:val="24"/>
+        </w:rPr>
+        <w:t xml:space="preserve"> the realms of the dead in order to prevent the circle of life and death from ending</w:t>
+      </w:r>
+      <w:r>
+        <w:rPr>
+          <w:rFonts w:ascii="Times New Roman" w:eastAsia="Times New Roman" w:hAnsi="Times New Roman" w:cs="Times New Roman"/>
+          <w:bCs/>
+          <w:sz w:val="24"/>
+          <w:szCs w:val="24"/>
+        </w:rPr>
+        <w:t xml:space="preserve">. However, with the passing of Ragnarök the sheer number of dead that inhabit the land has turned it into a monolithic struggle to prevent the lower realms from falling into </w:t>
+      </w:r>
+      <w:proofErr w:type="spellStart"/>
+      <w:r>
+        <w:rPr>
+          <w:rFonts w:ascii="Times New Roman" w:eastAsia="Times New Roman" w:hAnsi="Times New Roman" w:cs="Times New Roman"/>
+          <w:bCs/>
+          <w:sz w:val="24"/>
+          <w:szCs w:val="24"/>
+        </w:rPr>
+        <w:t>Gugugunagap</w:t>
+      </w:r>
+      <w:proofErr w:type="spellEnd"/>
+      <w:r>
+        <w:rPr>
+          <w:rFonts w:ascii="Times New Roman" w:eastAsia="Times New Roman" w:hAnsi="Times New Roman" w:cs="Times New Roman"/>
+          <w:bCs/>
+          <w:sz w:val="24"/>
+          <w:szCs w:val="24"/>
+        </w:rPr>
+        <w:t xml:space="preserve"> </w:t>
+      </w:r>
+    </w:p>
+    <w:p>
+      <w:pPr>
+        <w:spacing w:line="240" w:lineRule="auto"/>
+        <w:rPr>
+          <w:rFonts w:ascii="Times New Roman" w:eastAsia="Times New Roman" w:hAnsi="Times New Roman" w:cs="Times New Roman"/>
+          <w:bCs/>
+          <w:sz w:val="24"/>
+          <w:szCs w:val="24"/>
+        </w:rPr>
+      </w:pPr>
+    </w:p>
+    <w:p>
+      <w:pPr>
+        <w:pStyle w:val="Heading2"/>
+      </w:pPr>
+      <w:r>
+        <w:t>Characters:</w:t>
       </w:r>
     </w:p>
     <w:p>
@@ -1206,77 +1426,16 @@
           <w:sz w:val="24"/>
           <w:szCs w:val="24"/>
         </w:rPr>
-        <w:t>Townsfolk</w:t>
-      </w:r>
-      <w:r>
-        <w:rPr>
-          <w:rFonts w:ascii="Times New Roman" w:eastAsia="Times New Roman" w:hAnsi="Times New Roman" w:cs="Times New Roman"/>
-          <w:b/>
-          <w:sz w:val="24"/>
-          <w:szCs w:val="24"/>
-        </w:rPr>
-        <w:t xml:space="preserve">: </w:t>
-      </w:r>
-      <w:commentRangeStart w:id="1"/>
-      <w:r>
-        <w:rPr>
-          <w:rFonts w:ascii="Times New Roman" w:eastAsia="Times New Roman" w:hAnsi="Times New Roman" w:cs="Times New Roman"/>
-          <w:b/>
-          <w:sz w:val="24"/>
-          <w:szCs w:val="24"/>
-        </w:rPr>
-        <w:t>Murderers under control of a puppet master.</w:t>
-      </w:r>
-      <w:commentRangeEnd w:id="1"/>
-      <w:r>
-        <w:rPr>
-          <w:rStyle w:val="CommentReference"/>
-        </w:rPr>
-        <w:commentReference w:id="1"/>
-      </w:r>
-    </w:p>
-    <w:p>
-      <w:pPr>
-        <w:pStyle w:val="Heading2"/>
-      </w:pPr>
-      <w:r>
-        <w:t>Background:</w:t>
-      </w:r>
-    </w:p>
-    <w:p>
-      <w:pPr>
-        <w:rPr>
-          <w:rFonts w:ascii="Times New Roman" w:eastAsia="Times New Roman" w:hAnsi="Times New Roman" w:cs="Times New Roman"/>
-          <w:b/>
-          <w:sz w:val="24"/>
-          <w:szCs w:val="24"/>
-        </w:rPr>
-      </w:pPr>
-    </w:p>
-    <w:p>
-      <w:pPr>
-        <w:pStyle w:val="Heading2"/>
-      </w:pPr>
-      <w:r>
-        <w:t>Current world state:</w:t>
-      </w:r>
-    </w:p>
-    <w:p>
-      <w:pPr>
-        <w:rPr>
-          <w:rFonts w:ascii="Times New Roman" w:eastAsia="Times New Roman" w:hAnsi="Times New Roman" w:cs="Times New Roman"/>
-          <w:sz w:val="24"/>
-          <w:szCs w:val="24"/>
-        </w:rPr>
-      </w:pPr>
-      <w:r>
-        <w:rPr>
-          <w:rFonts w:ascii="Times New Roman" w:eastAsia="Times New Roman" w:hAnsi="Times New Roman" w:cs="Times New Roman"/>
-          <w:sz w:val="24"/>
-          <w:szCs w:val="24"/>
-        </w:rPr>
-        <w:tab/>
-        <w:t>It has been centuries since the events of Ragnarök, and while the realm of Midgard has seen the earth rise from the water and the Midgardians are beginning to recover, they begin to wonder what state the other realms are in. Little do they know, there are inhabitants of the other lands who survived the catastrophe.</w:t>
+        <w:t xml:space="preserve">Main Character: </w:t>
+      </w:r>
+      <w:r>
+        <w:rPr>
+          <w:rFonts w:ascii="Times New Roman" w:eastAsia="Times New Roman" w:hAnsi="Times New Roman" w:cs="Times New Roman"/>
+          <w:bCs/>
+          <w:sz w:val="24"/>
+          <w:szCs w:val="24"/>
+        </w:rPr>
+        <w:t>Ferret (viewed as an “odd looking rat with a long nose and furry tail”).</w:t>
       </w:r>
     </w:p>
     <w:p>
@@ -1288,17 +1447,90 @@
         </w:numPr>
         <w:rPr>
           <w:rFonts w:ascii="Times New Roman" w:eastAsia="Times New Roman" w:hAnsi="Times New Roman" w:cs="Times New Roman"/>
-          <w:sz w:val="24"/>
-          <w:szCs w:val="24"/>
-        </w:rPr>
-      </w:pPr>
-      <w:r>
-        <w:rPr>
-          <w:rFonts w:ascii="Times New Roman" w:eastAsia="Times New Roman" w:hAnsi="Times New Roman" w:cs="Times New Roman"/>
-          <w:sz w:val="24"/>
-          <w:szCs w:val="24"/>
-        </w:rPr>
-        <w:t>Post-Ragnarök</w:t>
+          <w:b/>
+          <w:sz w:val="24"/>
+          <w:szCs w:val="24"/>
+        </w:rPr>
+      </w:pPr>
+      <w:r>
+        <w:rPr>
+          <w:rFonts w:ascii="Times New Roman" w:eastAsia="Times New Roman" w:hAnsi="Times New Roman" w:cs="Times New Roman"/>
+          <w:b/>
+          <w:sz w:val="24"/>
+          <w:szCs w:val="24"/>
+        </w:rPr>
+        <w:t>Townsfolk</w:t>
+      </w:r>
+      <w:r>
+        <w:rPr>
+          <w:rFonts w:ascii="Times New Roman" w:eastAsia="Times New Roman" w:hAnsi="Times New Roman" w:cs="Times New Roman"/>
+          <w:b/>
+          <w:sz w:val="24"/>
+          <w:szCs w:val="24"/>
+        </w:rPr>
+        <w:t xml:space="preserve">: </w:t>
+      </w:r>
+      <w:commentRangeStart w:id="1"/>
+      <w:r>
+        <w:rPr>
+          <w:rFonts w:ascii="Times New Roman" w:eastAsia="Times New Roman" w:hAnsi="Times New Roman" w:cs="Times New Roman"/>
+          <w:b/>
+          <w:sz w:val="24"/>
+          <w:szCs w:val="24"/>
+        </w:rPr>
+        <w:t>Murderers under control of a puppet master.</w:t>
+      </w:r>
+      <w:commentRangeEnd w:id="1"/>
+      <w:r>
+        <w:rPr>
+          <w:rStyle w:val="CommentReference"/>
+        </w:rPr>
+        <w:commentReference w:id="1"/>
+      </w:r>
+    </w:p>
+    <w:p>
+      <w:pPr>
+        <w:pStyle w:val="Heading2"/>
+      </w:pPr>
+      <w:r>
+        <w:t>Background:</w:t>
+      </w:r>
+    </w:p>
+    <w:p>
+      <w:pPr>
+        <w:rPr>
+          <w:rFonts w:ascii="Times New Roman" w:eastAsia="Times New Roman" w:hAnsi="Times New Roman" w:cs="Times New Roman"/>
+          <w:b/>
+          <w:sz w:val="24"/>
+          <w:szCs w:val="24"/>
+        </w:rPr>
+      </w:pPr>
+    </w:p>
+    <w:p>
+      <w:pPr>
+        <w:pStyle w:val="Heading2"/>
+      </w:pPr>
+      <w:r>
+        <w:lastRenderedPageBreak/>
+        <w:t>Current world state:</w:t>
+      </w:r>
+    </w:p>
+    <w:p>
+      <w:pPr>
+        <w:rPr>
+          <w:rFonts w:ascii="Times New Roman" w:eastAsia="Times New Roman" w:hAnsi="Times New Roman" w:cs="Times New Roman"/>
+          <w:sz w:val="24"/>
+          <w:szCs w:val="24"/>
+        </w:rPr>
+      </w:pPr>
+      <w:r>
+        <w:rPr>
+          <w:rFonts w:ascii="Times New Roman" w:eastAsia="Times New Roman" w:hAnsi="Times New Roman" w:cs="Times New Roman"/>
+          <w:sz w:val="24"/>
+          <w:szCs w:val="24"/>
+        </w:rPr>
+        <w:tab/>
+        <w:t>It has been centuries since the events of Ragnarök, and while the realm of Midgard has seen the earth rise from the water and the Midgardians are beginning to recover, they begin to wonder what state the other realms are in. Little do they know, there are inhabitants of the other lands who survived the catastrophe.</w:t>
       </w:r>
     </w:p>
     <w:p>
@@ -1320,7 +1552,28 @@
           <w:sz w:val="24"/>
           <w:szCs w:val="24"/>
         </w:rPr>
-        <w:lastRenderedPageBreak/>
+        <w:t>Post-Ragnarök</w:t>
+      </w:r>
+    </w:p>
+    <w:p>
+      <w:pPr>
+        <w:pStyle w:val="ListParagraph"/>
+        <w:numPr>
+          <w:ilvl w:val="0"/>
+          <w:numId w:val="6"/>
+        </w:numPr>
+        <w:rPr>
+          <w:rFonts w:ascii="Times New Roman" w:eastAsia="Times New Roman" w:hAnsi="Times New Roman" w:cs="Times New Roman"/>
+          <w:sz w:val="24"/>
+          <w:szCs w:val="24"/>
+        </w:rPr>
+      </w:pPr>
+      <w:r>
+        <w:rPr>
+          <w:rFonts w:ascii="Times New Roman" w:eastAsia="Times New Roman" w:hAnsi="Times New Roman" w:cs="Times New Roman"/>
+          <w:sz w:val="24"/>
+          <w:szCs w:val="24"/>
+        </w:rPr>
         <w:t>Midgard is starting its recovery.</w:t>
       </w:r>
     </w:p>
@@ -1806,7 +2059,43 @@
           <w:sz w:val="27"/>
           <w:szCs w:val="27"/>
         </w:rPr>
-        <w:t>“Deep in a wood two of human kind were left; the fire of Surtur did not touch them; they slept, and when they wakened the world was green and beautiful again. These two fed on the dews of the morning; a woman and a man they were, Lif and Lifthrasir. They walked abroad in the world, and from them and from their children came the men and women who spread themselves over the earth.”</w:t>
+        <w:t xml:space="preserve">“Deep in a wood two of human kind were left; the fire of Surtur did not touch them; they slept, and when they wakened the world was green and beautiful again. These two fed on the dews of the morning; a woman and a man they were, </w:t>
+      </w:r>
+      <w:proofErr w:type="spellStart"/>
+      <w:r>
+        <w:rPr>
+          <w:color w:val="000000"/>
+          <w:sz w:val="27"/>
+          <w:szCs w:val="27"/>
+        </w:rPr>
+        <w:t>Lif</w:t>
+      </w:r>
+      <w:proofErr w:type="spellEnd"/>
+      <w:r>
+        <w:rPr>
+          <w:color w:val="000000"/>
+          <w:sz w:val="27"/>
+          <w:szCs w:val="27"/>
+        </w:rPr>
+        <w:t xml:space="preserve"> and </w:t>
+      </w:r>
+      <w:proofErr w:type="spellStart"/>
+      <w:r>
+        <w:rPr>
+          <w:color w:val="000000"/>
+          <w:sz w:val="27"/>
+          <w:szCs w:val="27"/>
+        </w:rPr>
+        <w:t>Lifthrasir</w:t>
+      </w:r>
+      <w:proofErr w:type="spellEnd"/>
+      <w:r>
+        <w:rPr>
+          <w:color w:val="000000"/>
+          <w:sz w:val="27"/>
+          <w:szCs w:val="27"/>
+        </w:rPr>
+        <w:t>. They walked abroad in the world, and from them and from their children came the men and women who spread themselves over the earth.”</w:t>
       </w:r>
       <w:commentRangeEnd w:id="2"/>
       <w:r>
@@ -3665,7 +3954,7 @@
 </file>
 
 <file path=customXml/itemProps1.xml><?xml version="1.0" encoding="utf-8"?>
-<ds:datastoreItem xmlns:ds="http://schemas.openxmlformats.org/officeDocument/2006/customXml" ds:itemID="{44E062F8-0352-481E-A0A8-5166677D4BED}">
+<ds:datastoreItem xmlns:ds="http://schemas.openxmlformats.org/officeDocument/2006/customXml" ds:itemID="{EB1AD4CB-CE8B-42E2-A6BA-7CB2B9D1CC66}">
   <ds:schemaRefs>
     <ds:schemaRef ds:uri="http://schemas.openxmlformats.org/officeDocument/2006/bibliography"/>
   </ds:schemaRefs>

</xml_diff>

<commit_message>
Added basic items to the Main and Pause menu item lists
</commit_message>
<xml_diff>
--- a/Documentation/GDD.docx
+++ b/Documentation/GDD.docx
@@ -69,12 +69,21 @@
           <w:szCs w:val="96"/>
         </w:rPr>
       </w:pPr>
+      <w:commentRangeStart w:id="0"/>
       <w:r>
         <w:rPr>
           <w:sz w:val="96"/>
           <w:szCs w:val="96"/>
         </w:rPr>
         <w:t>Leif Erretson</w:t>
+      </w:r>
+      <w:commentRangeEnd w:id="0"/>
+      <w:r>
+        <w:rPr>
+          <w:rStyle w:val="CommentReference"/>
+          <w:b w:val="0"/>
+        </w:rPr>
+        <w:commentReference w:id="0"/>
       </w:r>
     </w:p>
     <w:p>
@@ -213,7 +222,6 @@
           <w:szCs w:val="24"/>
         </w:rPr>
       </w:pPr>
-      <w:proofErr w:type="spellStart"/>
       <w:r>
         <w:rPr>
           <w:rFonts w:ascii="Times New Roman" w:eastAsia="Times New Roman" w:hAnsi="Times New Roman" w:cs="Times New Roman"/>
@@ -221,17 +229,7 @@
           <w:sz w:val="24"/>
           <w:szCs w:val="24"/>
         </w:rPr>
-        <w:t>ExScottibur</w:t>
-      </w:r>
-      <w:proofErr w:type="spellEnd"/>
-      <w:r>
-        <w:rPr>
-          <w:rFonts w:ascii="Times New Roman" w:eastAsia="Times New Roman" w:hAnsi="Times New Roman" w:cs="Times New Roman"/>
-          <w:i/>
-          <w:sz w:val="24"/>
-          <w:szCs w:val="24"/>
-        </w:rPr>
-        <w:t xml:space="preserve"> Games</w:t>
+        <w:t>ExScottibur Games</w:t>
       </w:r>
     </w:p>
     <w:p>
@@ -340,45 +338,14 @@
           <w:szCs w:val="24"/>
         </w:rPr>
       </w:pPr>
-      <w:proofErr w:type="spellStart"/>
-      <w:r>
-        <w:rPr>
-          <w:rFonts w:ascii="Times New Roman" w:eastAsia="Times New Roman" w:hAnsi="Times New Roman" w:cs="Times New Roman"/>
-          <w:bCs/>
-          <w:sz w:val="24"/>
-          <w:szCs w:val="24"/>
-        </w:rPr>
-        <w:t>Nidhogg</w:t>
-      </w:r>
-      <w:proofErr w:type="spellEnd"/>
-      <w:r>
-        <w:rPr>
-          <w:rFonts w:ascii="Times New Roman" w:eastAsia="Times New Roman" w:hAnsi="Times New Roman" w:cs="Times New Roman"/>
-          <w:bCs/>
-          <w:sz w:val="24"/>
-          <w:szCs w:val="24"/>
-        </w:rPr>
-        <w:t xml:space="preserve"> could be holding up the lower realms that </w:t>
-      </w:r>
-      <w:proofErr w:type="spellStart"/>
-      <w:r>
-        <w:rPr>
-          <w:rFonts w:ascii="Times New Roman" w:eastAsia="Times New Roman" w:hAnsi="Times New Roman" w:cs="Times New Roman"/>
-          <w:bCs/>
-          <w:sz w:val="24"/>
-          <w:szCs w:val="24"/>
-        </w:rPr>
-        <w:t>contiain</w:t>
-      </w:r>
-      <w:proofErr w:type="spellEnd"/>
-      <w:r>
-        <w:rPr>
-          <w:rFonts w:ascii="Times New Roman" w:eastAsia="Times New Roman" w:hAnsi="Times New Roman" w:cs="Times New Roman"/>
-          <w:bCs/>
-          <w:sz w:val="24"/>
-          <w:szCs w:val="24"/>
-        </w:rPr>
-        <w:t xml:space="preserve"> the realms of the dead in order to prevent the circle of life and death from ending</w:t>
+      <w:r>
+        <w:rPr>
+          <w:rFonts w:ascii="Times New Roman" w:eastAsia="Times New Roman" w:hAnsi="Times New Roman" w:cs="Times New Roman"/>
+          <w:bCs/>
+          <w:sz w:val="24"/>
+          <w:szCs w:val="24"/>
+        </w:rPr>
+        <w:t>Nidhogg could be holding up the lower realms that contiain the realms of the dead in order to prevent the circle of life and death from ending</w:t>
       </w:r>
       <w:r>
         <w:rPr>
@@ -870,24 +837,341 @@
     </w:p>
     <w:p>
       <w:pPr>
-        <w:rPr>
-          <w:rFonts w:ascii="Times New Roman" w:eastAsia="Times New Roman" w:hAnsi="Times New Roman" w:cs="Times New Roman"/>
-          <w:b/>
-          <w:sz w:val="24"/>
-          <w:szCs w:val="24"/>
-        </w:rPr>
-      </w:pPr>
+        <w:pStyle w:val="ListParagraph"/>
+        <w:numPr>
+          <w:ilvl w:val="0"/>
+          <w:numId w:val="2"/>
+        </w:numPr>
+        <w:rPr>
+          <w:rFonts w:ascii="Times New Roman" w:eastAsia="Times New Roman" w:hAnsi="Times New Roman" w:cs="Times New Roman"/>
+          <w:bCs/>
+          <w:sz w:val="24"/>
+          <w:szCs w:val="24"/>
+        </w:rPr>
+      </w:pPr>
+      <w:r>
+        <w:rPr>
+          <w:rFonts w:ascii="Times New Roman" w:eastAsia="Times New Roman" w:hAnsi="Times New Roman" w:cs="Times New Roman"/>
+          <w:bCs/>
+          <w:sz w:val="24"/>
+          <w:szCs w:val="24"/>
+        </w:rPr>
+        <w:t>Continue (Only active once a new game is created)</w:t>
+      </w:r>
+    </w:p>
+    <w:p>
+      <w:pPr>
+        <w:pStyle w:val="ListParagraph"/>
+        <w:numPr>
+          <w:ilvl w:val="0"/>
+          <w:numId w:val="2"/>
+        </w:numPr>
+        <w:rPr>
+          <w:rFonts w:ascii="Times New Roman" w:eastAsia="Times New Roman" w:hAnsi="Times New Roman" w:cs="Times New Roman"/>
+          <w:bCs/>
+          <w:sz w:val="24"/>
+          <w:szCs w:val="24"/>
+        </w:rPr>
+      </w:pPr>
+      <w:r>
+        <w:rPr>
+          <w:rFonts w:ascii="Times New Roman" w:eastAsia="Times New Roman" w:hAnsi="Times New Roman" w:cs="Times New Roman"/>
+          <w:bCs/>
+          <w:sz w:val="24"/>
+          <w:szCs w:val="24"/>
+        </w:rPr>
+        <w:t>New Gam</w:t>
+      </w:r>
+      <w:r>
+        <w:rPr>
+          <w:rFonts w:ascii="Times New Roman" w:eastAsia="Times New Roman" w:hAnsi="Times New Roman" w:cs="Times New Roman"/>
+          <w:bCs/>
+          <w:sz w:val="24"/>
+          <w:szCs w:val="24"/>
+        </w:rPr>
+        <w:t>e</w:t>
+      </w:r>
+    </w:p>
+    <w:p>
+      <w:pPr>
+        <w:pStyle w:val="ListParagraph"/>
+        <w:numPr>
+          <w:ilvl w:val="0"/>
+          <w:numId w:val="2"/>
+        </w:numPr>
+        <w:rPr>
+          <w:rFonts w:ascii="Times New Roman" w:eastAsia="Times New Roman" w:hAnsi="Times New Roman" w:cs="Times New Roman"/>
+          <w:bCs/>
+          <w:sz w:val="24"/>
+          <w:szCs w:val="24"/>
+        </w:rPr>
+      </w:pPr>
+      <w:r>
+        <w:rPr>
+          <w:rFonts w:ascii="Times New Roman" w:eastAsia="Times New Roman" w:hAnsi="Times New Roman" w:cs="Times New Roman"/>
+          <w:bCs/>
+          <w:sz w:val="24"/>
+          <w:szCs w:val="24"/>
+        </w:rPr>
+        <w:t>Load Game (?)</w:t>
+      </w:r>
+    </w:p>
+    <w:p>
+      <w:pPr>
+        <w:pStyle w:val="ListParagraph"/>
+        <w:numPr>
+          <w:ilvl w:val="0"/>
+          <w:numId w:val="2"/>
+        </w:numPr>
+        <w:rPr>
+          <w:rFonts w:ascii="Times New Roman" w:eastAsia="Times New Roman" w:hAnsi="Times New Roman" w:cs="Times New Roman"/>
+          <w:bCs/>
+          <w:sz w:val="24"/>
+          <w:szCs w:val="24"/>
+        </w:rPr>
+      </w:pPr>
+      <w:r>
+        <w:rPr>
+          <w:rFonts w:ascii="Times New Roman" w:eastAsia="Times New Roman" w:hAnsi="Times New Roman" w:cs="Times New Roman"/>
+          <w:bCs/>
+          <w:sz w:val="24"/>
+          <w:szCs w:val="24"/>
+        </w:rPr>
+        <w:t>Settings</w:t>
+      </w:r>
+    </w:p>
+    <w:p>
+      <w:pPr>
+        <w:pStyle w:val="ListParagraph"/>
+        <w:numPr>
+          <w:ilvl w:val="1"/>
+          <w:numId w:val="2"/>
+        </w:numPr>
+        <w:rPr>
+          <w:rFonts w:ascii="Times New Roman" w:eastAsia="Times New Roman" w:hAnsi="Times New Roman" w:cs="Times New Roman"/>
+          <w:bCs/>
+          <w:sz w:val="24"/>
+          <w:szCs w:val="24"/>
+        </w:rPr>
+      </w:pPr>
+      <w:r>
+        <w:rPr>
+          <w:rFonts w:ascii="Times New Roman" w:eastAsia="Times New Roman" w:hAnsi="Times New Roman" w:cs="Times New Roman"/>
+          <w:bCs/>
+          <w:sz w:val="24"/>
+          <w:szCs w:val="24"/>
+        </w:rPr>
+        <w:t>Controls (editable?)</w:t>
+      </w:r>
+    </w:p>
+    <w:p>
+      <w:pPr>
+        <w:pStyle w:val="ListParagraph"/>
+        <w:numPr>
+          <w:ilvl w:val="1"/>
+          <w:numId w:val="2"/>
+        </w:numPr>
+        <w:rPr>
+          <w:rFonts w:ascii="Times New Roman" w:eastAsia="Times New Roman" w:hAnsi="Times New Roman" w:cs="Times New Roman"/>
+          <w:bCs/>
+          <w:sz w:val="24"/>
+          <w:szCs w:val="24"/>
+        </w:rPr>
+      </w:pPr>
+      <w:r>
+        <w:rPr>
+          <w:rFonts w:ascii="Times New Roman" w:eastAsia="Times New Roman" w:hAnsi="Times New Roman" w:cs="Times New Roman"/>
+          <w:bCs/>
+          <w:sz w:val="24"/>
+          <w:szCs w:val="24"/>
+        </w:rPr>
+        <w:t>Audio</w:t>
+      </w:r>
+    </w:p>
+    <w:p>
+      <w:pPr>
+        <w:pStyle w:val="ListParagraph"/>
+        <w:numPr>
+          <w:ilvl w:val="2"/>
+          <w:numId w:val="2"/>
+        </w:numPr>
+        <w:rPr>
+          <w:rFonts w:ascii="Times New Roman" w:eastAsia="Times New Roman" w:hAnsi="Times New Roman" w:cs="Times New Roman"/>
+          <w:bCs/>
+          <w:sz w:val="24"/>
+          <w:szCs w:val="24"/>
+        </w:rPr>
+      </w:pPr>
+      <w:r>
+        <w:rPr>
+          <w:rFonts w:ascii="Times New Roman" w:eastAsia="Times New Roman" w:hAnsi="Times New Roman" w:cs="Times New Roman"/>
+          <w:bCs/>
+          <w:sz w:val="24"/>
+          <w:szCs w:val="24"/>
+        </w:rPr>
+        <w:t>Master Volume</w:t>
+      </w:r>
+    </w:p>
+    <w:p>
+      <w:pPr>
+        <w:pStyle w:val="ListParagraph"/>
+        <w:numPr>
+          <w:ilvl w:val="2"/>
+          <w:numId w:val="2"/>
+        </w:numPr>
+        <w:rPr>
+          <w:rFonts w:ascii="Times New Roman" w:eastAsia="Times New Roman" w:hAnsi="Times New Roman" w:cs="Times New Roman"/>
+          <w:bCs/>
+          <w:sz w:val="24"/>
+          <w:szCs w:val="24"/>
+        </w:rPr>
+      </w:pPr>
+      <w:r>
+        <w:rPr>
+          <w:rFonts w:ascii="Times New Roman" w:eastAsia="Times New Roman" w:hAnsi="Times New Roman" w:cs="Times New Roman"/>
+          <w:bCs/>
+          <w:sz w:val="24"/>
+          <w:szCs w:val="24"/>
+        </w:rPr>
+        <w:t>Voice (if there are any) Volume</w:t>
+      </w:r>
+    </w:p>
+    <w:p>
+      <w:pPr>
+        <w:pStyle w:val="ListParagraph"/>
+        <w:numPr>
+          <w:ilvl w:val="2"/>
+          <w:numId w:val="2"/>
+        </w:numPr>
+        <w:rPr>
+          <w:rFonts w:ascii="Times New Roman" w:eastAsia="Times New Roman" w:hAnsi="Times New Roman" w:cs="Times New Roman"/>
+          <w:bCs/>
+          <w:sz w:val="24"/>
+          <w:szCs w:val="24"/>
+        </w:rPr>
+      </w:pPr>
+      <w:r>
+        <w:rPr>
+          <w:rFonts w:ascii="Times New Roman" w:eastAsia="Times New Roman" w:hAnsi="Times New Roman" w:cs="Times New Roman"/>
+          <w:bCs/>
+          <w:sz w:val="24"/>
+          <w:szCs w:val="24"/>
+        </w:rPr>
+        <w:t>SFX Volume</w:t>
+      </w:r>
+    </w:p>
+    <w:p>
+      <w:pPr>
+        <w:pStyle w:val="ListParagraph"/>
+        <w:numPr>
+          <w:ilvl w:val="0"/>
+          <w:numId w:val="2"/>
+        </w:numPr>
+        <w:rPr>
+          <w:rFonts w:ascii="Times New Roman" w:eastAsia="Times New Roman" w:hAnsi="Times New Roman" w:cs="Times New Roman"/>
+          <w:bCs/>
+          <w:sz w:val="24"/>
+          <w:szCs w:val="24"/>
+        </w:rPr>
+      </w:pPr>
+      <w:r>
+        <w:rPr>
+          <w:rFonts w:ascii="Times New Roman" w:eastAsia="Times New Roman" w:hAnsi="Times New Roman" w:cs="Times New Roman"/>
+          <w:bCs/>
+          <w:sz w:val="24"/>
+          <w:szCs w:val="24"/>
+        </w:rPr>
+        <w:t>Exit Game</w:t>
+      </w:r>
     </w:p>
     <w:p>
       <w:pPr>
         <w:pStyle w:val="Heading2"/>
-        <w:rPr>
-          <w:sz w:val="48"/>
-          <w:szCs w:val="48"/>
-        </w:rPr>
       </w:pPr>
       <w:r>
         <w:t>Pause Menu:</w:t>
+      </w:r>
+    </w:p>
+    <w:p>
+      <w:pPr>
+        <w:pStyle w:val="ListParagraph"/>
+        <w:numPr>
+          <w:ilvl w:val="0"/>
+          <w:numId w:val="8"/>
+        </w:numPr>
+        <w:rPr>
+          <w:rFonts w:ascii="Times New Roman" w:hAnsi="Times New Roman" w:cs="Times New Roman"/>
+          <w:sz w:val="24"/>
+          <w:szCs w:val="24"/>
+        </w:rPr>
+      </w:pPr>
+      <w:r>
+        <w:rPr>
+          <w:rFonts w:ascii="Times New Roman" w:hAnsi="Times New Roman" w:cs="Times New Roman"/>
+          <w:sz w:val="24"/>
+          <w:szCs w:val="24"/>
+        </w:rPr>
+        <w:t>Load Game (Any unsaved progress will be lost)</w:t>
+      </w:r>
+    </w:p>
+    <w:p>
+      <w:pPr>
+        <w:pStyle w:val="ListParagraph"/>
+        <w:numPr>
+          <w:ilvl w:val="0"/>
+          <w:numId w:val="8"/>
+        </w:numPr>
+        <w:rPr>
+          <w:rFonts w:ascii="Times New Roman" w:hAnsi="Times New Roman" w:cs="Times New Roman"/>
+          <w:sz w:val="24"/>
+          <w:szCs w:val="24"/>
+        </w:rPr>
+      </w:pPr>
+      <w:r>
+        <w:rPr>
+          <w:rFonts w:ascii="Times New Roman" w:hAnsi="Times New Roman" w:cs="Times New Roman"/>
+          <w:sz w:val="24"/>
+          <w:szCs w:val="24"/>
+        </w:rPr>
+        <w:t>Settings (Same options as the main menu)</w:t>
+      </w:r>
+    </w:p>
+    <w:p>
+      <w:pPr>
+        <w:pStyle w:val="ListParagraph"/>
+        <w:numPr>
+          <w:ilvl w:val="0"/>
+          <w:numId w:val="8"/>
+        </w:numPr>
+        <w:rPr>
+          <w:rFonts w:ascii="Times New Roman" w:hAnsi="Times New Roman" w:cs="Times New Roman"/>
+          <w:sz w:val="24"/>
+          <w:szCs w:val="24"/>
+        </w:rPr>
+      </w:pPr>
+      <w:r>
+        <w:rPr>
+          <w:rFonts w:ascii="Times New Roman" w:hAnsi="Times New Roman" w:cs="Times New Roman"/>
+          <w:sz w:val="24"/>
+          <w:szCs w:val="24"/>
+        </w:rPr>
+        <w:t>Quit</w:t>
+      </w:r>
+      <w:r>
+        <w:rPr>
+          <w:rFonts w:ascii="Times New Roman" w:hAnsi="Times New Roman" w:cs="Times New Roman"/>
+          <w:sz w:val="24"/>
+          <w:szCs w:val="24"/>
+        </w:rPr>
+        <w:t xml:space="preserve"> </w:t>
+      </w:r>
+      <w:r>
+        <w:rPr>
+          <w:rFonts w:ascii="Times New Roman" w:hAnsi="Times New Roman" w:cs="Times New Roman"/>
+          <w:sz w:val="24"/>
+          <w:szCs w:val="24"/>
+        </w:rPr>
+        <w:t>(Any unsaved progress will be lost)</w:t>
       </w:r>
     </w:p>
     <w:p>
@@ -967,112 +1251,6 @@
         </w:rPr>
         <w:t>Brainstorm:</w:t>
       </w:r>
-    </w:p>
-    <w:p>
-      <w:pPr>
-        <w:pStyle w:val="ListParagraph"/>
-        <w:rPr>
-          <w:rFonts w:ascii="Times New Roman" w:eastAsia="Times New Roman" w:hAnsi="Times New Roman" w:cs="Times New Roman"/>
-          <w:bCs/>
-          <w:sz w:val="24"/>
-          <w:szCs w:val="24"/>
-        </w:rPr>
-      </w:pPr>
-    </w:p>
-    <w:p>
-      <w:pPr>
-        <w:pStyle w:val="ListParagraph"/>
-        <w:numPr>
-          <w:ilvl w:val="0"/>
-          <w:numId w:val="6"/>
-        </w:numPr>
-        <w:rPr>
-          <w:rFonts w:ascii="Times New Roman" w:eastAsia="Times New Roman" w:hAnsi="Times New Roman" w:cs="Times New Roman"/>
-          <w:bCs/>
-          <w:sz w:val="24"/>
-          <w:szCs w:val="24"/>
-        </w:rPr>
-      </w:pPr>
-      <w:r>
-        <w:rPr>
-          <w:rFonts w:ascii="Times New Roman" w:eastAsia="Times New Roman" w:hAnsi="Times New Roman" w:cs="Times New Roman"/>
-          <w:bCs/>
-          <w:sz w:val="24"/>
-          <w:szCs w:val="24"/>
-        </w:rPr>
-        <w:t xml:space="preserve"> </w:t>
-      </w:r>
-      <w:r>
-        <w:rPr>
-          <w:rFonts w:ascii="Times New Roman" w:eastAsia="Times New Roman" w:hAnsi="Times New Roman" w:cs="Times New Roman"/>
-          <w:bCs/>
-          <w:sz w:val="24"/>
-          <w:szCs w:val="24"/>
-        </w:rPr>
-        <w:tab/>
-      </w:r>
-      <w:r>
-        <w:rPr>
-          <w:rFonts w:ascii="Times New Roman" w:eastAsia="Times New Roman" w:hAnsi="Times New Roman" w:cs="Times New Roman"/>
-          <w:bCs/>
-          <w:sz w:val="24"/>
-          <w:szCs w:val="24"/>
-        </w:rPr>
-        <w:t>(Location)</w:t>
-      </w:r>
-      <w:bookmarkStart w:id="0" w:name="_GoBack"/>
-      <w:bookmarkEnd w:id="0"/>
-      <w:proofErr w:type="spellStart"/>
-      <w:r>
-        <w:rPr>
-          <w:rFonts w:ascii="Times New Roman" w:eastAsia="Times New Roman" w:hAnsi="Times New Roman" w:cs="Times New Roman"/>
-          <w:b/>
-          <w:sz w:val="24"/>
-          <w:szCs w:val="24"/>
-          <w:u w:val="single"/>
-        </w:rPr>
-        <w:t>Niflheim</w:t>
-      </w:r>
-      <w:proofErr w:type="spellEnd"/>
-      <w:r>
-        <w:rPr>
-          <w:rFonts w:ascii="Times New Roman" w:eastAsia="Times New Roman" w:hAnsi="Times New Roman" w:cs="Times New Roman"/>
-          <w:b/>
-          <w:sz w:val="24"/>
-          <w:szCs w:val="24"/>
-          <w:u w:val="single"/>
-        </w:rPr>
-        <w:t>:</w:t>
-      </w:r>
-      <w:r>
-        <w:rPr>
-          <w:rFonts w:ascii="Times New Roman" w:eastAsia="Times New Roman" w:hAnsi="Times New Roman" w:cs="Times New Roman"/>
-          <w:bCs/>
-          <w:sz w:val="24"/>
-          <w:szCs w:val="24"/>
-        </w:rPr>
-        <w:t xml:space="preserve"> </w:t>
-      </w:r>
-      <w:r>
-        <w:rPr>
-          <w:rFonts w:ascii="Times New Roman" w:eastAsia="Times New Roman" w:hAnsi="Times New Roman" w:cs="Times New Roman"/>
-          <w:bCs/>
-          <w:sz w:val="24"/>
-          <w:szCs w:val="24"/>
-        </w:rPr>
-        <w:t>Player comes across a mysterious land that traps those who venture inside of it forever and drives their minds to madness. The player, however, has been gifted with an immunity to this strange curse. As the player saves the residents of the land, the city [main hub] begins to come back to life. This leads to new stores, abilities, and dialogue.</w:t>
-      </w:r>
-    </w:p>
-    <w:p>
-      <w:pPr>
-        <w:pStyle w:val="ListParagraph"/>
-        <w:rPr>
-          <w:rFonts w:ascii="Times New Roman" w:eastAsia="Times New Roman" w:hAnsi="Times New Roman" w:cs="Times New Roman"/>
-          <w:bCs/>
-          <w:sz w:val="24"/>
-          <w:szCs w:val="24"/>
-        </w:rPr>
-      </w:pPr>
     </w:p>
     <w:p>
       <w:pPr>
@@ -1123,47 +1301,37 @@
           <w:sz w:val="24"/>
           <w:szCs w:val="24"/>
         </w:rPr>
-        <w:t xml:space="preserve">, who helps his human hunt rabbits, stumbles through a portal that suddenly opens in a rabbit burrow while chasing the rabbit out. The portal drops the ferret into the well of knowledge, granting them a more humanoid form. As they pull themselves out of the water a welcoming hand reaches out to offer aid. The man is </w:t>
-      </w:r>
-      <w:proofErr w:type="spellStart"/>
-      <w:r>
-        <w:rPr>
-          <w:rFonts w:ascii="Times New Roman" w:eastAsia="Times New Roman" w:hAnsi="Times New Roman" w:cs="Times New Roman"/>
-          <w:bCs/>
-          <w:sz w:val="24"/>
-          <w:szCs w:val="24"/>
-        </w:rPr>
-        <w:t>Mimir</w:t>
-      </w:r>
-      <w:proofErr w:type="spellEnd"/>
-      <w:r>
-        <w:rPr>
-          <w:rFonts w:ascii="Times New Roman" w:eastAsia="Times New Roman" w:hAnsi="Times New Roman" w:cs="Times New Roman"/>
-          <w:bCs/>
-          <w:sz w:val="24"/>
-          <w:szCs w:val="24"/>
-        </w:rPr>
-        <w:t xml:space="preserve">, the </w:t>
-      </w:r>
-      <w:proofErr w:type="spellStart"/>
-      <w:r>
-        <w:rPr>
-          <w:rFonts w:ascii="Times New Roman" w:eastAsia="Times New Roman" w:hAnsi="Times New Roman" w:cs="Times New Roman"/>
-          <w:bCs/>
-          <w:sz w:val="24"/>
-          <w:szCs w:val="24"/>
-        </w:rPr>
-        <w:t>Aesir</w:t>
-      </w:r>
-      <w:proofErr w:type="spellEnd"/>
-      <w:r>
-        <w:rPr>
-          <w:rFonts w:ascii="Times New Roman" w:eastAsia="Times New Roman" w:hAnsi="Times New Roman" w:cs="Times New Roman"/>
-          <w:bCs/>
-          <w:sz w:val="24"/>
-          <w:szCs w:val="24"/>
-        </w:rPr>
-        <w:t xml:space="preserve"> whose head was chopped off for Odin’s use. </w:t>
+        <w:t>, who helps his human hunt rabbits, stumbles through a portal that suddenly opens in a rabbit burrow while chasing the rabbit out. The portal drops the ferret into the well of</w:t>
+      </w:r>
+      <w:r>
+        <w:t xml:space="preserve"> </w:t>
+      </w:r>
+      <w:r>
+        <w:rPr>
+          <w:rFonts w:ascii="Times New Roman" w:eastAsia="Times New Roman" w:hAnsi="Times New Roman" w:cs="Times New Roman"/>
+          <w:bCs/>
+          <w:sz w:val="24"/>
+          <w:szCs w:val="24"/>
+        </w:rPr>
+        <w:t>Hvergelmir</w:t>
+      </w:r>
+      <w:r>
+        <w:rPr>
+          <w:rFonts w:ascii="Times New Roman" w:eastAsia="Times New Roman" w:hAnsi="Times New Roman" w:cs="Times New Roman"/>
+          <w:bCs/>
+          <w:sz w:val="24"/>
+          <w:szCs w:val="24"/>
+        </w:rPr>
+        <w:t>, the well of life</w:t>
+      </w:r>
+      <w:r>
+        <w:rPr>
+          <w:rFonts w:ascii="Times New Roman" w:eastAsia="Times New Roman" w:hAnsi="Times New Roman" w:cs="Times New Roman"/>
+          <w:bCs/>
+          <w:sz w:val="24"/>
+          <w:szCs w:val="24"/>
+        </w:rPr>
+        <w:t xml:space="preserve">, granting them a more humanoid form. As they pull themselves out of the water a welcoming hand reaches out to offer aid. The man is Mimir, the Aesir whose head was chopped off for Odin’s use. </w:t>
       </w:r>
     </w:p>
     <w:p>
@@ -1185,56 +1353,52 @@
           <w:sz w:val="24"/>
           <w:szCs w:val="24"/>
         </w:rPr>
-        <w:t xml:space="preserve">The ferret, with their new knowledge, instinctually knows this man is </w:t>
-      </w:r>
-      <w:proofErr w:type="spellStart"/>
-      <w:r>
-        <w:rPr>
-          <w:rFonts w:ascii="Times New Roman" w:eastAsia="Times New Roman" w:hAnsi="Times New Roman" w:cs="Times New Roman"/>
-          <w:bCs/>
-          <w:sz w:val="24"/>
-          <w:szCs w:val="24"/>
-        </w:rPr>
-        <w:t>Mimir</w:t>
-      </w:r>
-      <w:proofErr w:type="spellEnd"/>
-      <w:r>
-        <w:rPr>
-          <w:rFonts w:ascii="Times New Roman" w:eastAsia="Times New Roman" w:hAnsi="Times New Roman" w:cs="Times New Roman"/>
-          <w:bCs/>
-          <w:sz w:val="24"/>
-          <w:szCs w:val="24"/>
-        </w:rPr>
-        <w:t xml:space="preserve">. However, the fact that they know that and are able to speak causes them to panic. </w:t>
-      </w:r>
-      <w:proofErr w:type="spellStart"/>
-      <w:r>
-        <w:rPr>
-          <w:rFonts w:ascii="Times New Roman" w:eastAsia="Times New Roman" w:hAnsi="Times New Roman" w:cs="Times New Roman"/>
-          <w:bCs/>
-          <w:sz w:val="24"/>
-          <w:szCs w:val="24"/>
-        </w:rPr>
-        <w:t>Mimir</w:t>
-      </w:r>
-      <w:proofErr w:type="spellEnd"/>
-      <w:r>
-        <w:rPr>
-          <w:rFonts w:ascii="Times New Roman" w:eastAsia="Times New Roman" w:hAnsi="Times New Roman" w:cs="Times New Roman"/>
-          <w:bCs/>
-          <w:sz w:val="24"/>
-          <w:szCs w:val="24"/>
-        </w:rPr>
-        <w:t xml:space="preserve"> </w:t>
-      </w:r>
-      <w:r>
-        <w:rPr>
-          <w:rFonts w:ascii="Times New Roman" w:eastAsia="Times New Roman" w:hAnsi="Times New Roman" w:cs="Times New Roman"/>
-          <w:bCs/>
-          <w:sz w:val="24"/>
-          <w:szCs w:val="24"/>
-        </w:rPr>
-        <w:t>calms them. Unfortunately this is followed by the news that there was a lost prophecy. He goes on to say that w</w:t>
+        <w:t>The ferret, with their new knowledge</w:t>
+      </w:r>
+      <w:r>
+        <w:rPr>
+          <w:rFonts w:ascii="Times New Roman" w:eastAsia="Times New Roman" w:hAnsi="Times New Roman" w:cs="Times New Roman"/>
+          <w:bCs/>
+          <w:sz w:val="24"/>
+          <w:szCs w:val="24"/>
+        </w:rPr>
+        <w:t xml:space="preserve"> and form</w:t>
+      </w:r>
+      <w:r>
+        <w:rPr>
+          <w:rFonts w:ascii="Times New Roman" w:eastAsia="Times New Roman" w:hAnsi="Times New Roman" w:cs="Times New Roman"/>
+          <w:bCs/>
+          <w:sz w:val="24"/>
+          <w:szCs w:val="24"/>
+        </w:rPr>
+        <w:t xml:space="preserve">, instinctually knows this man is Mimir. However, the fact that they know that and are able to speak causes them to panic. Mimir </w:t>
+      </w:r>
+      <w:r>
+        <w:rPr>
+          <w:rFonts w:ascii="Times New Roman" w:eastAsia="Times New Roman" w:hAnsi="Times New Roman" w:cs="Times New Roman"/>
+          <w:bCs/>
+          <w:sz w:val="24"/>
+          <w:szCs w:val="24"/>
+        </w:rPr>
+        <w:t>calms them. Unfortunately</w:t>
+      </w:r>
+      <w:r>
+        <w:rPr>
+          <w:rFonts w:ascii="Times New Roman" w:eastAsia="Times New Roman" w:hAnsi="Times New Roman" w:cs="Times New Roman"/>
+          <w:bCs/>
+          <w:sz w:val="24"/>
+          <w:szCs w:val="24"/>
+        </w:rPr>
+        <w:t>,</w:t>
+      </w:r>
+      <w:r>
+        <w:rPr>
+          <w:rFonts w:ascii="Times New Roman" w:eastAsia="Times New Roman" w:hAnsi="Times New Roman" w:cs="Times New Roman"/>
+          <w:bCs/>
+          <w:sz w:val="24"/>
+          <w:szCs w:val="24"/>
+        </w:rPr>
+        <w:t xml:space="preserve"> this is followed by the news that there was a lost prophecy. He goes on to say that w</w:t>
       </w:r>
       <w:r>
         <w:rPr>
@@ -1267,6 +1431,8 @@
     <w:p>
       <w:pPr>
         <w:pStyle w:val="ListParagraph"/>
+        <w:spacing w:line="240" w:lineRule="auto"/>
+        <w:ind w:firstLine="720"/>
         <w:rPr>
           <w:rFonts w:ascii="Times New Roman" w:eastAsia="Times New Roman" w:hAnsi="Times New Roman" w:cs="Times New Roman"/>
           <w:bCs/>
@@ -1289,121 +1455,55 @@
           <w:szCs w:val="24"/>
         </w:rPr>
       </w:pPr>
-      <w:proofErr w:type="spellStart"/>
-      <w:r>
-        <w:rPr>
-          <w:rFonts w:ascii="Times New Roman" w:eastAsia="Times New Roman" w:hAnsi="Times New Roman" w:cs="Times New Roman"/>
-          <w:bCs/>
-          <w:sz w:val="24"/>
-          <w:szCs w:val="24"/>
-        </w:rPr>
-        <w:t>Nidhogg</w:t>
-      </w:r>
-      <w:proofErr w:type="spellEnd"/>
-      <w:r>
-        <w:rPr>
-          <w:rFonts w:ascii="Times New Roman" w:eastAsia="Times New Roman" w:hAnsi="Times New Roman" w:cs="Times New Roman"/>
-          <w:bCs/>
-          <w:sz w:val="24"/>
-          <w:szCs w:val="24"/>
-        </w:rPr>
-        <w:t xml:space="preserve">, the dragon who </w:t>
-      </w:r>
-      <w:r>
-        <w:rPr>
-          <w:rFonts w:ascii="Times New Roman" w:eastAsia="Times New Roman" w:hAnsi="Times New Roman" w:cs="Times New Roman"/>
-          <w:bCs/>
-          <w:sz w:val="24"/>
-          <w:szCs w:val="24"/>
-        </w:rPr>
-        <w:t>gna</w:t>
-      </w:r>
-      <w:r>
-        <w:rPr>
-          <w:rFonts w:ascii="Times New Roman" w:eastAsia="Times New Roman" w:hAnsi="Times New Roman" w:cs="Times New Roman"/>
-          <w:bCs/>
-          <w:sz w:val="24"/>
-          <w:szCs w:val="24"/>
-        </w:rPr>
-        <w:t>ws on the roots of Yggdrasil, is</w:t>
-      </w:r>
-      <w:r>
-        <w:rPr>
-          <w:rFonts w:ascii="Times New Roman" w:eastAsia="Times New Roman" w:hAnsi="Times New Roman" w:cs="Times New Roman"/>
-          <w:bCs/>
-          <w:sz w:val="24"/>
-          <w:szCs w:val="24"/>
-        </w:rPr>
-        <w:t xml:space="preserve"> holding up the lower realms that </w:t>
-      </w:r>
-      <w:proofErr w:type="spellStart"/>
-      <w:r>
-        <w:rPr>
-          <w:rFonts w:ascii="Times New Roman" w:eastAsia="Times New Roman" w:hAnsi="Times New Roman" w:cs="Times New Roman"/>
-          <w:bCs/>
-          <w:sz w:val="24"/>
-          <w:szCs w:val="24"/>
-        </w:rPr>
-        <w:t>contiain</w:t>
-      </w:r>
-      <w:proofErr w:type="spellEnd"/>
-      <w:r>
-        <w:rPr>
-          <w:rFonts w:ascii="Times New Roman" w:eastAsia="Times New Roman" w:hAnsi="Times New Roman" w:cs="Times New Roman"/>
-          <w:bCs/>
-          <w:sz w:val="24"/>
-          <w:szCs w:val="24"/>
-        </w:rPr>
-        <w:t xml:space="preserve"> the realms of the dead in order to prevent the circle of life and death from ending</w:t>
-      </w:r>
-      <w:r>
-        <w:rPr>
-          <w:rFonts w:ascii="Times New Roman" w:eastAsia="Times New Roman" w:hAnsi="Times New Roman" w:cs="Times New Roman"/>
-          <w:bCs/>
-          <w:sz w:val="24"/>
-          <w:szCs w:val="24"/>
-        </w:rPr>
-        <w:t xml:space="preserve">. However, with the passing of Ragnarök the sheer number of dead that inhabit the land has turned it into a monolithic struggle to prevent the lower realms from falling into </w:t>
-      </w:r>
-      <w:proofErr w:type="spellStart"/>
-      <w:r>
-        <w:rPr>
-          <w:rFonts w:ascii="Times New Roman" w:eastAsia="Times New Roman" w:hAnsi="Times New Roman" w:cs="Times New Roman"/>
-          <w:bCs/>
-          <w:sz w:val="24"/>
-          <w:szCs w:val="24"/>
-        </w:rPr>
-        <w:t>Gugugunagap</w:t>
-      </w:r>
-      <w:proofErr w:type="spellEnd"/>
-      <w:r>
-        <w:rPr>
-          <w:rFonts w:ascii="Times New Roman" w:eastAsia="Times New Roman" w:hAnsi="Times New Roman" w:cs="Times New Roman"/>
-          <w:bCs/>
-          <w:sz w:val="24"/>
-          <w:szCs w:val="24"/>
-        </w:rPr>
-        <w:t xml:space="preserve"> </w:t>
-      </w:r>
-    </w:p>
-    <w:p>
-      <w:pPr>
-        <w:spacing w:line="240" w:lineRule="auto"/>
-        <w:rPr>
-          <w:rFonts w:ascii="Times New Roman" w:eastAsia="Times New Roman" w:hAnsi="Times New Roman" w:cs="Times New Roman"/>
-          <w:bCs/>
-          <w:sz w:val="24"/>
-          <w:szCs w:val="24"/>
-        </w:rPr>
-      </w:pPr>
-    </w:p>
-    <w:p>
-      <w:pPr>
-        <w:pStyle w:val="Heading2"/>
-      </w:pPr>
-      <w:r>
-        <w:t>Characters:</w:t>
-      </w:r>
+      <w:r>
+        <w:rPr>
+          <w:rFonts w:ascii="Times New Roman" w:eastAsia="Times New Roman" w:hAnsi="Times New Roman" w:cs="Times New Roman"/>
+          <w:bCs/>
+          <w:sz w:val="24"/>
+          <w:szCs w:val="24"/>
+        </w:rPr>
+        <w:tab/>
+      </w:r>
+      <w:r>
+        <w:rPr>
+          <w:rFonts w:ascii="Times New Roman" w:eastAsia="Times New Roman" w:hAnsi="Times New Roman" w:cs="Times New Roman"/>
+          <w:b/>
+          <w:sz w:val="24"/>
+          <w:szCs w:val="24"/>
+          <w:u w:val="single"/>
+        </w:rPr>
+        <w:t>L</w:t>
+      </w:r>
+      <w:r>
+        <w:rPr>
+          <w:rFonts w:ascii="Times New Roman" w:eastAsia="Times New Roman" w:hAnsi="Times New Roman" w:cs="Times New Roman"/>
+          <w:b/>
+          <w:sz w:val="24"/>
+          <w:szCs w:val="24"/>
+          <w:u w:val="single"/>
+        </w:rPr>
+        <w:t>OCATION-Niflheim:</w:t>
+      </w:r>
+      <w:r>
+        <w:rPr>
+          <w:rFonts w:ascii="Times New Roman" w:eastAsia="Times New Roman" w:hAnsi="Times New Roman" w:cs="Times New Roman"/>
+          <w:bCs/>
+          <w:sz w:val="24"/>
+          <w:szCs w:val="24"/>
+        </w:rPr>
+        <w:t xml:space="preserve"> Player comes across a mysterious land that traps those who venture inside of it forever and drives their minds to madness. The player, however, has been gifted with an immunity to this strange curse. As the player saves the residents of the land, the city [main hub] begins to come back to life. This leads to new stores, abilities, and dialogue.</w:t>
+      </w:r>
+    </w:p>
+    <w:p>
+      <w:pPr>
+        <w:pStyle w:val="ListParagraph"/>
+        <w:rPr>
+          <w:rFonts w:ascii="Times New Roman" w:eastAsia="Times New Roman" w:hAnsi="Times New Roman" w:cs="Times New Roman"/>
+          <w:bCs/>
+          <w:sz w:val="24"/>
+          <w:szCs w:val="24"/>
+        </w:rPr>
+      </w:pPr>
     </w:p>
     <w:p>
       <w:pPr>
@@ -1414,29 +1514,100 @@
         </w:numPr>
         <w:rPr>
           <w:rFonts w:ascii="Times New Roman" w:eastAsia="Times New Roman" w:hAnsi="Times New Roman" w:cs="Times New Roman"/>
-          <w:b/>
-          <w:sz w:val="24"/>
-          <w:szCs w:val="24"/>
-        </w:rPr>
-      </w:pPr>
-      <w:r>
-        <w:rPr>
-          <w:rFonts w:ascii="Times New Roman" w:eastAsia="Times New Roman" w:hAnsi="Times New Roman" w:cs="Times New Roman"/>
-          <w:b/>
-          <w:sz w:val="24"/>
-          <w:szCs w:val="24"/>
-        </w:rPr>
-        <w:t xml:space="preserve">Main Character: </w:t>
-      </w:r>
-      <w:r>
-        <w:rPr>
-          <w:rFonts w:ascii="Times New Roman" w:eastAsia="Times New Roman" w:hAnsi="Times New Roman" w:cs="Times New Roman"/>
-          <w:bCs/>
-          <w:sz w:val="24"/>
-          <w:szCs w:val="24"/>
-        </w:rPr>
-        <w:t>Ferret (viewed as an “odd looking rat with a long nose and furry tail”).</w:t>
-      </w:r>
+          <w:bCs/>
+          <w:sz w:val="24"/>
+          <w:szCs w:val="24"/>
+        </w:rPr>
+      </w:pPr>
+      <w:hyperlink r:id="rId11" w:history="1">
+        <w:r>
+          <w:rPr>
+            <w:rStyle w:val="Hyperlink"/>
+            <w:rFonts w:ascii="Times New Roman" w:eastAsia="Times New Roman" w:hAnsi="Times New Roman" w:cs="Times New Roman"/>
+            <w:bCs/>
+            <w:sz w:val="24"/>
+            <w:szCs w:val="24"/>
+          </w:rPr>
+          <w:t>Nidhogg</w:t>
+        </w:r>
+      </w:hyperlink>
+      <w:r>
+        <w:rPr>
+          <w:rFonts w:ascii="Times New Roman" w:eastAsia="Times New Roman" w:hAnsi="Times New Roman" w:cs="Times New Roman"/>
+          <w:bCs/>
+          <w:sz w:val="24"/>
+          <w:szCs w:val="24"/>
+        </w:rPr>
+        <w:t xml:space="preserve">, the dragon who </w:t>
+      </w:r>
+      <w:r>
+        <w:rPr>
+          <w:rFonts w:ascii="Times New Roman" w:eastAsia="Times New Roman" w:hAnsi="Times New Roman" w:cs="Times New Roman"/>
+          <w:bCs/>
+          <w:sz w:val="24"/>
+          <w:szCs w:val="24"/>
+        </w:rPr>
+        <w:t>gna</w:t>
+      </w:r>
+      <w:r>
+        <w:rPr>
+          <w:rFonts w:ascii="Times New Roman" w:eastAsia="Times New Roman" w:hAnsi="Times New Roman" w:cs="Times New Roman"/>
+          <w:bCs/>
+          <w:sz w:val="24"/>
+          <w:szCs w:val="24"/>
+        </w:rPr>
+        <w:t>ws on the roots of Yggdrasil, is</w:t>
+      </w:r>
+      <w:r>
+        <w:rPr>
+          <w:rFonts w:ascii="Times New Roman" w:eastAsia="Times New Roman" w:hAnsi="Times New Roman" w:cs="Times New Roman"/>
+          <w:bCs/>
+          <w:sz w:val="24"/>
+          <w:szCs w:val="24"/>
+        </w:rPr>
+        <w:t xml:space="preserve"> holding up the lower realms that contiain the realms of the dead in order to prevent the circle of life and death from ending</w:t>
+      </w:r>
+      <w:r>
+        <w:rPr>
+          <w:rFonts w:ascii="Times New Roman" w:eastAsia="Times New Roman" w:hAnsi="Times New Roman" w:cs="Times New Roman"/>
+          <w:bCs/>
+          <w:sz w:val="24"/>
+          <w:szCs w:val="24"/>
+        </w:rPr>
+        <w:t xml:space="preserve">. However, with the passing of Ragnarök the sheer number of dead that inhabit the land has turned it into a monolithic struggle to prevent the lower realms from falling into </w:t>
+      </w:r>
+      <w:hyperlink r:id="rId12" w:history="1">
+        <w:r>
+          <w:rPr>
+            <w:rStyle w:val="Hyperlink"/>
+            <w:rFonts w:ascii="Times New Roman" w:eastAsia="Times New Roman" w:hAnsi="Times New Roman" w:cs="Times New Roman"/>
+            <w:bCs/>
+            <w:sz w:val="24"/>
+            <w:szCs w:val="24"/>
+          </w:rPr>
+          <w:t>Ginnungagap</w:t>
+        </w:r>
+      </w:hyperlink>
+      <w:r>
+        <w:rPr>
+          <w:rFonts w:ascii="Times New Roman" w:eastAsia="Times New Roman" w:hAnsi="Times New Roman" w:cs="Times New Roman"/>
+          <w:bCs/>
+          <w:sz w:val="24"/>
+          <w:szCs w:val="24"/>
+        </w:rPr>
+        <w:t>.</w:t>
+      </w:r>
+    </w:p>
+    <w:p>
+      <w:pPr>
+        <w:pStyle w:val="ListParagraph"/>
+        <w:rPr>
+          <w:rFonts w:ascii="Times New Roman" w:eastAsia="Times New Roman" w:hAnsi="Times New Roman" w:cs="Times New Roman"/>
+          <w:bCs/>
+          <w:sz w:val="24"/>
+          <w:szCs w:val="24"/>
+        </w:rPr>
+      </w:pPr>
     </w:p>
     <w:p>
       <w:pPr>
@@ -1447,90 +1618,415 @@
         </w:numPr>
         <w:rPr>
           <w:rFonts w:ascii="Times New Roman" w:eastAsia="Times New Roman" w:hAnsi="Times New Roman" w:cs="Times New Roman"/>
-          <w:b/>
-          <w:sz w:val="24"/>
-          <w:szCs w:val="24"/>
-        </w:rPr>
-      </w:pPr>
-      <w:r>
-        <w:rPr>
-          <w:rFonts w:ascii="Times New Roman" w:eastAsia="Times New Roman" w:hAnsi="Times New Roman" w:cs="Times New Roman"/>
-          <w:b/>
-          <w:sz w:val="24"/>
-          <w:szCs w:val="24"/>
-        </w:rPr>
-        <w:t>Townsfolk</w:t>
-      </w:r>
-      <w:r>
-        <w:rPr>
-          <w:rFonts w:ascii="Times New Roman" w:eastAsia="Times New Roman" w:hAnsi="Times New Roman" w:cs="Times New Roman"/>
-          <w:b/>
-          <w:sz w:val="24"/>
-          <w:szCs w:val="24"/>
-        </w:rPr>
-        <w:t xml:space="preserve">: </w:t>
-      </w:r>
-      <w:commentRangeStart w:id="1"/>
-      <w:r>
-        <w:rPr>
-          <w:rFonts w:ascii="Times New Roman" w:eastAsia="Times New Roman" w:hAnsi="Times New Roman" w:cs="Times New Roman"/>
-          <w:b/>
-          <w:sz w:val="24"/>
-          <w:szCs w:val="24"/>
-        </w:rPr>
-        <w:t>Murderers under control of a puppet master.</w:t>
-      </w:r>
-      <w:commentRangeEnd w:id="1"/>
-      <w:r>
-        <w:rPr>
-          <w:rStyle w:val="CommentReference"/>
-        </w:rPr>
-        <w:commentReference w:id="1"/>
-      </w:r>
+          <w:bCs/>
+          <w:sz w:val="24"/>
+          <w:szCs w:val="24"/>
+        </w:rPr>
+      </w:pPr>
+      <w:r>
+        <w:rPr>
+          <w:rFonts w:ascii="Times New Roman" w:eastAsia="Times New Roman" w:hAnsi="Times New Roman" w:cs="Times New Roman"/>
+          <w:bCs/>
+          <w:sz w:val="24"/>
+          <w:szCs w:val="24"/>
+        </w:rPr>
+        <w:t>Rata,</w:t>
+      </w:r>
+      <w:r>
+        <w:rPr>
+          <w:rFonts w:ascii="Times New Roman" w:eastAsia="Times New Roman" w:hAnsi="Times New Roman" w:cs="Times New Roman"/>
+          <w:bCs/>
+          <w:sz w:val="24"/>
+          <w:szCs w:val="24"/>
+        </w:rPr>
+        <w:t xml:space="preserve"> meaning </w:t>
+      </w:r>
+      <w:r>
+        <w:rPr>
+          <w:rFonts w:ascii="Times New Roman" w:eastAsia="Times New Roman" w:hAnsi="Times New Roman" w:cs="Times New Roman"/>
+          <w:bCs/>
+          <w:i/>
+          <w:iCs/>
+          <w:sz w:val="24"/>
+          <w:szCs w:val="24"/>
+        </w:rPr>
+        <w:t>‘</w:t>
+      </w:r>
+      <w:r>
+        <w:rPr>
+          <w:rFonts w:ascii="Times New Roman" w:eastAsia="Times New Roman" w:hAnsi="Times New Roman" w:cs="Times New Roman"/>
+          <w:bCs/>
+          <w:i/>
+          <w:iCs/>
+          <w:sz w:val="24"/>
+          <w:szCs w:val="24"/>
+        </w:rPr>
+        <w:t>traveler</w:t>
+      </w:r>
+      <w:r>
+        <w:rPr>
+          <w:rFonts w:ascii="Times New Roman" w:eastAsia="Times New Roman" w:hAnsi="Times New Roman" w:cs="Times New Roman"/>
+          <w:bCs/>
+          <w:i/>
+          <w:iCs/>
+          <w:sz w:val="24"/>
+          <w:szCs w:val="24"/>
+        </w:rPr>
+        <w:t>,’</w:t>
+      </w:r>
+      <w:r>
+        <w:rPr>
+          <w:rFonts w:ascii="Times New Roman" w:eastAsia="Times New Roman" w:hAnsi="Times New Roman" w:cs="Times New Roman"/>
+          <w:bCs/>
+          <w:sz w:val="24"/>
+          <w:szCs w:val="24"/>
+        </w:rPr>
+        <w:t xml:space="preserve"> </w:t>
+      </w:r>
+      <w:r>
+        <w:rPr>
+          <w:rFonts w:ascii="Times New Roman" w:eastAsia="Times New Roman" w:hAnsi="Times New Roman" w:cs="Times New Roman"/>
+          <w:bCs/>
+          <w:sz w:val="24"/>
+          <w:szCs w:val="24"/>
+        </w:rPr>
+        <w:t xml:space="preserve">is </w:t>
+      </w:r>
+      <w:r>
+        <w:rPr>
+          <w:rFonts w:ascii="Times New Roman" w:eastAsia="Times New Roman" w:hAnsi="Times New Roman" w:cs="Times New Roman"/>
+          <w:bCs/>
+          <w:sz w:val="24"/>
+          <w:szCs w:val="24"/>
+        </w:rPr>
+        <w:t>a title given to those who are chosen to travel up and down Yggdrasil, the world tree</w:t>
+      </w:r>
+      <w:r>
+        <w:rPr>
+          <w:rFonts w:ascii="Times New Roman" w:eastAsia="Times New Roman" w:hAnsi="Times New Roman" w:cs="Times New Roman"/>
+          <w:bCs/>
+          <w:sz w:val="24"/>
+          <w:szCs w:val="24"/>
+        </w:rPr>
+        <w:t>,</w:t>
+      </w:r>
+      <w:r>
+        <w:rPr>
+          <w:rFonts w:ascii="Times New Roman" w:eastAsia="Times New Roman" w:hAnsi="Times New Roman" w:cs="Times New Roman"/>
+          <w:bCs/>
+          <w:sz w:val="24"/>
+          <w:szCs w:val="24"/>
+        </w:rPr>
+        <w:t xml:space="preserve"> to deliver messages </w:t>
+      </w:r>
+      <w:r>
+        <w:rPr>
+          <w:rFonts w:ascii="Times New Roman" w:eastAsia="Times New Roman" w:hAnsi="Times New Roman" w:cs="Times New Roman"/>
+          <w:bCs/>
+          <w:sz w:val="24"/>
+          <w:szCs w:val="24"/>
+        </w:rPr>
+        <w:t xml:space="preserve">all over the Nine Realms </w:t>
+      </w:r>
+      <w:r>
+        <w:rPr>
+          <w:rFonts w:ascii="Times New Roman" w:eastAsia="Times New Roman" w:hAnsi="Times New Roman" w:cs="Times New Roman"/>
+          <w:bCs/>
+          <w:sz w:val="24"/>
+          <w:szCs w:val="24"/>
+        </w:rPr>
+        <w:t xml:space="preserve">between gods and </w:t>
+      </w:r>
+      <w:hyperlink r:id="rId13" w:history="1">
+        <w:r>
+          <w:rPr>
+            <w:rStyle w:val="Hyperlink"/>
+            <w:rFonts w:ascii="Times New Roman" w:eastAsia="Times New Roman" w:hAnsi="Times New Roman" w:cs="Times New Roman"/>
+            <w:bCs/>
+            <w:sz w:val="24"/>
+            <w:szCs w:val="24"/>
+          </w:rPr>
+          <w:t>jotunn</w:t>
+        </w:r>
+      </w:hyperlink>
+      <w:r>
+        <w:rPr>
+          <w:rFonts w:ascii="Times New Roman" w:eastAsia="Times New Roman" w:hAnsi="Times New Roman" w:cs="Times New Roman"/>
+          <w:bCs/>
+          <w:sz w:val="24"/>
+          <w:szCs w:val="24"/>
+        </w:rPr>
+        <w:t xml:space="preserve"> alike</w:t>
+      </w:r>
+      <w:r>
+        <w:rPr>
+          <w:rFonts w:ascii="Times New Roman" w:eastAsia="Times New Roman" w:hAnsi="Times New Roman" w:cs="Times New Roman"/>
+          <w:bCs/>
+          <w:sz w:val="24"/>
+          <w:szCs w:val="24"/>
+        </w:rPr>
+        <w:t>. Toskr,</w:t>
+      </w:r>
+      <w:r>
+        <w:rPr>
+          <w:rFonts w:ascii="Times New Roman" w:eastAsia="Times New Roman" w:hAnsi="Times New Roman" w:cs="Times New Roman"/>
+          <w:bCs/>
+          <w:sz w:val="24"/>
+          <w:szCs w:val="24"/>
+        </w:rPr>
+        <w:t xml:space="preserve"> meaning </w:t>
+      </w:r>
+      <w:r>
+        <w:rPr>
+          <w:rFonts w:ascii="Times New Roman" w:eastAsia="Times New Roman" w:hAnsi="Times New Roman" w:cs="Times New Roman"/>
+          <w:bCs/>
+          <w:i/>
+          <w:iCs/>
+          <w:sz w:val="24"/>
+          <w:szCs w:val="24"/>
+        </w:rPr>
+        <w:t>‘tusk’,</w:t>
+      </w:r>
+      <w:r>
+        <w:rPr>
+          <w:rFonts w:ascii="Times New Roman" w:eastAsia="Times New Roman" w:hAnsi="Times New Roman" w:cs="Times New Roman"/>
+          <w:bCs/>
+          <w:sz w:val="24"/>
+          <w:szCs w:val="24"/>
+        </w:rPr>
+        <w:t xml:space="preserve"> </w:t>
+      </w:r>
+      <w:r>
+        <w:rPr>
+          <w:rFonts w:ascii="Times New Roman" w:eastAsia="Times New Roman" w:hAnsi="Times New Roman" w:cs="Times New Roman"/>
+          <w:bCs/>
+          <w:sz w:val="24"/>
+          <w:szCs w:val="24"/>
+        </w:rPr>
+        <w:t xml:space="preserve">is </w:t>
+      </w:r>
+      <w:r>
+        <w:rPr>
+          <w:rFonts w:ascii="Times New Roman" w:eastAsia="Times New Roman" w:hAnsi="Times New Roman" w:cs="Times New Roman"/>
+          <w:bCs/>
+          <w:sz w:val="24"/>
+          <w:szCs w:val="24"/>
+        </w:rPr>
+        <w:t xml:space="preserve">the </w:t>
+      </w:r>
+      <w:r>
+        <w:rPr>
+          <w:rFonts w:ascii="Times New Roman" w:eastAsia="Times New Roman" w:hAnsi="Times New Roman" w:cs="Times New Roman"/>
+          <w:bCs/>
+          <w:sz w:val="24"/>
+          <w:szCs w:val="24"/>
+        </w:rPr>
+        <w:t>sword</w:t>
+      </w:r>
+      <w:r>
+        <w:rPr>
+          <w:rFonts w:ascii="Times New Roman" w:eastAsia="Times New Roman" w:hAnsi="Times New Roman" w:cs="Times New Roman"/>
+          <w:bCs/>
+          <w:sz w:val="24"/>
+          <w:szCs w:val="24"/>
+        </w:rPr>
+        <w:t xml:space="preserve"> that is handed down from Rata to Rata</w:t>
+      </w:r>
+      <w:r>
+        <w:rPr>
+          <w:rFonts w:ascii="Times New Roman" w:eastAsia="Times New Roman" w:hAnsi="Times New Roman" w:cs="Times New Roman"/>
+          <w:bCs/>
+          <w:sz w:val="24"/>
+          <w:szCs w:val="24"/>
+        </w:rPr>
+        <w:t>. The Toskr</w:t>
+      </w:r>
+      <w:r>
+        <w:rPr>
+          <w:rFonts w:ascii="Times New Roman" w:eastAsia="Times New Roman" w:hAnsi="Times New Roman" w:cs="Times New Roman"/>
+          <w:bCs/>
+          <w:sz w:val="24"/>
+          <w:szCs w:val="24"/>
+        </w:rPr>
+        <w:t>, which was made from the tusk of a walrus and crafted by the legends Brokkr and Eitri themselves,</w:t>
+      </w:r>
+      <w:r>
+        <w:rPr>
+          <w:rFonts w:ascii="Times New Roman" w:eastAsia="Times New Roman" w:hAnsi="Times New Roman" w:cs="Times New Roman"/>
+          <w:bCs/>
+          <w:sz w:val="24"/>
+          <w:szCs w:val="24"/>
+        </w:rPr>
+        <w:t xml:space="preserve"> serves to protect the current Rata as they travel </w:t>
+      </w:r>
+      <w:r>
+        <w:rPr>
+          <w:rFonts w:ascii="Times New Roman" w:eastAsia="Times New Roman" w:hAnsi="Times New Roman" w:cs="Times New Roman"/>
+          <w:bCs/>
+          <w:sz w:val="24"/>
+          <w:szCs w:val="24"/>
+        </w:rPr>
+        <w:t>up and down Yggdrasil. This position is known across the realms as the Ratatoskr, w</w:t>
+      </w:r>
+      <w:r>
+        <w:rPr>
+          <w:rFonts w:ascii="Times New Roman" w:eastAsia="Times New Roman" w:hAnsi="Times New Roman" w:cs="Times New Roman"/>
+          <w:bCs/>
+          <w:sz w:val="24"/>
+          <w:szCs w:val="24"/>
+        </w:rPr>
+        <w:t>hic</w:t>
+      </w:r>
+      <w:bookmarkStart w:id="1" w:name="_GoBack"/>
+      <w:bookmarkEnd w:id="1"/>
+      <w:r>
+        <w:rPr>
+          <w:rFonts w:ascii="Times New Roman" w:eastAsia="Times New Roman" w:hAnsi="Times New Roman" w:cs="Times New Roman"/>
+          <w:bCs/>
+          <w:sz w:val="24"/>
+          <w:szCs w:val="24"/>
+        </w:rPr>
+        <w:t xml:space="preserve">h roughly translates to Tusk the Traveler. </w:t>
+      </w:r>
+      <w:r>
+        <w:rPr>
+          <w:rFonts w:ascii="Times New Roman" w:eastAsia="Times New Roman" w:hAnsi="Times New Roman" w:cs="Times New Roman"/>
+          <w:bCs/>
+          <w:sz w:val="24"/>
+          <w:szCs w:val="24"/>
+        </w:rPr>
+        <w:t>Ever s</w:t>
+      </w:r>
+      <w:r>
+        <w:rPr>
+          <w:rFonts w:ascii="Times New Roman" w:eastAsia="Times New Roman" w:hAnsi="Times New Roman" w:cs="Times New Roman"/>
+          <w:bCs/>
+          <w:sz w:val="24"/>
+          <w:szCs w:val="24"/>
+        </w:rPr>
+        <w:t>ince the events of</w:t>
+      </w:r>
+      <w:r>
+        <w:rPr>
+          <w:rFonts w:ascii="Times New Roman" w:eastAsia="Times New Roman" w:hAnsi="Times New Roman" w:cs="Times New Roman"/>
+          <w:bCs/>
+          <w:sz w:val="24"/>
+          <w:szCs w:val="24"/>
+        </w:rPr>
+        <w:t xml:space="preserve"> Ragnarök</w:t>
+      </w:r>
+      <w:r>
+        <w:rPr>
+          <w:rFonts w:ascii="Times New Roman" w:eastAsia="Times New Roman" w:hAnsi="Times New Roman" w:cs="Times New Roman"/>
+          <w:bCs/>
+          <w:sz w:val="24"/>
+          <w:szCs w:val="24"/>
+        </w:rPr>
+        <w:t xml:space="preserve"> left the realms in ruin</w:t>
+      </w:r>
+      <w:r>
+        <w:rPr>
+          <w:rFonts w:ascii="Times New Roman" w:eastAsia="Times New Roman" w:hAnsi="Times New Roman" w:cs="Times New Roman"/>
+          <w:bCs/>
+          <w:sz w:val="24"/>
+          <w:szCs w:val="24"/>
+        </w:rPr>
+        <w:t xml:space="preserve">, </w:t>
+      </w:r>
+      <w:r>
+        <w:rPr>
+          <w:rFonts w:ascii="Times New Roman" w:eastAsia="Times New Roman" w:hAnsi="Times New Roman" w:cs="Times New Roman"/>
+          <w:bCs/>
+          <w:sz w:val="24"/>
+          <w:szCs w:val="24"/>
+        </w:rPr>
+        <w:t>and perished</w:t>
+      </w:r>
+      <w:r>
+        <w:rPr>
+          <w:rFonts w:ascii="Times New Roman" w:eastAsia="Times New Roman" w:hAnsi="Times New Roman" w:cs="Times New Roman"/>
+          <w:bCs/>
+          <w:sz w:val="24"/>
+          <w:szCs w:val="24"/>
+        </w:rPr>
+        <w:t xml:space="preserve"> the </w:t>
+      </w:r>
+      <w:r>
+        <w:rPr>
+          <w:rFonts w:ascii="Times New Roman" w:eastAsia="Times New Roman" w:hAnsi="Times New Roman" w:cs="Times New Roman"/>
+          <w:bCs/>
+          <w:sz w:val="24"/>
+          <w:szCs w:val="24"/>
+        </w:rPr>
+        <w:t>last</w:t>
+      </w:r>
+      <w:r>
+        <w:rPr>
+          <w:rFonts w:ascii="Times New Roman" w:eastAsia="Times New Roman" w:hAnsi="Times New Roman" w:cs="Times New Roman"/>
+          <w:bCs/>
+          <w:sz w:val="24"/>
+          <w:szCs w:val="24"/>
+        </w:rPr>
+        <w:t xml:space="preserve"> </w:t>
+      </w:r>
+      <w:hyperlink r:id="rId14" w:history="1">
+        <w:r>
+          <w:rPr>
+            <w:rStyle w:val="Hyperlink"/>
+            <w:rFonts w:ascii="Times New Roman" w:eastAsia="Times New Roman" w:hAnsi="Times New Roman" w:cs="Times New Roman"/>
+            <w:bCs/>
+            <w:sz w:val="24"/>
+            <w:szCs w:val="24"/>
+          </w:rPr>
+          <w:t>Ratatoskr</w:t>
+        </w:r>
+      </w:hyperlink>
+      <w:r>
+        <w:rPr>
+          <w:rFonts w:ascii="Times New Roman" w:eastAsia="Times New Roman" w:hAnsi="Times New Roman" w:cs="Times New Roman"/>
+          <w:bCs/>
+          <w:sz w:val="24"/>
+          <w:szCs w:val="24"/>
+        </w:rPr>
+        <w:t xml:space="preserve">, </w:t>
+      </w:r>
+      <w:r>
+        <w:rPr>
+          <w:rFonts w:ascii="Times New Roman" w:eastAsia="Times New Roman" w:hAnsi="Times New Roman" w:cs="Times New Roman"/>
+          <w:bCs/>
+          <w:sz w:val="24"/>
+          <w:szCs w:val="24"/>
+        </w:rPr>
+        <w:t xml:space="preserve">the </w:t>
+      </w:r>
+      <w:r>
+        <w:rPr>
+          <w:rFonts w:ascii="Times New Roman" w:eastAsia="Times New Roman" w:hAnsi="Times New Roman" w:cs="Times New Roman"/>
+          <w:bCs/>
+          <w:sz w:val="24"/>
+          <w:szCs w:val="24"/>
+        </w:rPr>
+        <w:t>remaining gods and jotunn struggle to keep their respective realms from falling into Ginnungagap.</w:t>
+      </w:r>
+    </w:p>
+    <w:p>
+      <w:pPr>
+        <w:spacing w:line="240" w:lineRule="auto"/>
+        <w:rPr>
+          <w:rFonts w:ascii="Times New Roman" w:eastAsia="Times New Roman" w:hAnsi="Times New Roman" w:cs="Times New Roman"/>
+          <w:bCs/>
+          <w:sz w:val="24"/>
+          <w:szCs w:val="24"/>
+        </w:rPr>
+      </w:pPr>
     </w:p>
     <w:p>
       <w:pPr>
         <w:pStyle w:val="Heading2"/>
       </w:pPr>
       <w:r>
-        <w:t>Background:</w:t>
-      </w:r>
-    </w:p>
-    <w:p>
-      <w:pPr>
-        <w:rPr>
-          <w:rFonts w:ascii="Times New Roman" w:eastAsia="Times New Roman" w:hAnsi="Times New Roman" w:cs="Times New Roman"/>
-          <w:b/>
-          <w:sz w:val="24"/>
-          <w:szCs w:val="24"/>
-        </w:rPr>
-      </w:pPr>
-    </w:p>
-    <w:p>
-      <w:pPr>
-        <w:pStyle w:val="Heading2"/>
-      </w:pPr>
-      <w:r>
         <w:lastRenderedPageBreak/>
-        <w:t>Current world state:</w:t>
-      </w:r>
-    </w:p>
-    <w:p>
-      <w:pPr>
-        <w:rPr>
-          <w:rFonts w:ascii="Times New Roman" w:eastAsia="Times New Roman" w:hAnsi="Times New Roman" w:cs="Times New Roman"/>
-          <w:sz w:val="24"/>
-          <w:szCs w:val="24"/>
-        </w:rPr>
-      </w:pPr>
-      <w:r>
-        <w:rPr>
-          <w:rFonts w:ascii="Times New Roman" w:eastAsia="Times New Roman" w:hAnsi="Times New Roman" w:cs="Times New Roman"/>
-          <w:sz w:val="24"/>
-          <w:szCs w:val="24"/>
-        </w:rPr>
-        <w:tab/>
-        <w:t>It has been centuries since the events of Ragnarök, and while the realm of Midgard has seen the earth rise from the water and the Midgardians are beginning to recover, they begin to wonder what state the other realms are in. Little do they know, there are inhabitants of the other lands who survived the catastrophe.</w:t>
+        <w:t>Characters:</w:t>
       </w:r>
     </w:p>
     <w:p>
@@ -1542,17 +2038,90 @@
         </w:numPr>
         <w:rPr>
           <w:rFonts w:ascii="Times New Roman" w:eastAsia="Times New Roman" w:hAnsi="Times New Roman" w:cs="Times New Roman"/>
-          <w:sz w:val="24"/>
-          <w:szCs w:val="24"/>
-        </w:rPr>
-      </w:pPr>
-      <w:r>
-        <w:rPr>
-          <w:rFonts w:ascii="Times New Roman" w:eastAsia="Times New Roman" w:hAnsi="Times New Roman" w:cs="Times New Roman"/>
-          <w:sz w:val="24"/>
-          <w:szCs w:val="24"/>
-        </w:rPr>
-        <w:t>Post-Ragnarök</w:t>
+          <w:b/>
+          <w:sz w:val="24"/>
+          <w:szCs w:val="24"/>
+        </w:rPr>
+      </w:pPr>
+      <w:r>
+        <w:rPr>
+          <w:rFonts w:ascii="Times New Roman" w:eastAsia="Times New Roman" w:hAnsi="Times New Roman" w:cs="Times New Roman"/>
+          <w:b/>
+          <w:sz w:val="24"/>
+          <w:szCs w:val="24"/>
+        </w:rPr>
+        <w:t>Main Character</w:t>
+      </w:r>
+      <w:r>
+        <w:rPr>
+          <w:rFonts w:ascii="Times New Roman" w:eastAsia="Times New Roman" w:hAnsi="Times New Roman" w:cs="Times New Roman"/>
+          <w:b/>
+          <w:sz w:val="24"/>
+          <w:szCs w:val="24"/>
+        </w:rPr>
+        <w:t xml:space="preserve"> (PROTAGONIST)</w:t>
+      </w:r>
+      <w:r>
+        <w:rPr>
+          <w:rFonts w:ascii="Times New Roman" w:eastAsia="Times New Roman" w:hAnsi="Times New Roman" w:cs="Times New Roman"/>
+          <w:b/>
+          <w:sz w:val="24"/>
+          <w:szCs w:val="24"/>
+        </w:rPr>
+        <w:t xml:space="preserve">: </w:t>
+      </w:r>
+      <w:r>
+        <w:rPr>
+          <w:rFonts w:ascii="Times New Roman" w:eastAsia="Times New Roman" w:hAnsi="Times New Roman" w:cs="Times New Roman"/>
+          <w:bCs/>
+          <w:sz w:val="24"/>
+          <w:szCs w:val="24"/>
+        </w:rPr>
+        <w:t>Ferret (viewed as an “odd looking rat with a long nose and furry tail”).</w:t>
+      </w:r>
+    </w:p>
+    <w:p>
+      <w:pPr>
+        <w:pStyle w:val="Heading2"/>
+      </w:pPr>
+      <w:r>
+        <w:t>Background:</w:t>
+      </w:r>
+    </w:p>
+    <w:p>
+      <w:pPr>
+        <w:rPr>
+          <w:rFonts w:ascii="Times New Roman" w:eastAsia="Times New Roman" w:hAnsi="Times New Roman" w:cs="Times New Roman"/>
+          <w:b/>
+          <w:sz w:val="24"/>
+          <w:szCs w:val="24"/>
+        </w:rPr>
+      </w:pPr>
+    </w:p>
+    <w:p>
+      <w:pPr>
+        <w:pStyle w:val="Heading2"/>
+      </w:pPr>
+      <w:r>
+        <w:t>Current world state:</w:t>
+      </w:r>
+    </w:p>
+    <w:p>
+      <w:pPr>
+        <w:rPr>
+          <w:rFonts w:ascii="Times New Roman" w:eastAsia="Times New Roman" w:hAnsi="Times New Roman" w:cs="Times New Roman"/>
+          <w:sz w:val="24"/>
+          <w:szCs w:val="24"/>
+        </w:rPr>
+      </w:pPr>
+      <w:r>
+        <w:rPr>
+          <w:rFonts w:ascii="Times New Roman" w:eastAsia="Times New Roman" w:hAnsi="Times New Roman" w:cs="Times New Roman"/>
+          <w:sz w:val="24"/>
+          <w:szCs w:val="24"/>
+        </w:rPr>
+        <w:tab/>
+        <w:t>It has been centuries since the events of Ragnarök, and while the realm of Midgard has seen the earth rise from the water and the Midgardians are beginning to recover, they begin to wonder what state the other realms are in. Little do they know, there are inhabitants of the other lands who survived the catastrophe.</w:t>
       </w:r>
     </w:p>
     <w:p>
@@ -1574,7 +2143,7 @@
           <w:sz w:val="24"/>
           <w:szCs w:val="24"/>
         </w:rPr>
-        <w:t>Midgard is starting its recovery.</w:t>
+        <w:t>Post-Ragnarök</w:t>
       </w:r>
     </w:p>
     <w:p>
@@ -1596,7 +2165,7 @@
           <w:sz w:val="24"/>
           <w:szCs w:val="24"/>
         </w:rPr>
-        <w:t>Other realms are fighting over resources</w:t>
+        <w:t>Midgard is starting its recovery.</w:t>
       </w:r>
     </w:p>
     <w:p>
@@ -1612,6 +2181,28 @@
           <w:szCs w:val="24"/>
         </w:rPr>
       </w:pPr>
+      <w:r>
+        <w:rPr>
+          <w:rFonts w:ascii="Times New Roman" w:eastAsia="Times New Roman" w:hAnsi="Times New Roman" w:cs="Times New Roman"/>
+          <w:sz w:val="24"/>
+          <w:szCs w:val="24"/>
+        </w:rPr>
+        <w:t>Other realms are fighting over resources</w:t>
+      </w:r>
+    </w:p>
+    <w:p>
+      <w:pPr>
+        <w:pStyle w:val="ListParagraph"/>
+        <w:numPr>
+          <w:ilvl w:val="0"/>
+          <w:numId w:val="6"/>
+        </w:numPr>
+        <w:rPr>
+          <w:rFonts w:ascii="Times New Roman" w:eastAsia="Times New Roman" w:hAnsi="Times New Roman" w:cs="Times New Roman"/>
+          <w:sz w:val="24"/>
+          <w:szCs w:val="24"/>
+        </w:rPr>
+      </w:pPr>
     </w:p>
     <w:p>
       <w:pPr>
@@ -2035,7 +2626,7 @@
           <w:numId w:val="6"/>
         </w:numPr>
       </w:pPr>
-      <w:hyperlink r:id="rId11" w:history="1">
+      <w:hyperlink r:id="rId15" w:history="1">
         <w:r>
           <w:rPr>
             <w:rStyle w:val="Hyperlink"/>
@@ -2059,43 +2650,7 @@
           <w:sz w:val="27"/>
           <w:szCs w:val="27"/>
         </w:rPr>
-        <w:t xml:space="preserve">“Deep in a wood two of human kind were left; the fire of Surtur did not touch them; they slept, and when they wakened the world was green and beautiful again. These two fed on the dews of the morning; a woman and a man they were, </w:t>
-      </w:r>
-      <w:proofErr w:type="spellStart"/>
-      <w:r>
-        <w:rPr>
-          <w:color w:val="000000"/>
-          <w:sz w:val="27"/>
-          <w:szCs w:val="27"/>
-        </w:rPr>
-        <w:t>Lif</w:t>
-      </w:r>
-      <w:proofErr w:type="spellEnd"/>
-      <w:r>
-        <w:rPr>
-          <w:color w:val="000000"/>
-          <w:sz w:val="27"/>
-          <w:szCs w:val="27"/>
-        </w:rPr>
-        <w:t xml:space="preserve"> and </w:t>
-      </w:r>
-      <w:proofErr w:type="spellStart"/>
-      <w:r>
-        <w:rPr>
-          <w:color w:val="000000"/>
-          <w:sz w:val="27"/>
-          <w:szCs w:val="27"/>
-        </w:rPr>
-        <w:t>Lifthrasir</w:t>
-      </w:r>
-      <w:proofErr w:type="spellEnd"/>
-      <w:r>
-        <w:rPr>
-          <w:color w:val="000000"/>
-          <w:sz w:val="27"/>
-          <w:szCs w:val="27"/>
-        </w:rPr>
-        <w:t>. They walked abroad in the world, and from them and from their children came the men and women who spread themselves over the earth.”</w:t>
+        <w:t>“Deep in a wood two of human kind were left; the fire of Surtur did not touch them; they slept, and when they wakened the world was green and beautiful again. These two fed on the dews of the morning; a woman and a man they were, Lif and Lifthrasir. They walked abroad in the world, and from them and from their children came the men and women who spread themselves over the earth.”</w:t>
       </w:r>
       <w:commentRangeEnd w:id="2"/>
       <w:r>
@@ -2117,7 +2672,7 @@
 
 <file path=word/comments.xml><?xml version="1.0" encoding="utf-8"?>
 <w:comments xmlns:wpc="http://schemas.microsoft.com/office/word/2010/wordprocessingCanvas" xmlns:cx="http://schemas.microsoft.com/office/drawing/2014/chartex" xmlns:cx1="http://schemas.microsoft.com/office/drawing/2015/9/8/chartex" xmlns:cx2="http://schemas.microsoft.com/office/drawing/2015/10/21/chartex" xmlns:cx3="http://schemas.microsoft.com/office/drawing/2016/5/9/chartex" xmlns:cx4="http://schemas.microsoft.com/office/drawing/2016/5/10/chartex" xmlns:cx5="http://schemas.microsoft.com/office/drawing/2016/5/11/chartex" xmlns:cx6="http://schemas.microsoft.com/office/drawing/2016/5/12/chartex" xmlns:cx7="http://schemas.microsoft.com/office/drawing/2016/5/13/chartex" xmlns:cx8="http://schemas.microsoft.com/office/drawing/2016/5/14/chartex" xmlns:mc="http://schemas.openxmlformats.org/markup-compatibility/2006" xmlns:aink="http://schemas.microsoft.com/office/drawing/2016/ink" xmlns:am3d="http://schemas.microsoft.com/office/drawing/2017/model3d" xmlns:o="urn:schemas-microsoft-com:office:office" xmlns:r="http://schemas.openxmlformats.org/officeDocument/2006/relationships" xmlns:m="http://schemas.openxmlformats.org/officeDocument/2006/math" xmlns:v="urn:schemas-microsoft-com:vml" xmlns:wp14="http://schemas.microsoft.com/office/word/2010/wordprocessingDrawing" xmlns:wp="http://schemas.openxmlformats.org/drawingml/2006/wordprocessingDrawing" xmlns:w10="urn:schemas-microsoft-com:office:word" xmlns:w="http://schemas.openxmlformats.org/wordprocessingml/2006/main" xmlns:w14="http://schemas.microsoft.com/office/word/2010/wordml" xmlns:w15="http://schemas.microsoft.com/office/word/2012/wordml" xmlns:w16cid="http://schemas.microsoft.com/office/word/2016/wordml/cid" xmlns:w16se="http://schemas.microsoft.com/office/word/2015/wordml/symex" xmlns:wpg="http://schemas.microsoft.com/office/word/2010/wordprocessingGroup" xmlns:wpi="http://schemas.microsoft.com/office/word/2010/wordprocessingInk" xmlns:wne="http://schemas.microsoft.com/office/word/2006/wordml" xmlns:wps="http://schemas.microsoft.com/office/word/2010/wordprocessingShape" mc:Ignorable="w14 w15 w16se w16cid wp14">
-  <w:comment w:id="1" w:author="Scott Little" w:date="2019-12-23T11:09:00Z" w:initials="SL">
+  <w:comment w:id="0" w:author="Scott Little" w:date="2019-12-29T19:48:00Z" w:initials="SL">
     <w:p>
       <w:pPr>
         <w:pStyle w:val="CommentText"/>
@@ -2129,7 +2684,24 @@
         <w:annotationRef/>
       </w:r>
       <w:r>
-        <w:t>This might be a good plot idea</w:t>
+        <w:t>Other Possibilities:</w:t>
+      </w:r>
+    </w:p>
+    <w:p>
+      <w:pPr>
+        <w:pStyle w:val="CommentText"/>
+      </w:pPr>
+    </w:p>
+    <w:p>
+      <w:pPr>
+        <w:pStyle w:val="CommentText"/>
+        <w:numPr>
+          <w:ilvl w:val="0"/>
+          <w:numId w:val="7"/>
+        </w:numPr>
+      </w:pPr>
+      <w:r>
+        <w:t xml:space="preserve"> The Last Ratatoskr</w:t>
       </w:r>
     </w:p>
   </w:comment>
@@ -2154,14 +2726,14 @@
 
 <file path=word/commentsExtended.xml><?xml version="1.0" encoding="utf-8"?>
 <w15:commentsEx xmlns:wpc="http://schemas.microsoft.com/office/word/2010/wordprocessingCanvas" xmlns:cx="http://schemas.microsoft.com/office/drawing/2014/chartex" xmlns:cx1="http://schemas.microsoft.com/office/drawing/2015/9/8/chartex" xmlns:cx2="http://schemas.microsoft.com/office/drawing/2015/10/21/chartex" xmlns:cx3="http://schemas.microsoft.com/office/drawing/2016/5/9/chartex" xmlns:cx4="http://schemas.microsoft.com/office/drawing/2016/5/10/chartex" xmlns:cx5="http://schemas.microsoft.com/office/drawing/2016/5/11/chartex" xmlns:cx6="http://schemas.microsoft.com/office/drawing/2016/5/12/chartex" xmlns:cx7="http://schemas.microsoft.com/office/drawing/2016/5/13/chartex" xmlns:cx8="http://schemas.microsoft.com/office/drawing/2016/5/14/chartex" xmlns:mc="http://schemas.openxmlformats.org/markup-compatibility/2006" xmlns:aink="http://schemas.microsoft.com/office/drawing/2016/ink" xmlns:am3d="http://schemas.microsoft.com/office/drawing/2017/model3d" xmlns:o="urn:schemas-microsoft-com:office:office" xmlns:r="http://schemas.openxmlformats.org/officeDocument/2006/relationships" xmlns:m="http://schemas.openxmlformats.org/officeDocument/2006/math" xmlns:v="urn:schemas-microsoft-com:vml" xmlns:wp14="http://schemas.microsoft.com/office/word/2010/wordprocessingDrawing" xmlns:wp="http://schemas.openxmlformats.org/drawingml/2006/wordprocessingDrawing" xmlns:w10="urn:schemas-microsoft-com:office:word" xmlns:w="http://schemas.openxmlformats.org/wordprocessingml/2006/main" xmlns:w14="http://schemas.microsoft.com/office/word/2010/wordml" xmlns:w15="http://schemas.microsoft.com/office/word/2012/wordml" xmlns:w16cid="http://schemas.microsoft.com/office/word/2016/wordml/cid" xmlns:w16se="http://schemas.microsoft.com/office/word/2015/wordml/symex" xmlns:wpg="http://schemas.microsoft.com/office/word/2010/wordprocessingGroup" xmlns:wpi="http://schemas.microsoft.com/office/word/2010/wordprocessingInk" xmlns:wne="http://schemas.microsoft.com/office/word/2006/wordml" xmlns:wps="http://schemas.microsoft.com/office/word/2010/wordprocessingShape" mc:Ignorable="w14 w15 w16se w16cid wp14">
-  <w15:commentEx w15:paraId="07DF6682" w15:done="0"/>
+  <w15:commentEx w15:paraId="068A6AA6" w15:done="0"/>
   <w15:commentEx w15:paraId="12FD0243" w15:done="0"/>
 </w15:commentsEx>
 </file>
 
 <file path=word/commentsIds.xml><?xml version="1.0" encoding="utf-8"?>
 <w16cid:commentsIds xmlns:wpc="http://schemas.microsoft.com/office/word/2010/wordprocessingCanvas" xmlns:cx="http://schemas.microsoft.com/office/drawing/2014/chartex" xmlns:cx1="http://schemas.microsoft.com/office/drawing/2015/9/8/chartex" xmlns:cx2="http://schemas.microsoft.com/office/drawing/2015/10/21/chartex" xmlns:cx3="http://schemas.microsoft.com/office/drawing/2016/5/9/chartex" xmlns:cx4="http://schemas.microsoft.com/office/drawing/2016/5/10/chartex" xmlns:cx5="http://schemas.microsoft.com/office/drawing/2016/5/11/chartex" xmlns:cx6="http://schemas.microsoft.com/office/drawing/2016/5/12/chartex" xmlns:cx7="http://schemas.microsoft.com/office/drawing/2016/5/13/chartex" xmlns:cx8="http://schemas.microsoft.com/office/drawing/2016/5/14/chartex" xmlns:mc="http://schemas.openxmlformats.org/markup-compatibility/2006" xmlns:aink="http://schemas.microsoft.com/office/drawing/2016/ink" xmlns:am3d="http://schemas.microsoft.com/office/drawing/2017/model3d" xmlns:o="urn:schemas-microsoft-com:office:office" xmlns:r="http://schemas.openxmlformats.org/officeDocument/2006/relationships" xmlns:m="http://schemas.openxmlformats.org/officeDocument/2006/math" xmlns:v="urn:schemas-microsoft-com:vml" xmlns:wp14="http://schemas.microsoft.com/office/word/2010/wordprocessingDrawing" xmlns:wp="http://schemas.openxmlformats.org/drawingml/2006/wordprocessingDrawing" xmlns:w10="urn:schemas-microsoft-com:office:word" xmlns:w="http://schemas.openxmlformats.org/wordprocessingml/2006/main" xmlns:w14="http://schemas.microsoft.com/office/word/2010/wordml" xmlns:w15="http://schemas.microsoft.com/office/word/2012/wordml" xmlns:w16cid="http://schemas.microsoft.com/office/word/2016/wordml/cid" xmlns:w16se="http://schemas.microsoft.com/office/word/2015/wordml/symex" xmlns:wpg="http://schemas.microsoft.com/office/word/2010/wordprocessingGroup" xmlns:wpi="http://schemas.microsoft.com/office/word/2010/wordprocessingInk" xmlns:wne="http://schemas.microsoft.com/office/word/2006/wordml" xmlns:wps="http://schemas.microsoft.com/office/word/2010/wordprocessingShape" mc:Ignorable="w14 w15 w16se w16cid wp14">
-  <w16cid:commentId w16cid:paraId="07DF6682" w16cid:durableId="21AB1F01"/>
+  <w16cid:commentId w16cid:paraId="068A6AA6" w16cid:durableId="21B38188"/>
   <w16cid:commentId w16cid:paraId="12FD0243" w16cid:durableId="21AB3516"/>
 </w16cid:commentsIds>
 </file>
@@ -2671,6 +3243,231 @@
     </w:lvl>
   </w:abstractNum>
   <w:abstractNum w:abstractNumId="4" w15:restartNumberingAfterBreak="0">
+    <w:nsid w:val="52F65D87"/>
+    <w:multiLevelType w:val="hybridMultilevel"/>
+    <w:tmpl w:val="1400A1AC"/>
+    <w:lvl w:ilvl="0" w:tplc="232A5C22">
+      <w:numFmt w:val="bullet"/>
+      <w:lvlText w:val="-"/>
+      <w:lvlJc w:val="left"/>
+      <w:pPr>
+        <w:ind w:left="720" w:hanging="360"/>
+      </w:pPr>
+      <w:rPr>
+        <w:rFonts w:ascii="Calibri" w:eastAsia="Calibri" w:hAnsi="Calibri" w:cs="Calibri" w:hint="default"/>
+      </w:rPr>
+    </w:lvl>
+    <w:lvl w:ilvl="1" w:tplc="04090003" w:tentative="1">
+      <w:start w:val="1"/>
+      <w:numFmt w:val="bullet"/>
+      <w:lvlText w:val="o"/>
+      <w:lvlJc w:val="left"/>
+      <w:pPr>
+        <w:ind w:left="1440" w:hanging="360"/>
+      </w:pPr>
+      <w:rPr>
+        <w:rFonts w:ascii="Courier New" w:hAnsi="Courier New" w:cs="Courier New" w:hint="default"/>
+      </w:rPr>
+    </w:lvl>
+    <w:lvl w:ilvl="2" w:tplc="04090005" w:tentative="1">
+      <w:start w:val="1"/>
+      <w:numFmt w:val="bullet"/>
+      <w:lvlText w:val=""/>
+      <w:lvlJc w:val="left"/>
+      <w:pPr>
+        <w:ind w:left="2160" w:hanging="360"/>
+      </w:pPr>
+      <w:rPr>
+        <w:rFonts w:ascii="Wingdings" w:hAnsi="Wingdings" w:hint="default"/>
+      </w:rPr>
+    </w:lvl>
+    <w:lvl w:ilvl="3" w:tplc="04090001" w:tentative="1">
+      <w:start w:val="1"/>
+      <w:numFmt w:val="bullet"/>
+      <w:lvlText w:val=""/>
+      <w:lvlJc w:val="left"/>
+      <w:pPr>
+        <w:ind w:left="2880" w:hanging="360"/>
+      </w:pPr>
+      <w:rPr>
+        <w:rFonts w:ascii="Symbol" w:hAnsi="Symbol" w:hint="default"/>
+      </w:rPr>
+    </w:lvl>
+    <w:lvl w:ilvl="4" w:tplc="04090003" w:tentative="1">
+      <w:start w:val="1"/>
+      <w:numFmt w:val="bullet"/>
+      <w:lvlText w:val="o"/>
+      <w:lvlJc w:val="left"/>
+      <w:pPr>
+        <w:ind w:left="3600" w:hanging="360"/>
+      </w:pPr>
+      <w:rPr>
+        <w:rFonts w:ascii="Courier New" w:hAnsi="Courier New" w:cs="Courier New" w:hint="default"/>
+      </w:rPr>
+    </w:lvl>
+    <w:lvl w:ilvl="5" w:tplc="04090005" w:tentative="1">
+      <w:start w:val="1"/>
+      <w:numFmt w:val="bullet"/>
+      <w:lvlText w:val=""/>
+      <w:lvlJc w:val="left"/>
+      <w:pPr>
+        <w:ind w:left="4320" w:hanging="360"/>
+      </w:pPr>
+      <w:rPr>
+        <w:rFonts w:ascii="Wingdings" w:hAnsi="Wingdings" w:hint="default"/>
+      </w:rPr>
+    </w:lvl>
+    <w:lvl w:ilvl="6" w:tplc="04090001" w:tentative="1">
+      <w:start w:val="1"/>
+      <w:numFmt w:val="bullet"/>
+      <w:lvlText w:val=""/>
+      <w:lvlJc w:val="left"/>
+      <w:pPr>
+        <w:ind w:left="5040" w:hanging="360"/>
+      </w:pPr>
+      <w:rPr>
+        <w:rFonts w:ascii="Symbol" w:hAnsi="Symbol" w:hint="default"/>
+      </w:rPr>
+    </w:lvl>
+    <w:lvl w:ilvl="7" w:tplc="04090003" w:tentative="1">
+      <w:start w:val="1"/>
+      <w:numFmt w:val="bullet"/>
+      <w:lvlText w:val="o"/>
+      <w:lvlJc w:val="left"/>
+      <w:pPr>
+        <w:ind w:left="5760" w:hanging="360"/>
+      </w:pPr>
+      <w:rPr>
+        <w:rFonts w:ascii="Courier New" w:hAnsi="Courier New" w:cs="Courier New" w:hint="default"/>
+      </w:rPr>
+    </w:lvl>
+    <w:lvl w:ilvl="8" w:tplc="04090005" w:tentative="1">
+      <w:start w:val="1"/>
+      <w:numFmt w:val="bullet"/>
+      <w:lvlText w:val=""/>
+      <w:lvlJc w:val="left"/>
+      <w:pPr>
+        <w:ind w:left="6480" w:hanging="360"/>
+      </w:pPr>
+      <w:rPr>
+        <w:rFonts w:ascii="Wingdings" w:hAnsi="Wingdings" w:hint="default"/>
+      </w:rPr>
+    </w:lvl>
+  </w:abstractNum>
+  <w:abstractNum w:abstractNumId="5" w15:restartNumberingAfterBreak="0">
+    <w:nsid w:val="5757752D"/>
+    <w:multiLevelType w:val="hybridMultilevel"/>
+    <w:tmpl w:val="4440D97C"/>
+    <w:lvl w:ilvl="0" w:tplc="04090001">
+      <w:start w:val="1"/>
+      <w:numFmt w:val="bullet"/>
+      <w:lvlText w:val=""/>
+      <w:lvlJc w:val="left"/>
+      <w:pPr>
+        <w:ind w:left="720" w:hanging="360"/>
+      </w:pPr>
+      <w:rPr>
+        <w:rFonts w:ascii="Symbol" w:hAnsi="Symbol" w:hint="default"/>
+      </w:rPr>
+    </w:lvl>
+    <w:lvl w:ilvl="1" w:tplc="04090003" w:tentative="1">
+      <w:start w:val="1"/>
+      <w:numFmt w:val="bullet"/>
+      <w:lvlText w:val="o"/>
+      <w:lvlJc w:val="left"/>
+      <w:pPr>
+        <w:ind w:left="1440" w:hanging="360"/>
+      </w:pPr>
+      <w:rPr>
+        <w:rFonts w:ascii="Courier New" w:hAnsi="Courier New" w:cs="Courier New" w:hint="default"/>
+      </w:rPr>
+    </w:lvl>
+    <w:lvl w:ilvl="2" w:tplc="04090005" w:tentative="1">
+      <w:start w:val="1"/>
+      <w:numFmt w:val="bullet"/>
+      <w:lvlText w:val=""/>
+      <w:lvlJc w:val="left"/>
+      <w:pPr>
+        <w:ind w:left="2160" w:hanging="360"/>
+      </w:pPr>
+      <w:rPr>
+        <w:rFonts w:ascii="Wingdings" w:hAnsi="Wingdings" w:hint="default"/>
+      </w:rPr>
+    </w:lvl>
+    <w:lvl w:ilvl="3" w:tplc="04090001" w:tentative="1">
+      <w:start w:val="1"/>
+      <w:numFmt w:val="bullet"/>
+      <w:lvlText w:val=""/>
+      <w:lvlJc w:val="left"/>
+      <w:pPr>
+        <w:ind w:left="2880" w:hanging="360"/>
+      </w:pPr>
+      <w:rPr>
+        <w:rFonts w:ascii="Symbol" w:hAnsi="Symbol" w:hint="default"/>
+      </w:rPr>
+    </w:lvl>
+    <w:lvl w:ilvl="4" w:tplc="04090003" w:tentative="1">
+      <w:start w:val="1"/>
+      <w:numFmt w:val="bullet"/>
+      <w:lvlText w:val="o"/>
+      <w:lvlJc w:val="left"/>
+      <w:pPr>
+        <w:ind w:left="3600" w:hanging="360"/>
+      </w:pPr>
+      <w:rPr>
+        <w:rFonts w:ascii="Courier New" w:hAnsi="Courier New" w:cs="Courier New" w:hint="default"/>
+      </w:rPr>
+    </w:lvl>
+    <w:lvl w:ilvl="5" w:tplc="04090005" w:tentative="1">
+      <w:start w:val="1"/>
+      <w:numFmt w:val="bullet"/>
+      <w:lvlText w:val=""/>
+      <w:lvlJc w:val="left"/>
+      <w:pPr>
+        <w:ind w:left="4320" w:hanging="360"/>
+      </w:pPr>
+      <w:rPr>
+        <w:rFonts w:ascii="Wingdings" w:hAnsi="Wingdings" w:hint="default"/>
+      </w:rPr>
+    </w:lvl>
+    <w:lvl w:ilvl="6" w:tplc="04090001" w:tentative="1">
+      <w:start w:val="1"/>
+      <w:numFmt w:val="bullet"/>
+      <w:lvlText w:val=""/>
+      <w:lvlJc w:val="left"/>
+      <w:pPr>
+        <w:ind w:left="5040" w:hanging="360"/>
+      </w:pPr>
+      <w:rPr>
+        <w:rFonts w:ascii="Symbol" w:hAnsi="Symbol" w:hint="default"/>
+      </w:rPr>
+    </w:lvl>
+    <w:lvl w:ilvl="7" w:tplc="04090003" w:tentative="1">
+      <w:start w:val="1"/>
+      <w:numFmt w:val="bullet"/>
+      <w:lvlText w:val="o"/>
+      <w:lvlJc w:val="left"/>
+      <w:pPr>
+        <w:ind w:left="5760" w:hanging="360"/>
+      </w:pPr>
+      <w:rPr>
+        <w:rFonts w:ascii="Courier New" w:hAnsi="Courier New" w:cs="Courier New" w:hint="default"/>
+      </w:rPr>
+    </w:lvl>
+    <w:lvl w:ilvl="8" w:tplc="04090005" w:tentative="1">
+      <w:start w:val="1"/>
+      <w:numFmt w:val="bullet"/>
+      <w:lvlText w:val=""/>
+      <w:lvlJc w:val="left"/>
+      <w:pPr>
+        <w:ind w:left="6480" w:hanging="360"/>
+      </w:pPr>
+      <w:rPr>
+        <w:rFonts w:ascii="Wingdings" w:hAnsi="Wingdings" w:hint="default"/>
+      </w:rPr>
+    </w:lvl>
+  </w:abstractNum>
+  <w:abstractNum w:abstractNumId="6" w15:restartNumberingAfterBreak="0">
     <w:nsid w:val="5B161610"/>
     <w:multiLevelType w:val="hybridMultilevel"/>
     <w:tmpl w:val="8CD2C0C0"/>
@@ -2784,10 +3581,10 @@
       </w:rPr>
     </w:lvl>
   </w:abstractNum>
-  <w:abstractNum w:abstractNumId="5" w15:restartNumberingAfterBreak="0">
+  <w:abstractNum w:abstractNumId="7" w15:restartNumberingAfterBreak="0">
     <w:nsid w:val="6FB94ED3"/>
     <w:multiLevelType w:val="hybridMultilevel"/>
-    <w:tmpl w:val="77A2210C"/>
+    <w:tmpl w:val="061CA7F2"/>
     <w:lvl w:ilvl="0" w:tplc="04090001">
       <w:start w:val="1"/>
       <w:numFmt w:val="bullet"/>
@@ -2801,7 +3598,7 @@
         <w:b/>
       </w:rPr>
     </w:lvl>
-    <w:lvl w:ilvl="1" w:tplc="04090003" w:tentative="1">
+    <w:lvl w:ilvl="1" w:tplc="04090003">
       <w:start w:val="1"/>
       <w:numFmt w:val="bullet"/>
       <w:lvlText w:val="o"/>
@@ -2813,7 +3610,7 @@
         <w:rFonts w:ascii="Courier New" w:hAnsi="Courier New" w:cs="Courier New" w:hint="default"/>
       </w:rPr>
     </w:lvl>
-    <w:lvl w:ilvl="2" w:tplc="04090005" w:tentative="1">
+    <w:lvl w:ilvl="2" w:tplc="04090005">
       <w:start w:val="1"/>
       <w:numFmt w:val="bullet"/>
       <w:lvlText w:val=""/>
@@ -2899,10 +3696,10 @@
     </w:lvl>
   </w:abstractNum>
   <w:num w:numId="1">
-    <w:abstractNumId w:val="4"/>
+    <w:abstractNumId w:val="6"/>
   </w:num>
   <w:num w:numId="2">
-    <w:abstractNumId w:val="5"/>
+    <w:abstractNumId w:val="7"/>
   </w:num>
   <w:num w:numId="3">
     <w:abstractNumId w:val="0"/>
@@ -2915,6 +3712,12 @@
   </w:num>
   <w:num w:numId="6">
     <w:abstractNumId w:val="2"/>
+  </w:num>
+  <w:num w:numId="7">
+    <w:abstractNumId w:val="4"/>
+  </w:num>
+  <w:num w:numId="8">
+    <w:abstractNumId w:val="5"/>
   </w:num>
 </w:numbering>
 </file>
@@ -3618,12 +4421,23 @@
     <w:name w:val="Hyperlink"/>
     <w:basedOn w:val="DefaultParagraphFont"/>
     <w:uiPriority w:val="99"/>
-    <w:semiHidden/>
     <w:unhideWhenUsed/>
     <w:rsid w:val="00571836"/>
     <w:rPr>
       <w:color w:val="0000FF"/>
       <w:u w:val="single"/>
+    </w:rPr>
+  </w:style>
+  <w:style w:type="character" w:styleId="UnresolvedMention">
+    <w:name w:val="Unresolved Mention"/>
+    <w:basedOn w:val="DefaultParagraphFont"/>
+    <w:uiPriority w:val="99"/>
+    <w:semiHidden/>
+    <w:unhideWhenUsed/>
+    <w:rsid w:val="001C241B"/>
+    <w:rPr>
+      <w:color w:val="605E5C"/>
+      <w:shd w:val="clear" w:color="auto" w:fill="E1DFDD"/>
     </w:rPr>
   </w:style>
 </w:styles>
@@ -3954,7 +4768,7 @@
 </file>
 
 <file path=customXml/itemProps1.xml><?xml version="1.0" encoding="utf-8"?>
-<ds:datastoreItem xmlns:ds="http://schemas.openxmlformats.org/officeDocument/2006/customXml" ds:itemID="{EB1AD4CB-CE8B-42E2-A6BA-7CB2B9D1CC66}">
+<ds:datastoreItem xmlns:ds="http://schemas.openxmlformats.org/officeDocument/2006/customXml" ds:itemID="{7795CB78-9FCC-4735-86E2-3F14B8FB15AC}">
   <ds:schemaRefs>
     <ds:schemaRef ds:uri="http://schemas.openxmlformats.org/officeDocument/2006/bibliography"/>
   </ds:schemaRefs>

</xml_diff>

<commit_message>
Added more to basic and core features in GDD
</commit_message>
<xml_diff>
--- a/Documentation/GDD.docx
+++ b/Documentation/GDD.docx
@@ -75,9 +75,18 @@
           <w:sz w:val="96"/>
           <w:szCs w:val="96"/>
         </w:rPr>
-        <w:t>Leif Erretson</w:t>
+        <w:t xml:space="preserve">Leif </w:t>
+      </w:r>
+      <w:proofErr w:type="spellStart"/>
+      <w:r>
+        <w:rPr>
+          <w:sz w:val="96"/>
+          <w:szCs w:val="96"/>
+        </w:rPr>
+        <w:t>Erretson</w:t>
       </w:r>
       <w:commentRangeEnd w:id="0"/>
+      <w:proofErr w:type="spellEnd"/>
       <w:r>
         <w:rPr>
           <w:rStyle w:val="CommentReference"/>
@@ -222,6 +231,7 @@
           <w:szCs w:val="24"/>
         </w:rPr>
       </w:pPr>
+      <w:proofErr w:type="spellStart"/>
       <w:r>
         <w:rPr>
           <w:rFonts w:ascii="Times New Roman" w:eastAsia="Times New Roman" w:hAnsi="Times New Roman" w:cs="Times New Roman"/>
@@ -229,7 +239,17 @@
           <w:sz w:val="24"/>
           <w:szCs w:val="24"/>
         </w:rPr>
-        <w:t>ExScottibur Games</w:t>
+        <w:t>ExScottibur</w:t>
+      </w:r>
+      <w:proofErr w:type="spellEnd"/>
+      <w:r>
+        <w:rPr>
+          <w:rFonts w:ascii="Times New Roman" w:eastAsia="Times New Roman" w:hAnsi="Times New Roman" w:cs="Times New Roman"/>
+          <w:i/>
+          <w:sz w:val="24"/>
+          <w:szCs w:val="24"/>
+        </w:rPr>
+        <w:t xml:space="preserve"> Games</w:t>
       </w:r>
     </w:p>
     <w:p>
@@ -298,7 +318,27 @@
           <w:sz w:val="24"/>
           <w:szCs w:val="24"/>
         </w:rPr>
-        <w:t xml:space="preserve">Leif Erretson, a Viking’s ferret, stumbles through a portal while </w:t>
+        <w:t xml:space="preserve">Leif </w:t>
+      </w:r>
+      <w:proofErr w:type="spellStart"/>
+      <w:r>
+        <w:rPr>
+          <w:rFonts w:ascii="Times New Roman" w:eastAsia="Times New Roman" w:hAnsi="Times New Roman" w:cs="Times New Roman"/>
+          <w:bCs/>
+          <w:sz w:val="24"/>
+          <w:szCs w:val="24"/>
+        </w:rPr>
+        <w:t>Erretson</w:t>
+      </w:r>
+      <w:proofErr w:type="spellEnd"/>
+      <w:r>
+        <w:rPr>
+          <w:rFonts w:ascii="Times New Roman" w:eastAsia="Times New Roman" w:hAnsi="Times New Roman" w:cs="Times New Roman"/>
+          <w:bCs/>
+          <w:sz w:val="24"/>
+          <w:szCs w:val="24"/>
+        </w:rPr>
+        <w:t xml:space="preserve">, a Viking’s ferret, stumbles through a portal while </w:t>
       </w:r>
       <w:r>
         <w:rPr>
@@ -316,36 +356,87 @@
           <w:sz w:val="24"/>
           <w:szCs w:val="24"/>
         </w:rPr>
-        <w:t xml:space="preserve"> is given a quest to reunite the realms after Ragnarök has left them in ruin. Travel across the realms in this metroidvania style platformer and </w:t>
-      </w:r>
-    </w:p>
-    <w:p>
-      <w:pPr>
-        <w:rPr>
-          <w:rFonts w:ascii="Times New Roman" w:eastAsia="Times New Roman" w:hAnsi="Times New Roman" w:cs="Times New Roman"/>
-          <w:bCs/>
-          <w:sz w:val="24"/>
-          <w:szCs w:val="24"/>
-        </w:rPr>
-      </w:pPr>
-    </w:p>
-    <w:p>
-      <w:pPr>
-        <w:rPr>
-          <w:rFonts w:ascii="Times New Roman" w:eastAsia="Times New Roman" w:hAnsi="Times New Roman" w:cs="Times New Roman"/>
-          <w:bCs/>
-          <w:sz w:val="24"/>
-          <w:szCs w:val="24"/>
-        </w:rPr>
-      </w:pPr>
-      <w:r>
-        <w:rPr>
-          <w:rFonts w:ascii="Times New Roman" w:eastAsia="Times New Roman" w:hAnsi="Times New Roman" w:cs="Times New Roman"/>
-          <w:bCs/>
-          <w:sz w:val="24"/>
-          <w:szCs w:val="24"/>
-        </w:rPr>
-        <w:t>Nidhogg could be holding up the lower realms that contiain the realms of the dead in order to prevent the circle of life and death from ending</w:t>
+        <w:t xml:space="preserve"> is given a quest to reunite the realms after Ragnarök has left them in ruin. Travel across the realms in this </w:t>
+      </w:r>
+      <w:proofErr w:type="spellStart"/>
+      <w:r>
+        <w:rPr>
+          <w:rFonts w:ascii="Times New Roman" w:eastAsia="Times New Roman" w:hAnsi="Times New Roman" w:cs="Times New Roman"/>
+          <w:bCs/>
+          <w:sz w:val="24"/>
+          <w:szCs w:val="24"/>
+        </w:rPr>
+        <w:t>metroidvania</w:t>
+      </w:r>
+      <w:proofErr w:type="spellEnd"/>
+      <w:r>
+        <w:rPr>
+          <w:rFonts w:ascii="Times New Roman" w:eastAsia="Times New Roman" w:hAnsi="Times New Roman" w:cs="Times New Roman"/>
+          <w:bCs/>
+          <w:sz w:val="24"/>
+          <w:szCs w:val="24"/>
+        </w:rPr>
+        <w:t xml:space="preserve"> style platformer and </w:t>
+      </w:r>
+    </w:p>
+    <w:p>
+      <w:pPr>
+        <w:rPr>
+          <w:rFonts w:ascii="Times New Roman" w:eastAsia="Times New Roman" w:hAnsi="Times New Roman" w:cs="Times New Roman"/>
+          <w:bCs/>
+          <w:sz w:val="24"/>
+          <w:szCs w:val="24"/>
+        </w:rPr>
+      </w:pPr>
+    </w:p>
+    <w:p>
+      <w:pPr>
+        <w:rPr>
+          <w:rFonts w:ascii="Times New Roman" w:eastAsia="Times New Roman" w:hAnsi="Times New Roman" w:cs="Times New Roman"/>
+          <w:bCs/>
+          <w:sz w:val="24"/>
+          <w:szCs w:val="24"/>
+        </w:rPr>
+      </w:pPr>
+      <w:proofErr w:type="spellStart"/>
+      <w:r>
+        <w:rPr>
+          <w:rFonts w:ascii="Times New Roman" w:eastAsia="Times New Roman" w:hAnsi="Times New Roman" w:cs="Times New Roman"/>
+          <w:bCs/>
+          <w:sz w:val="24"/>
+          <w:szCs w:val="24"/>
+        </w:rPr>
+        <w:t>Nidhogg</w:t>
+      </w:r>
+      <w:proofErr w:type="spellEnd"/>
+      <w:r>
+        <w:rPr>
+          <w:rFonts w:ascii="Times New Roman" w:eastAsia="Times New Roman" w:hAnsi="Times New Roman" w:cs="Times New Roman"/>
+          <w:bCs/>
+          <w:sz w:val="24"/>
+          <w:szCs w:val="24"/>
+        </w:rPr>
+        <w:t xml:space="preserve"> could be holding up the lower realms that </w:t>
+      </w:r>
+      <w:proofErr w:type="spellStart"/>
+      <w:r>
+        <w:rPr>
+          <w:rFonts w:ascii="Times New Roman" w:eastAsia="Times New Roman" w:hAnsi="Times New Roman" w:cs="Times New Roman"/>
+          <w:bCs/>
+          <w:sz w:val="24"/>
+          <w:szCs w:val="24"/>
+        </w:rPr>
+        <w:t>contiain</w:t>
+      </w:r>
+      <w:proofErr w:type="spellEnd"/>
+      <w:r>
+        <w:rPr>
+          <w:rFonts w:ascii="Times New Roman" w:eastAsia="Times New Roman" w:hAnsi="Times New Roman" w:cs="Times New Roman"/>
+          <w:bCs/>
+          <w:sz w:val="24"/>
+          <w:szCs w:val="24"/>
+        </w:rPr>
+        <w:t xml:space="preserve"> the realms of the dead in order to prevent the circle of life and death from ending</w:t>
       </w:r>
       <w:r>
         <w:rPr>
@@ -667,14 +758,6 @@
     </w:p>
     <w:p>
       <w:pPr>
-        <w:pStyle w:val="Heading2"/>
-      </w:pPr>
-      <w:r>
-        <w:t>Core Features:</w:t>
-      </w:r>
-    </w:p>
-    <w:p>
-      <w:pPr>
         <w:pStyle w:val="ListParagraph"/>
         <w:numPr>
           <w:ilvl w:val="0"/>
@@ -694,7 +777,7 @@
           <w:sz w:val="24"/>
           <w:szCs w:val="24"/>
         </w:rPr>
-        <w:t>Mario Jump (Player jumps higher the longer they hold the jump button).</w:t>
+        <w:t>Collect new abilities to reach new areas.</w:t>
       </w:r>
     </w:p>
     <w:p>
@@ -702,137 +785,7 @@
         <w:pStyle w:val="Heading2"/>
       </w:pPr>
       <w:r>
-        <w:t>Special Features:</w:t>
-      </w:r>
-    </w:p>
-    <w:p>
-      <w:pPr>
-        <w:rPr>
-          <w:rFonts w:ascii="Times New Roman" w:eastAsia="Times New Roman" w:hAnsi="Times New Roman" w:cs="Times New Roman"/>
-          <w:b/>
-          <w:sz w:val="24"/>
-          <w:szCs w:val="24"/>
-        </w:rPr>
-      </w:pPr>
-    </w:p>
-    <w:p>
-      <w:pPr>
-        <w:rPr>
-          <w:b/>
-          <w:sz w:val="48"/>
-          <w:szCs w:val="48"/>
-        </w:rPr>
-      </w:pPr>
-      <w:r>
-        <w:br w:type="page"/>
-      </w:r>
-    </w:p>
-    <w:p>
-      <w:pPr>
-        <w:pStyle w:val="Heading1"/>
-      </w:pPr>
-      <w:r>
-        <w:lastRenderedPageBreak/>
-        <w:t>Section 3 - Visual &amp; Audio Features</w:t>
-      </w:r>
-    </w:p>
-    <w:p>
-      <w:pPr>
-        <w:rPr>
-          <w:rFonts w:ascii="Times New Roman" w:eastAsia="Times New Roman" w:hAnsi="Times New Roman" w:cs="Times New Roman"/>
-          <w:b/>
-          <w:sz w:val="48"/>
-          <w:szCs w:val="48"/>
-        </w:rPr>
-      </w:pPr>
-      <w:r>
-        <w:pict w14:anchorId="04C2600E">
-          <v:rect id="_x0000_i1027" style="width:0;height:1.5pt" o:hralign="center" o:hrstd="t" o:hr="t" fillcolor="#a0a0a0" stroked="f"/>
-        </w:pict>
-      </w:r>
-    </w:p>
-    <w:p>
-      <w:pPr>
-        <w:pStyle w:val="Heading2"/>
-      </w:pPr>
-      <w:r>
-        <w:t>Visual Features:</w:t>
-      </w:r>
-    </w:p>
-    <w:p>
-      <w:pPr>
-        <w:rPr>
-          <w:rFonts w:ascii="Times New Roman" w:eastAsia="Times New Roman" w:hAnsi="Times New Roman" w:cs="Times New Roman"/>
-          <w:b/>
-          <w:sz w:val="24"/>
-          <w:szCs w:val="24"/>
-        </w:rPr>
-      </w:pPr>
-    </w:p>
-    <w:p>
-      <w:pPr>
-        <w:pStyle w:val="Heading2"/>
-        <w:rPr>
-          <w:sz w:val="48"/>
-          <w:szCs w:val="48"/>
-        </w:rPr>
-      </w:pPr>
-      <w:r>
-        <w:t>Audio Features:</w:t>
-      </w:r>
-    </w:p>
-    <w:p>
-      <w:pPr>
-        <w:rPr>
-          <w:rFonts w:ascii="Times New Roman" w:eastAsia="Times New Roman" w:hAnsi="Times New Roman" w:cs="Times New Roman"/>
-          <w:b/>
-          <w:sz w:val="24"/>
-          <w:szCs w:val="24"/>
-        </w:rPr>
-      </w:pPr>
-    </w:p>
-    <w:p>
-      <w:pPr>
-        <w:rPr>
-          <w:b/>
-          <w:sz w:val="48"/>
-          <w:szCs w:val="48"/>
-        </w:rPr>
-      </w:pPr>
-      <w:r>
-        <w:br w:type="page"/>
-      </w:r>
-    </w:p>
-    <w:p>
-      <w:pPr>
-        <w:pStyle w:val="Heading1"/>
-      </w:pPr>
-      <w:r>
-        <w:lastRenderedPageBreak/>
-        <w:t>Section 4 - GUI Interface</w:t>
-      </w:r>
-    </w:p>
-    <w:p>
-      <w:pPr>
-        <w:rPr>
-          <w:rFonts w:ascii="Times New Roman" w:eastAsia="Times New Roman" w:hAnsi="Times New Roman" w:cs="Times New Roman"/>
-          <w:b/>
-          <w:sz w:val="48"/>
-          <w:szCs w:val="48"/>
-        </w:rPr>
-      </w:pPr>
-      <w:r>
-        <w:pict w14:anchorId="2FEBAE36">
-          <v:rect id="_x0000_i1028" style="width:0;height:1.5pt" o:hralign="center" o:hrstd="t" o:hr="t" fillcolor="#a0a0a0" stroked="f"/>
-        </w:pict>
-      </w:r>
-    </w:p>
-    <w:p>
-      <w:pPr>
-        <w:pStyle w:val="Heading2"/>
-      </w:pPr>
-      <w:r>
-        <w:t xml:space="preserve">Main Menu: </w:t>
+        <w:t>Core Features:</w:t>
       </w:r>
     </w:p>
     <w:p>
@@ -844,20 +797,31 @@
         </w:numPr>
         <w:rPr>
           <w:rFonts w:ascii="Times New Roman" w:eastAsia="Times New Roman" w:hAnsi="Times New Roman" w:cs="Times New Roman"/>
-          <w:bCs/>
-          <w:sz w:val="24"/>
-          <w:szCs w:val="24"/>
-        </w:rPr>
-      </w:pPr>
-      <w:r>
-        <w:rPr>
-          <w:rFonts w:ascii="Times New Roman" w:eastAsia="Times New Roman" w:hAnsi="Times New Roman" w:cs="Times New Roman"/>
-          <w:bCs/>
-          <w:sz w:val="24"/>
-          <w:szCs w:val="24"/>
-        </w:rPr>
-        <w:t>Continue (Only active once a new game is created)</w:t>
-      </w:r>
+          <w:b/>
+          <w:sz w:val="24"/>
+          <w:szCs w:val="24"/>
+        </w:rPr>
+      </w:pPr>
+      <w:r>
+        <w:rPr>
+          <w:rFonts w:ascii="Times New Roman" w:eastAsia="Times New Roman" w:hAnsi="Times New Roman" w:cs="Times New Roman"/>
+          <w:bCs/>
+          <w:sz w:val="24"/>
+          <w:szCs w:val="24"/>
+        </w:rPr>
+        <w:t>Mario Jump (Player jumps higher the longer they hold the jump button)</w:t>
+      </w:r>
+      <w:r>
+        <w:rPr>
+          <w:rFonts w:ascii="Times New Roman" w:eastAsia="Times New Roman" w:hAnsi="Times New Roman" w:cs="Times New Roman"/>
+          <w:bCs/>
+          <w:sz w:val="24"/>
+          <w:szCs w:val="24"/>
+        </w:rPr>
+        <w:t>.</w:t>
+      </w:r>
+      <w:bookmarkStart w:id="1" w:name="_GoBack"/>
+      <w:bookmarkEnd w:id="1"/>
     </w:p>
     <w:p>
       <w:pPr>
@@ -868,28 +832,28 @@
         </w:numPr>
         <w:rPr>
           <w:rFonts w:ascii="Times New Roman" w:eastAsia="Times New Roman" w:hAnsi="Times New Roman" w:cs="Times New Roman"/>
-          <w:bCs/>
-          <w:sz w:val="24"/>
-          <w:szCs w:val="24"/>
-        </w:rPr>
-      </w:pPr>
-      <w:r>
-        <w:rPr>
-          <w:rFonts w:ascii="Times New Roman" w:eastAsia="Times New Roman" w:hAnsi="Times New Roman" w:cs="Times New Roman"/>
-          <w:bCs/>
-          <w:sz w:val="24"/>
-          <w:szCs w:val="24"/>
-        </w:rPr>
-        <w:t>New Gam</w:t>
-      </w:r>
-      <w:r>
-        <w:rPr>
-          <w:rFonts w:ascii="Times New Roman" w:eastAsia="Times New Roman" w:hAnsi="Times New Roman" w:cs="Times New Roman"/>
-          <w:bCs/>
-          <w:sz w:val="24"/>
-          <w:szCs w:val="24"/>
-        </w:rPr>
-        <w:t>e</w:t>
+          <w:b/>
+          <w:sz w:val="24"/>
+          <w:szCs w:val="24"/>
+        </w:rPr>
+      </w:pPr>
+      <w:r>
+        <w:rPr>
+          <w:rFonts w:ascii="Times New Roman" w:eastAsia="Times New Roman" w:hAnsi="Times New Roman" w:cs="Times New Roman"/>
+          <w:bCs/>
+          <w:sz w:val="24"/>
+          <w:szCs w:val="24"/>
+        </w:rPr>
+        <w:t>Attack Left/Right/Up</w:t>
+      </w:r>
+      <w:r>
+        <w:rPr>
+          <w:rFonts w:ascii="Times New Roman" w:eastAsia="Times New Roman" w:hAnsi="Times New Roman" w:cs="Times New Roman"/>
+          <w:bCs/>
+          <w:sz w:val="24"/>
+          <w:szCs w:val="24"/>
+        </w:rPr>
+        <w:t>.</w:t>
       </w:r>
     </w:p>
     <w:p>
@@ -901,19 +865,28 @@
         </w:numPr>
         <w:rPr>
           <w:rFonts w:ascii="Times New Roman" w:eastAsia="Times New Roman" w:hAnsi="Times New Roman" w:cs="Times New Roman"/>
-          <w:bCs/>
-          <w:sz w:val="24"/>
-          <w:szCs w:val="24"/>
-        </w:rPr>
-      </w:pPr>
-      <w:r>
-        <w:rPr>
-          <w:rFonts w:ascii="Times New Roman" w:eastAsia="Times New Roman" w:hAnsi="Times New Roman" w:cs="Times New Roman"/>
-          <w:bCs/>
-          <w:sz w:val="24"/>
-          <w:szCs w:val="24"/>
-        </w:rPr>
-        <w:t>Load Game (?)</w:t>
+          <w:b/>
+          <w:sz w:val="24"/>
+          <w:szCs w:val="24"/>
+        </w:rPr>
+      </w:pPr>
+      <w:r>
+        <w:rPr>
+          <w:rFonts w:ascii="Times New Roman" w:eastAsia="Times New Roman" w:hAnsi="Times New Roman" w:cs="Times New Roman"/>
+          <w:bCs/>
+          <w:sz w:val="24"/>
+          <w:szCs w:val="24"/>
+        </w:rPr>
+        <w:t>Attack Down(Only when in the air)</w:t>
+      </w:r>
+      <w:r>
+        <w:rPr>
+          <w:rFonts w:ascii="Times New Roman" w:eastAsia="Times New Roman" w:hAnsi="Times New Roman" w:cs="Times New Roman"/>
+          <w:bCs/>
+          <w:sz w:val="24"/>
+          <w:szCs w:val="24"/>
+        </w:rPr>
+        <w:t>.</w:t>
       </w:r>
     </w:p>
     <w:p>
@@ -925,6 +898,258 @@
         </w:numPr>
         <w:rPr>
           <w:rFonts w:ascii="Times New Roman" w:eastAsia="Times New Roman" w:hAnsi="Times New Roman" w:cs="Times New Roman"/>
+          <w:b/>
+          <w:sz w:val="24"/>
+          <w:szCs w:val="24"/>
+        </w:rPr>
+      </w:pPr>
+      <w:r>
+        <w:rPr>
+          <w:rFonts w:ascii="Times New Roman" w:eastAsia="Times New Roman" w:hAnsi="Times New Roman" w:cs="Times New Roman"/>
+          <w:bCs/>
+          <w:sz w:val="24"/>
+          <w:szCs w:val="24"/>
+        </w:rPr>
+        <w:t>Pogoing (a.k.a. when the player can bounce upward by performing a downward attack on appropriate target, essentially juggling themselves)</w:t>
+      </w:r>
+      <w:r>
+        <w:rPr>
+          <w:rFonts w:ascii="Times New Roman" w:eastAsia="Times New Roman" w:hAnsi="Times New Roman" w:cs="Times New Roman"/>
+          <w:bCs/>
+          <w:sz w:val="24"/>
+          <w:szCs w:val="24"/>
+        </w:rPr>
+        <w:t>.</w:t>
+      </w:r>
+    </w:p>
+    <w:p>
+      <w:pPr>
+        <w:pStyle w:val="Heading2"/>
+      </w:pPr>
+      <w:r>
+        <w:t>Special Features:</w:t>
+      </w:r>
+    </w:p>
+    <w:p>
+      <w:pPr>
+        <w:rPr>
+          <w:rFonts w:ascii="Times New Roman" w:eastAsia="Times New Roman" w:hAnsi="Times New Roman" w:cs="Times New Roman"/>
+          <w:b/>
+          <w:sz w:val="24"/>
+          <w:szCs w:val="24"/>
+        </w:rPr>
+      </w:pPr>
+    </w:p>
+    <w:p>
+      <w:pPr>
+        <w:rPr>
+          <w:b/>
+          <w:sz w:val="48"/>
+          <w:szCs w:val="48"/>
+        </w:rPr>
+      </w:pPr>
+      <w:r>
+        <w:br w:type="page"/>
+      </w:r>
+    </w:p>
+    <w:p>
+      <w:pPr>
+        <w:pStyle w:val="Heading1"/>
+      </w:pPr>
+      <w:r>
+        <w:lastRenderedPageBreak/>
+        <w:t>Section 3 - Visual &amp; Audio Features</w:t>
+      </w:r>
+    </w:p>
+    <w:p>
+      <w:pPr>
+        <w:rPr>
+          <w:rFonts w:ascii="Times New Roman" w:eastAsia="Times New Roman" w:hAnsi="Times New Roman" w:cs="Times New Roman"/>
+          <w:b/>
+          <w:sz w:val="48"/>
+          <w:szCs w:val="48"/>
+        </w:rPr>
+      </w:pPr>
+      <w:r>
+        <w:pict w14:anchorId="04C2600E">
+          <v:rect id="_x0000_i1027" style="width:0;height:1.5pt" o:hralign="center" o:hrstd="t" o:hr="t" fillcolor="#a0a0a0" stroked="f"/>
+        </w:pict>
+      </w:r>
+    </w:p>
+    <w:p>
+      <w:pPr>
+        <w:pStyle w:val="Heading2"/>
+      </w:pPr>
+      <w:r>
+        <w:t>Visual Features:</w:t>
+      </w:r>
+    </w:p>
+    <w:p>
+      <w:pPr>
+        <w:rPr>
+          <w:rFonts w:ascii="Times New Roman" w:eastAsia="Times New Roman" w:hAnsi="Times New Roman" w:cs="Times New Roman"/>
+          <w:b/>
+          <w:sz w:val="24"/>
+          <w:szCs w:val="24"/>
+        </w:rPr>
+      </w:pPr>
+    </w:p>
+    <w:p>
+      <w:pPr>
+        <w:pStyle w:val="Heading2"/>
+        <w:rPr>
+          <w:sz w:val="48"/>
+          <w:szCs w:val="48"/>
+        </w:rPr>
+      </w:pPr>
+      <w:r>
+        <w:t>Audio Features:</w:t>
+      </w:r>
+    </w:p>
+    <w:p>
+      <w:pPr>
+        <w:rPr>
+          <w:rFonts w:ascii="Times New Roman" w:eastAsia="Times New Roman" w:hAnsi="Times New Roman" w:cs="Times New Roman"/>
+          <w:b/>
+          <w:sz w:val="24"/>
+          <w:szCs w:val="24"/>
+        </w:rPr>
+      </w:pPr>
+    </w:p>
+    <w:p>
+      <w:pPr>
+        <w:rPr>
+          <w:b/>
+          <w:sz w:val="48"/>
+          <w:szCs w:val="48"/>
+        </w:rPr>
+      </w:pPr>
+      <w:r>
+        <w:br w:type="page"/>
+      </w:r>
+    </w:p>
+    <w:p>
+      <w:pPr>
+        <w:pStyle w:val="Heading1"/>
+      </w:pPr>
+      <w:r>
+        <w:lastRenderedPageBreak/>
+        <w:t>Section 4 - GUI Interface</w:t>
+      </w:r>
+    </w:p>
+    <w:p>
+      <w:pPr>
+        <w:rPr>
+          <w:rFonts w:ascii="Times New Roman" w:eastAsia="Times New Roman" w:hAnsi="Times New Roman" w:cs="Times New Roman"/>
+          <w:b/>
+          <w:sz w:val="48"/>
+          <w:szCs w:val="48"/>
+        </w:rPr>
+      </w:pPr>
+      <w:r>
+        <w:pict w14:anchorId="2FEBAE36">
+          <v:rect id="_x0000_i1028" style="width:0;height:1.5pt" o:hralign="center" o:hrstd="t" o:hr="t" fillcolor="#a0a0a0" stroked="f"/>
+        </w:pict>
+      </w:r>
+    </w:p>
+    <w:p>
+      <w:pPr>
+        <w:pStyle w:val="Heading2"/>
+      </w:pPr>
+      <w:r>
+        <w:t xml:space="preserve">Main Menu: </w:t>
+      </w:r>
+    </w:p>
+    <w:p>
+      <w:pPr>
+        <w:pStyle w:val="ListParagraph"/>
+        <w:numPr>
+          <w:ilvl w:val="0"/>
+          <w:numId w:val="2"/>
+        </w:numPr>
+        <w:rPr>
+          <w:rFonts w:ascii="Times New Roman" w:eastAsia="Times New Roman" w:hAnsi="Times New Roman" w:cs="Times New Roman"/>
+          <w:bCs/>
+          <w:sz w:val="24"/>
+          <w:szCs w:val="24"/>
+        </w:rPr>
+      </w:pPr>
+      <w:r>
+        <w:rPr>
+          <w:rFonts w:ascii="Times New Roman" w:eastAsia="Times New Roman" w:hAnsi="Times New Roman" w:cs="Times New Roman"/>
+          <w:bCs/>
+          <w:sz w:val="24"/>
+          <w:szCs w:val="24"/>
+        </w:rPr>
+        <w:t>Continue (Only active once a new game is created)</w:t>
+      </w:r>
+    </w:p>
+    <w:p>
+      <w:pPr>
+        <w:pStyle w:val="ListParagraph"/>
+        <w:numPr>
+          <w:ilvl w:val="0"/>
+          <w:numId w:val="2"/>
+        </w:numPr>
+        <w:rPr>
+          <w:rFonts w:ascii="Times New Roman" w:eastAsia="Times New Roman" w:hAnsi="Times New Roman" w:cs="Times New Roman"/>
+          <w:bCs/>
+          <w:sz w:val="24"/>
+          <w:szCs w:val="24"/>
+        </w:rPr>
+      </w:pPr>
+      <w:r>
+        <w:rPr>
+          <w:rFonts w:ascii="Times New Roman" w:eastAsia="Times New Roman" w:hAnsi="Times New Roman" w:cs="Times New Roman"/>
+          <w:bCs/>
+          <w:sz w:val="24"/>
+          <w:szCs w:val="24"/>
+        </w:rPr>
+        <w:t>New Gam</w:t>
+      </w:r>
+      <w:r>
+        <w:rPr>
+          <w:rFonts w:ascii="Times New Roman" w:eastAsia="Times New Roman" w:hAnsi="Times New Roman" w:cs="Times New Roman"/>
+          <w:bCs/>
+          <w:sz w:val="24"/>
+          <w:szCs w:val="24"/>
+        </w:rPr>
+        <w:t>e</w:t>
+      </w:r>
+    </w:p>
+    <w:p>
+      <w:pPr>
+        <w:pStyle w:val="ListParagraph"/>
+        <w:numPr>
+          <w:ilvl w:val="0"/>
+          <w:numId w:val="2"/>
+        </w:numPr>
+        <w:rPr>
+          <w:rFonts w:ascii="Times New Roman" w:eastAsia="Times New Roman" w:hAnsi="Times New Roman" w:cs="Times New Roman"/>
+          <w:bCs/>
+          <w:sz w:val="24"/>
+          <w:szCs w:val="24"/>
+        </w:rPr>
+      </w:pPr>
+      <w:r>
+        <w:rPr>
+          <w:rFonts w:ascii="Times New Roman" w:eastAsia="Times New Roman" w:hAnsi="Times New Roman" w:cs="Times New Roman"/>
+          <w:bCs/>
+          <w:sz w:val="24"/>
+          <w:szCs w:val="24"/>
+        </w:rPr>
+        <w:t>Load Game (?)</w:t>
+      </w:r>
+    </w:p>
+    <w:p>
+      <w:pPr>
+        <w:pStyle w:val="ListParagraph"/>
+        <w:numPr>
+          <w:ilvl w:val="0"/>
+          <w:numId w:val="2"/>
+        </w:numPr>
+        <w:rPr>
+          <w:rFonts w:ascii="Times New Roman" w:eastAsia="Times New Roman" w:hAnsi="Times New Roman" w:cs="Times New Roman"/>
           <w:bCs/>
           <w:sz w:val="24"/>
           <w:szCs w:val="24"/>
@@ -1235,20 +1460,9 @@
     </w:p>
     <w:p>
       <w:pPr>
-        <w:rPr>
-          <w:rFonts w:ascii="Times New Roman" w:eastAsia="Times New Roman" w:hAnsi="Times New Roman" w:cs="Times New Roman"/>
-          <w:bCs/>
-          <w:sz w:val="24"/>
-          <w:szCs w:val="24"/>
-        </w:rPr>
-      </w:pPr>
-      <w:r>
-        <w:rPr>
-          <w:rFonts w:ascii="Times New Roman" w:eastAsia="Times New Roman" w:hAnsi="Times New Roman" w:cs="Times New Roman"/>
-          <w:bCs/>
-          <w:sz w:val="24"/>
-          <w:szCs w:val="24"/>
-        </w:rPr>
+        <w:pStyle w:val="Heading3"/>
+      </w:pPr>
+      <w:r>
         <w:t>Brainstorm:</w:t>
       </w:r>
     </w:p>
@@ -1306,6 +1520,7 @@
       <w:r>
         <w:t xml:space="preserve"> </w:t>
       </w:r>
+      <w:proofErr w:type="spellStart"/>
       <w:r>
         <w:rPr>
           <w:rFonts w:ascii="Times New Roman" w:eastAsia="Times New Roman" w:hAnsi="Times New Roman" w:cs="Times New Roman"/>
@@ -1315,6 +1530,7 @@
         </w:rPr>
         <w:t>Hvergelmir</w:t>
       </w:r>
+      <w:proofErr w:type="spellEnd"/>
       <w:r>
         <w:rPr>
           <w:rFonts w:ascii="Times New Roman" w:eastAsia="Times New Roman" w:hAnsi="Times New Roman" w:cs="Times New Roman"/>
@@ -1331,7 +1547,47 @@
           <w:sz w:val="24"/>
           <w:szCs w:val="24"/>
         </w:rPr>
-        <w:t xml:space="preserve">, granting them a more humanoid form. As they pull themselves out of the water a welcoming hand reaches out to offer aid. The man is Mimir, the Aesir whose head was chopped off for Odin’s use. </w:t>
+        <w:t xml:space="preserve">, granting them a more humanoid form. As they pull themselves out of the water a welcoming hand reaches out to offer aid. The man is </w:t>
+      </w:r>
+      <w:proofErr w:type="spellStart"/>
+      <w:r>
+        <w:rPr>
+          <w:rFonts w:ascii="Times New Roman" w:eastAsia="Times New Roman" w:hAnsi="Times New Roman" w:cs="Times New Roman"/>
+          <w:bCs/>
+          <w:sz w:val="24"/>
+          <w:szCs w:val="24"/>
+        </w:rPr>
+        <w:t>Mimir</w:t>
+      </w:r>
+      <w:proofErr w:type="spellEnd"/>
+      <w:r>
+        <w:rPr>
+          <w:rFonts w:ascii="Times New Roman" w:eastAsia="Times New Roman" w:hAnsi="Times New Roman" w:cs="Times New Roman"/>
+          <w:bCs/>
+          <w:sz w:val="24"/>
+          <w:szCs w:val="24"/>
+        </w:rPr>
+        <w:t xml:space="preserve">, the </w:t>
+      </w:r>
+      <w:proofErr w:type="spellStart"/>
+      <w:r>
+        <w:rPr>
+          <w:rFonts w:ascii="Times New Roman" w:eastAsia="Times New Roman" w:hAnsi="Times New Roman" w:cs="Times New Roman"/>
+          <w:bCs/>
+          <w:sz w:val="24"/>
+          <w:szCs w:val="24"/>
+        </w:rPr>
+        <w:t>Aesir</w:t>
+      </w:r>
+      <w:proofErr w:type="spellEnd"/>
+      <w:r>
+        <w:rPr>
+          <w:rFonts w:ascii="Times New Roman" w:eastAsia="Times New Roman" w:hAnsi="Times New Roman" w:cs="Times New Roman"/>
+          <w:bCs/>
+          <w:sz w:val="24"/>
+          <w:szCs w:val="24"/>
+        </w:rPr>
+        <w:t xml:space="preserve"> whose head was chopped off for Odin’s use. </w:t>
       </w:r>
     </w:p>
     <w:p>
@@ -1371,7 +1627,47 @@
           <w:sz w:val="24"/>
           <w:szCs w:val="24"/>
         </w:rPr>
-        <w:t xml:space="preserve">, instinctually knows this man is Mimir. However, the fact that they know that and are able to speak causes them to panic. Mimir </w:t>
+        <w:t xml:space="preserve">, instinctually knows this man is </w:t>
+      </w:r>
+      <w:proofErr w:type="spellStart"/>
+      <w:r>
+        <w:rPr>
+          <w:rFonts w:ascii="Times New Roman" w:eastAsia="Times New Roman" w:hAnsi="Times New Roman" w:cs="Times New Roman"/>
+          <w:bCs/>
+          <w:sz w:val="24"/>
+          <w:szCs w:val="24"/>
+        </w:rPr>
+        <w:t>Mimir</w:t>
+      </w:r>
+      <w:proofErr w:type="spellEnd"/>
+      <w:r>
+        <w:rPr>
+          <w:rFonts w:ascii="Times New Roman" w:eastAsia="Times New Roman" w:hAnsi="Times New Roman" w:cs="Times New Roman"/>
+          <w:bCs/>
+          <w:sz w:val="24"/>
+          <w:szCs w:val="24"/>
+        </w:rPr>
+        <w:t xml:space="preserve">. However, the fact that they know that and are able to speak causes them to panic. </w:t>
+      </w:r>
+      <w:proofErr w:type="spellStart"/>
+      <w:r>
+        <w:rPr>
+          <w:rFonts w:ascii="Times New Roman" w:eastAsia="Times New Roman" w:hAnsi="Times New Roman" w:cs="Times New Roman"/>
+          <w:bCs/>
+          <w:sz w:val="24"/>
+          <w:szCs w:val="24"/>
+        </w:rPr>
+        <w:t>Mimir</w:t>
+      </w:r>
+      <w:proofErr w:type="spellEnd"/>
+      <w:r>
+        <w:rPr>
+          <w:rFonts w:ascii="Times New Roman" w:eastAsia="Times New Roman" w:hAnsi="Times New Roman" w:cs="Times New Roman"/>
+          <w:bCs/>
+          <w:sz w:val="24"/>
+          <w:szCs w:val="24"/>
+        </w:rPr>
+        <w:t xml:space="preserve"> </w:t>
       </w:r>
       <w:r>
         <w:rPr>
@@ -1482,7 +1778,29 @@
           <w:szCs w:val="24"/>
           <w:u w:val="single"/>
         </w:rPr>
-        <w:t>OCATION-Niflheim:</w:t>
+        <w:t>OCATION-</w:t>
+      </w:r>
+      <w:proofErr w:type="spellStart"/>
+      <w:r>
+        <w:rPr>
+          <w:rFonts w:ascii="Times New Roman" w:eastAsia="Times New Roman" w:hAnsi="Times New Roman" w:cs="Times New Roman"/>
+          <w:b/>
+          <w:sz w:val="24"/>
+          <w:szCs w:val="24"/>
+          <w:u w:val="single"/>
+        </w:rPr>
+        <w:t>Niflheim</w:t>
+      </w:r>
+      <w:proofErr w:type="spellEnd"/>
+      <w:r>
+        <w:rPr>
+          <w:rFonts w:ascii="Times New Roman" w:eastAsia="Times New Roman" w:hAnsi="Times New Roman" w:cs="Times New Roman"/>
+          <w:b/>
+          <w:sz w:val="24"/>
+          <w:szCs w:val="24"/>
+          <w:u w:val="single"/>
+        </w:rPr>
+        <w:t>:</w:t>
       </w:r>
       <w:r>
         <w:rPr>
@@ -1520,6 +1838,7 @@
         </w:rPr>
       </w:pPr>
       <w:hyperlink r:id="rId11" w:history="1">
+        <w:proofErr w:type="spellStart"/>
         <w:r>
           <w:rPr>
             <w:rStyle w:val="Hyperlink"/>
@@ -1530,6 +1849,7 @@
           </w:rPr>
           <w:t>Nidhogg</w:t>
         </w:r>
+        <w:proofErr w:type="spellEnd"/>
       </w:hyperlink>
       <w:r>
         <w:rPr>
@@ -1565,7 +1885,27 @@
           <w:sz w:val="24"/>
           <w:szCs w:val="24"/>
         </w:rPr>
-        <w:t xml:space="preserve"> holding up the lower realms that contiain the realms of the dead in order to prevent the circle of life and death from ending</w:t>
+        <w:t xml:space="preserve"> holding up the lower realms that </w:t>
+      </w:r>
+      <w:proofErr w:type="spellStart"/>
+      <w:r>
+        <w:rPr>
+          <w:rFonts w:ascii="Times New Roman" w:eastAsia="Times New Roman" w:hAnsi="Times New Roman" w:cs="Times New Roman"/>
+          <w:bCs/>
+          <w:sz w:val="24"/>
+          <w:szCs w:val="24"/>
+        </w:rPr>
+        <w:t>contiain</w:t>
+      </w:r>
+      <w:proofErr w:type="spellEnd"/>
+      <w:r>
+        <w:rPr>
+          <w:rFonts w:ascii="Times New Roman" w:eastAsia="Times New Roman" w:hAnsi="Times New Roman" w:cs="Times New Roman"/>
+          <w:bCs/>
+          <w:sz w:val="24"/>
+          <w:szCs w:val="24"/>
+        </w:rPr>
+        <w:t xml:space="preserve"> the realms of the dead in order to prevent the circle of life and death from ending</w:t>
       </w:r>
       <w:r>
         <w:rPr>
@@ -1630,6 +1970,24 @@
           <w:sz w:val="24"/>
           <w:szCs w:val="24"/>
         </w:rPr>
+        <w:t xml:space="preserve"> </w:t>
+      </w:r>
+      <w:r>
+        <w:rPr>
+          <w:rFonts w:ascii="Times New Roman" w:eastAsia="Times New Roman" w:hAnsi="Times New Roman" w:cs="Times New Roman"/>
+          <w:bCs/>
+          <w:sz w:val="24"/>
+          <w:szCs w:val="24"/>
+        </w:rPr>
+        <w:tab/>
+      </w:r>
+      <w:r>
+        <w:rPr>
+          <w:rFonts w:ascii="Times New Roman" w:eastAsia="Times New Roman" w:hAnsi="Times New Roman" w:cs="Times New Roman"/>
+          <w:bCs/>
+          <w:sz w:val="24"/>
+          <w:szCs w:val="24"/>
+        </w:rPr>
         <w:t>Rata,</w:t>
       </w:r>
       <w:r>
@@ -1765,7 +2123,39 @@
           <w:sz w:val="24"/>
           <w:szCs w:val="24"/>
         </w:rPr>
-        <w:t>. Toskr,</w:t>
+        <w:t xml:space="preserve">. </w:t>
+      </w:r>
+    </w:p>
+    <w:p>
+      <w:pPr>
+        <w:pStyle w:val="ListParagraph"/>
+        <w:ind w:firstLine="720"/>
+        <w:rPr>
+          <w:rFonts w:ascii="Times New Roman" w:eastAsia="Times New Roman" w:hAnsi="Times New Roman" w:cs="Times New Roman"/>
+          <w:bCs/>
+          <w:sz w:val="24"/>
+          <w:szCs w:val="24"/>
+        </w:rPr>
+      </w:pPr>
+      <w:proofErr w:type="spellStart"/>
+      <w:r>
+        <w:rPr>
+          <w:rFonts w:ascii="Times New Roman" w:eastAsia="Times New Roman" w:hAnsi="Times New Roman" w:cs="Times New Roman"/>
+          <w:bCs/>
+          <w:sz w:val="24"/>
+          <w:szCs w:val="24"/>
+        </w:rPr>
+        <w:t>Toskr</w:t>
+      </w:r>
+      <w:proofErr w:type="spellEnd"/>
+      <w:r>
+        <w:rPr>
+          <w:rFonts w:ascii="Times New Roman" w:eastAsia="Times New Roman" w:hAnsi="Times New Roman" w:cs="Times New Roman"/>
+          <w:bCs/>
+          <w:sz w:val="24"/>
+          <w:szCs w:val="24"/>
+        </w:rPr>
+        <w:t>,</w:t>
       </w:r>
       <w:r>
         <w:rPr>
@@ -1839,8 +2229,19 @@
           <w:sz w:val="24"/>
           <w:szCs w:val="24"/>
         </w:rPr>
-        <w:t>. The Toskr</w:t>
-      </w:r>
+        <w:t xml:space="preserve">. The </w:t>
+      </w:r>
+      <w:proofErr w:type="spellStart"/>
+      <w:r>
+        <w:rPr>
+          <w:rFonts w:ascii="Times New Roman" w:eastAsia="Times New Roman" w:hAnsi="Times New Roman" w:cs="Times New Roman"/>
+          <w:bCs/>
+          <w:sz w:val="24"/>
+          <w:szCs w:val="24"/>
+        </w:rPr>
+        <w:t>Toskr</w:t>
+      </w:r>
+      <w:proofErr w:type="spellEnd"/>
       <w:r>
         <w:rPr>
           <w:rFonts w:ascii="Times New Roman" w:eastAsia="Times New Roman" w:hAnsi="Times New Roman" w:cs="Times New Roman"/>
@@ -1866,7 +2267,28 @@
           <w:sz w:val="24"/>
           <w:szCs w:val="24"/>
         </w:rPr>
-        <w:t>up and down Yggdrasil. This position is known across the realms as the Ratatoskr, w</w:t>
+        <w:t>up and down Yggdrasil.</w:t>
+      </w:r>
+    </w:p>
+    <w:p>
+      <w:pPr>
+        <w:pStyle w:val="ListParagraph"/>
+        <w:ind w:firstLine="720"/>
+        <w:rPr>
+          <w:rFonts w:ascii="Times New Roman" w:eastAsia="Times New Roman" w:hAnsi="Times New Roman" w:cs="Times New Roman"/>
+          <w:bCs/>
+          <w:sz w:val="24"/>
+          <w:szCs w:val="24"/>
+        </w:rPr>
+      </w:pPr>
+      <w:r>
+        <w:rPr>
+          <w:rFonts w:ascii="Times New Roman" w:eastAsia="Times New Roman" w:hAnsi="Times New Roman" w:cs="Times New Roman"/>
+          <w:bCs/>
+          <w:sz w:val="24"/>
+          <w:szCs w:val="24"/>
+        </w:rPr>
+        <w:t>This position is known across the realms as the Ratatoskr, w</w:t>
       </w:r>
       <w:r>
         <w:rPr>
@@ -1877,16 +2299,56 @@
         </w:rPr>
         <w:t>hic</w:t>
       </w:r>
-      <w:bookmarkStart w:id="1" w:name="_GoBack"/>
-      <w:bookmarkEnd w:id="1"/>
-      <w:r>
-        <w:rPr>
-          <w:rFonts w:ascii="Times New Roman" w:eastAsia="Times New Roman" w:hAnsi="Times New Roman" w:cs="Times New Roman"/>
-          <w:bCs/>
-          <w:sz w:val="24"/>
-          <w:szCs w:val="24"/>
-        </w:rPr>
-        <w:t xml:space="preserve">h roughly translates to Tusk the Traveler. </w:t>
+      <w:r>
+        <w:rPr>
+          <w:rFonts w:ascii="Times New Roman" w:eastAsia="Times New Roman" w:hAnsi="Times New Roman" w:cs="Times New Roman"/>
+          <w:bCs/>
+          <w:sz w:val="24"/>
+          <w:szCs w:val="24"/>
+        </w:rPr>
+        <w:t xml:space="preserve">h roughly translates to </w:t>
+      </w:r>
+      <w:r>
+        <w:rPr>
+          <w:rFonts w:ascii="Times New Roman" w:eastAsia="Times New Roman" w:hAnsi="Times New Roman" w:cs="Times New Roman"/>
+          <w:bCs/>
+          <w:i/>
+          <w:iCs/>
+          <w:sz w:val="24"/>
+          <w:szCs w:val="24"/>
+        </w:rPr>
+        <w:t>‘T</w:t>
+      </w:r>
+      <w:r>
+        <w:rPr>
+          <w:rFonts w:ascii="Times New Roman" w:eastAsia="Times New Roman" w:hAnsi="Times New Roman" w:cs="Times New Roman"/>
+          <w:bCs/>
+          <w:i/>
+          <w:iCs/>
+          <w:sz w:val="24"/>
+          <w:szCs w:val="24"/>
+        </w:rPr>
+        <w:t>he Travelling Tusk</w:t>
+      </w:r>
+      <w:r>
+        <w:rPr>
+          <w:rFonts w:ascii="Times New Roman" w:eastAsia="Times New Roman" w:hAnsi="Times New Roman" w:cs="Times New Roman"/>
+          <w:bCs/>
+          <w:i/>
+          <w:iCs/>
+          <w:sz w:val="24"/>
+          <w:szCs w:val="24"/>
+        </w:rPr>
+        <w:t>’</w:t>
+      </w:r>
+      <w:r>
+        <w:rPr>
+          <w:rFonts w:ascii="Times New Roman" w:eastAsia="Times New Roman" w:hAnsi="Times New Roman" w:cs="Times New Roman"/>
+          <w:bCs/>
+          <w:sz w:val="24"/>
+          <w:szCs w:val="24"/>
+        </w:rPr>
+        <w:t xml:space="preserve">. </w:t>
       </w:r>
       <w:r>
         <w:rPr>
@@ -2011,6 +2473,15 @@
     </w:p>
     <w:p>
       <w:pPr>
+        <w:pStyle w:val="Heading3"/>
+      </w:pPr>
+      <w:r>
+        <w:lastRenderedPageBreak/>
+        <w:t>Written Story:</w:t>
+      </w:r>
+    </w:p>
+    <w:p>
+      <w:pPr>
         <w:spacing w:line="240" w:lineRule="auto"/>
         <w:rPr>
           <w:rFonts w:ascii="Times New Roman" w:eastAsia="Times New Roman" w:hAnsi="Times New Roman" w:cs="Times New Roman"/>
@@ -2019,13 +2490,31 @@
           <w:szCs w:val="24"/>
         </w:rPr>
       </w:pPr>
+      <w:r>
+        <w:rPr>
+          <w:rFonts w:ascii="Times New Roman" w:eastAsia="Times New Roman" w:hAnsi="Times New Roman" w:cs="Times New Roman"/>
+          <w:bCs/>
+          <w:sz w:val="24"/>
+          <w:szCs w:val="24"/>
+        </w:rPr>
+        <w:tab/>
+        <w:t>It has been nearly a century since Ragnarök had come to pass</w:t>
+      </w:r>
+      <w:r>
+        <w:rPr>
+          <w:rFonts w:ascii="Times New Roman" w:eastAsia="Times New Roman" w:hAnsi="Times New Roman" w:cs="Times New Roman"/>
+          <w:bCs/>
+          <w:sz w:val="24"/>
+          <w:szCs w:val="24"/>
+        </w:rPr>
+        <w:t xml:space="preserve"> and the connections between the worlds are still broken.</w:t>
+      </w:r>
     </w:p>
     <w:p>
       <w:pPr>
         <w:pStyle w:val="Heading2"/>
       </w:pPr>
       <w:r>
-        <w:lastRenderedPageBreak/>
         <w:t>Characters:</w:t>
       </w:r>
     </w:p>
@@ -2650,7 +3139,43 @@
           <w:sz w:val="27"/>
           <w:szCs w:val="27"/>
         </w:rPr>
-        <w:t>“Deep in a wood two of human kind were left; the fire of Surtur did not touch them; they slept, and when they wakened the world was green and beautiful again. These two fed on the dews of the morning; a woman and a man they were, Lif and Lifthrasir. They walked abroad in the world, and from them and from their children came the men and women who spread themselves over the earth.”</w:t>
+        <w:t xml:space="preserve">“Deep in a wood two of human kind were left; the fire of Surtur did not touch them; they slept, and when they wakened the world was green and beautiful again. These two fed on the dews of the morning; a woman and a man they were, </w:t>
+      </w:r>
+      <w:proofErr w:type="spellStart"/>
+      <w:r>
+        <w:rPr>
+          <w:color w:val="000000"/>
+          <w:sz w:val="27"/>
+          <w:szCs w:val="27"/>
+        </w:rPr>
+        <w:t>Lif</w:t>
+      </w:r>
+      <w:proofErr w:type="spellEnd"/>
+      <w:r>
+        <w:rPr>
+          <w:color w:val="000000"/>
+          <w:sz w:val="27"/>
+          <w:szCs w:val="27"/>
+        </w:rPr>
+        <w:t xml:space="preserve"> and </w:t>
+      </w:r>
+      <w:proofErr w:type="spellStart"/>
+      <w:r>
+        <w:rPr>
+          <w:color w:val="000000"/>
+          <w:sz w:val="27"/>
+          <w:szCs w:val="27"/>
+        </w:rPr>
+        <w:t>Lifthrasir</w:t>
+      </w:r>
+      <w:proofErr w:type="spellEnd"/>
+      <w:r>
+        <w:rPr>
+          <w:color w:val="000000"/>
+          <w:sz w:val="27"/>
+          <w:szCs w:val="27"/>
+        </w:rPr>
+        <w:t>. They walked abroad in the world, and from them and from their children came the men and women who spread themselves over the earth.”</w:t>
       </w:r>
       <w:commentRangeEnd w:id="2"/>
       <w:r>
@@ -4172,7 +4697,6 @@
     <w:basedOn w:val="Normal"/>
     <w:next w:val="Normal"/>
     <w:uiPriority w:val="9"/>
-    <w:semiHidden/>
     <w:unhideWhenUsed/>
     <w:qFormat/>
     <w:pPr>
@@ -4768,7 +5292,7 @@
 </file>
 
 <file path=customXml/itemProps1.xml><?xml version="1.0" encoding="utf-8"?>
-<ds:datastoreItem xmlns:ds="http://schemas.openxmlformats.org/officeDocument/2006/customXml" ds:itemID="{7795CB78-9FCC-4735-86E2-3F14B8FB15AC}">
+<ds:datastoreItem xmlns:ds="http://schemas.openxmlformats.org/officeDocument/2006/customXml" ds:itemID="{4A91521B-F898-4C59-BDD9-9C3E7618B426}">
   <ds:schemaRefs>
     <ds:schemaRef ds:uri="http://schemas.openxmlformats.org/officeDocument/2006/bibliography"/>
   </ds:schemaRefs>

</xml_diff>

<commit_message>
Added abilities to GDD and comments/summaries to the RisingPlatformVelocityLimiter.cs
</commit_message>
<xml_diff>
--- a/Documentation/GDD.docx
+++ b/Documentation/GDD.docx
@@ -638,6 +638,63 @@
     </w:p>
     <w:p>
       <w:pPr>
+        <w:pStyle w:val="ListParagraph"/>
+        <w:numPr>
+          <w:ilvl w:val="0"/>
+          <w:numId w:val="9"/>
+        </w:numPr>
+      </w:pPr>
+      <w:r>
+        <w:t xml:space="preserve">Reunite the Nine Realms by… </w:t>
+      </w:r>
+    </w:p>
+    <w:p>
+      <w:pPr>
+        <w:pStyle w:val="ListParagraph"/>
+        <w:numPr>
+          <w:ilvl w:val="1"/>
+          <w:numId w:val="9"/>
+        </w:numPr>
+      </w:pPr>
+      <w:r>
+        <w:t xml:space="preserve">Collecting stones? </w:t>
+      </w:r>
+    </w:p>
+    <w:p>
+      <w:pPr>
+        <w:pStyle w:val="ListParagraph"/>
+        <w:numPr>
+          <w:ilvl w:val="1"/>
+          <w:numId w:val="9"/>
+        </w:numPr>
+      </w:pPr>
+      <w:r>
+        <w:t>Defeating tyrants that have brought chaos to the realms?</w:t>
+      </w:r>
+    </w:p>
+    <w:p>
+      <w:pPr>
+        <w:pStyle w:val="ListParagraph"/>
+        <w:numPr>
+          <w:ilvl w:val="1"/>
+          <w:numId w:val="9"/>
+        </w:numPr>
+      </w:pPr>
+      <w:r>
+        <w:t>Reconnecting/Repairing the other two wells that feed Yggdrasil?</w:t>
+      </w:r>
+    </w:p>
+    <w:p>
+      <w:pPr>
+        <w:pStyle w:val="ListParagraph"/>
+        <w:numPr>
+          <w:ilvl w:val="1"/>
+          <w:numId w:val="9"/>
+        </w:numPr>
+      </w:pPr>
+    </w:p>
+    <w:p>
+      <w:pPr>
         <w:rPr>
           <w:rFonts w:ascii="Times New Roman" w:eastAsia="Times New Roman" w:hAnsi="Times New Roman" w:cs="Times New Roman"/>
           <w:b/>
@@ -697,7 +754,209 @@
           <w:sz w:val="24"/>
           <w:szCs w:val="24"/>
         </w:rPr>
-        <w:t>”</w:t>
+        <w:t>,”</w:t>
+      </w:r>
+      <w:r>
+        <w:rPr>
+          <w:rFonts w:ascii="Times New Roman" w:eastAsia="Times New Roman" w:hAnsi="Times New Roman" w:cs="Times New Roman"/>
+          <w:bCs/>
+          <w:sz w:val="24"/>
+          <w:szCs w:val="24"/>
+        </w:rPr>
+        <w:t xml:space="preserve"> based in the Realm of Midgard.</w:t>
+      </w:r>
+    </w:p>
+    <w:p>
+      <w:pPr>
+        <w:pStyle w:val="ListParagraph"/>
+        <w:numPr>
+          <w:ilvl w:val="0"/>
+          <w:numId w:val="6"/>
+        </w:numPr>
+        <w:rPr>
+          <w:rFonts w:ascii="Times New Roman" w:eastAsia="Times New Roman" w:hAnsi="Times New Roman" w:cs="Times New Roman"/>
+          <w:b/>
+          <w:sz w:val="24"/>
+          <w:szCs w:val="24"/>
+        </w:rPr>
+      </w:pPr>
+      <w:r>
+        <w:rPr>
+          <w:rFonts w:ascii="Times New Roman" w:eastAsia="Times New Roman" w:hAnsi="Times New Roman" w:cs="Times New Roman"/>
+          <w:bCs/>
+          <w:sz w:val="24"/>
+          <w:szCs w:val="24"/>
+        </w:rPr>
+        <w:t>The abilities act as gates for the player. (Similar to how the player needs to talk to a certain NPC in order to progress through the game, but primarily using abilities instead of relying solely on dialogue)</w:t>
+      </w:r>
+    </w:p>
+    <w:p>
+      <w:pPr>
+        <w:pStyle w:val="ListParagraph"/>
+        <w:numPr>
+          <w:ilvl w:val="0"/>
+          <w:numId w:val="6"/>
+        </w:numPr>
+        <w:rPr>
+          <w:rFonts w:ascii="Times New Roman" w:eastAsia="Times New Roman" w:hAnsi="Times New Roman" w:cs="Times New Roman"/>
+          <w:b/>
+          <w:sz w:val="24"/>
+          <w:szCs w:val="24"/>
+        </w:rPr>
+      </w:pPr>
+      <w:r>
+        <w:rPr>
+          <w:rFonts w:ascii="Times New Roman" w:eastAsia="Times New Roman" w:hAnsi="Times New Roman" w:cs="Times New Roman"/>
+          <w:bCs/>
+          <w:sz w:val="24"/>
+          <w:szCs w:val="24"/>
+        </w:rPr>
+        <w:t xml:space="preserve">Dialogue may be used as player gates in some instances. Most likely these instances would be similar to the way </w:t>
+      </w:r>
+      <w:r>
+        <w:rPr>
+          <w:rFonts w:ascii="Times New Roman" w:eastAsia="Times New Roman" w:hAnsi="Times New Roman" w:cs="Times New Roman"/>
+          <w:bCs/>
+          <w:i/>
+          <w:iCs/>
+          <w:sz w:val="24"/>
+          <w:szCs w:val="24"/>
+        </w:rPr>
+        <w:t>Hollow Knight</w:t>
+      </w:r>
+      <w:r>
+        <w:rPr>
+          <w:rFonts w:ascii="Times New Roman" w:eastAsia="Times New Roman" w:hAnsi="Times New Roman" w:cs="Times New Roman"/>
+          <w:bCs/>
+          <w:sz w:val="24"/>
+          <w:szCs w:val="24"/>
+        </w:rPr>
+        <w:t xml:space="preserve"> uses it.</w:t>
+      </w:r>
+    </w:p>
+    <w:p>
+      <w:pPr>
+        <w:pStyle w:val="Heading3"/>
+        <w:ind w:left="360"/>
+      </w:pPr>
+      <w:r>
+        <w:t>Player Gate Types:</w:t>
+      </w:r>
+    </w:p>
+    <w:p>
+      <w:pPr>
+        <w:pStyle w:val="ListParagraph"/>
+        <w:numPr>
+          <w:ilvl w:val="1"/>
+          <w:numId w:val="6"/>
+        </w:numPr>
+      </w:pPr>
+      <w:r>
+        <w:t>Dialogue</w:t>
+      </w:r>
+    </w:p>
+    <w:p>
+      <w:pPr>
+        <w:pStyle w:val="ListParagraph"/>
+        <w:numPr>
+          <w:ilvl w:val="1"/>
+          <w:numId w:val="6"/>
+        </w:numPr>
+      </w:pPr>
+      <w:r>
+        <w:t>Ability</w:t>
+      </w:r>
+    </w:p>
+    <w:p>
+      <w:pPr>
+        <w:pStyle w:val="ListParagraph"/>
+        <w:numPr>
+          <w:ilvl w:val="1"/>
+          <w:numId w:val="6"/>
+        </w:numPr>
+      </w:pPr>
+      <w:r>
+        <w:t>Use of the environment (</w:t>
+      </w:r>
+      <w:r>
+        <w:rPr>
+          <w:i/>
+          <w:iCs/>
+        </w:rPr>
+        <w:t>ref. Hollow Knight</w:t>
+      </w:r>
+      <w:r>
+        <w:t xml:space="preserve"> – bouncing on beetle with hard shell to get past the acid pond.)</w:t>
+      </w:r>
+    </w:p>
+    <w:p>
+      <w:pPr>
+        <w:pStyle w:val="ListParagraph"/>
+        <w:numPr>
+          <w:ilvl w:val="1"/>
+          <w:numId w:val="6"/>
+        </w:numPr>
+      </w:pPr>
+      <w:r>
+        <w:t>“Cheesing” (</w:t>
+      </w:r>
+      <w:r>
+        <w:rPr>
+          <w:i/>
+          <w:iCs/>
+        </w:rPr>
+        <w:t>definition -</w:t>
+      </w:r>
+      <w:r>
+        <w:t xml:space="preserve"> finding a way to bypass the need for an ability to reach an area, </w:t>
+      </w:r>
+      <w:r>
+        <w:rPr>
+          <w:i/>
+          <w:iCs/>
+        </w:rPr>
+        <w:t xml:space="preserve">ref. Hollow Knight </w:t>
+      </w:r>
+      <w:r>
+        <w:rPr>
+          <w:i/>
+          <w:iCs/>
+        </w:rPr>
+        <w:t>–</w:t>
+      </w:r>
+      <w:r>
+        <w:t xml:space="preserve"> </w:t>
+      </w:r>
+      <w:r>
+        <w:t>using one of the flying enemies to get to an area that you would otherwise need a doubl</w:t>
+      </w:r>
+      <w:r>
+        <w:t>e</w:t>
+      </w:r>
+      <w:r>
+        <w:t xml:space="preserve"> jump</w:t>
+      </w:r>
+      <w:r>
+        <w:t xml:space="preserve"> or dash ability</w:t>
+      </w:r>
+      <w:r>
+        <w:t xml:space="preserve"> to reach</w:t>
+      </w:r>
+      <w:r>
+        <w:t>)</w:t>
+      </w:r>
+      <w:r>
+        <w:t xml:space="preserve"> **</w:t>
+      </w:r>
+      <w:r>
+        <w:rPr>
+          <w:b/>
+          <w:bCs/>
+        </w:rPr>
+        <w:t xml:space="preserve">Don’t </w:t>
+      </w:r>
+      <w:r>
+        <w:t>design for this an instead TEST to see if the player can cheese their way past a section**</w:t>
       </w:r>
     </w:p>
     <w:p>
@@ -820,125 +1079,203 @@
         </w:rPr>
         <w:t>.</w:t>
       </w:r>
+    </w:p>
+    <w:p>
+      <w:pPr>
+        <w:pStyle w:val="ListParagraph"/>
+        <w:numPr>
+          <w:ilvl w:val="0"/>
+          <w:numId w:val="2"/>
+        </w:numPr>
+        <w:rPr>
+          <w:rFonts w:ascii="Times New Roman" w:eastAsia="Times New Roman" w:hAnsi="Times New Roman" w:cs="Times New Roman"/>
+          <w:b/>
+          <w:sz w:val="24"/>
+          <w:szCs w:val="24"/>
+        </w:rPr>
+      </w:pPr>
+      <w:r>
+        <w:rPr>
+          <w:rFonts w:ascii="Times New Roman" w:eastAsia="Times New Roman" w:hAnsi="Times New Roman" w:cs="Times New Roman"/>
+          <w:bCs/>
+          <w:sz w:val="24"/>
+          <w:szCs w:val="24"/>
+        </w:rPr>
+        <w:lastRenderedPageBreak/>
+        <w:t>Attack Left/Right/Up</w:t>
+      </w:r>
+      <w:r>
+        <w:rPr>
+          <w:rFonts w:ascii="Times New Roman" w:eastAsia="Times New Roman" w:hAnsi="Times New Roman" w:cs="Times New Roman"/>
+          <w:bCs/>
+          <w:sz w:val="24"/>
+          <w:szCs w:val="24"/>
+        </w:rPr>
+        <w:t>.</w:t>
+      </w:r>
+    </w:p>
+    <w:p>
+      <w:pPr>
+        <w:pStyle w:val="ListParagraph"/>
+        <w:numPr>
+          <w:ilvl w:val="0"/>
+          <w:numId w:val="2"/>
+        </w:numPr>
+        <w:rPr>
+          <w:rFonts w:ascii="Times New Roman" w:eastAsia="Times New Roman" w:hAnsi="Times New Roman" w:cs="Times New Roman"/>
+          <w:b/>
+          <w:sz w:val="24"/>
+          <w:szCs w:val="24"/>
+        </w:rPr>
+      </w:pPr>
+      <w:r>
+        <w:rPr>
+          <w:rFonts w:ascii="Times New Roman" w:eastAsia="Times New Roman" w:hAnsi="Times New Roman" w:cs="Times New Roman"/>
+          <w:bCs/>
+          <w:sz w:val="24"/>
+          <w:szCs w:val="24"/>
+        </w:rPr>
+        <w:t>Attack Down(Only when in the air)</w:t>
+      </w:r>
+      <w:r>
+        <w:rPr>
+          <w:rFonts w:ascii="Times New Roman" w:eastAsia="Times New Roman" w:hAnsi="Times New Roman" w:cs="Times New Roman"/>
+          <w:bCs/>
+          <w:sz w:val="24"/>
+          <w:szCs w:val="24"/>
+        </w:rPr>
+        <w:t>.</w:t>
+      </w:r>
+    </w:p>
+    <w:p>
+      <w:pPr>
+        <w:pStyle w:val="ListParagraph"/>
+        <w:numPr>
+          <w:ilvl w:val="0"/>
+          <w:numId w:val="2"/>
+        </w:numPr>
+        <w:rPr>
+          <w:rFonts w:ascii="Times New Roman" w:eastAsia="Times New Roman" w:hAnsi="Times New Roman" w:cs="Times New Roman"/>
+          <w:b/>
+          <w:sz w:val="24"/>
+          <w:szCs w:val="24"/>
+        </w:rPr>
+      </w:pPr>
+      <w:r>
+        <w:rPr>
+          <w:rFonts w:ascii="Times New Roman" w:eastAsia="Times New Roman" w:hAnsi="Times New Roman" w:cs="Times New Roman"/>
+          <w:bCs/>
+          <w:sz w:val="24"/>
+          <w:szCs w:val="24"/>
+        </w:rPr>
+        <w:t>Pogoing (a.k.a. when the player can bounce upward by performing a downward attack on appropriate target, essentially juggling themselves)</w:t>
+      </w:r>
+      <w:r>
+        <w:rPr>
+          <w:rFonts w:ascii="Times New Roman" w:eastAsia="Times New Roman" w:hAnsi="Times New Roman" w:cs="Times New Roman"/>
+          <w:bCs/>
+          <w:sz w:val="24"/>
+          <w:szCs w:val="24"/>
+        </w:rPr>
+        <w:t>.</w:t>
+      </w:r>
+    </w:p>
+    <w:p>
+      <w:pPr>
+        <w:pStyle w:val="Heading2"/>
+      </w:pPr>
+      <w:r>
+        <w:t>Special Features:</w:t>
+      </w:r>
+    </w:p>
+    <w:p>
+      <w:pPr>
+        <w:pStyle w:val="ListParagraph"/>
+        <w:numPr>
+          <w:ilvl w:val="1"/>
+          <w:numId w:val="6"/>
+        </w:numPr>
+        <w:rPr>
+          <w:rFonts w:ascii="Times New Roman" w:eastAsia="Times New Roman" w:hAnsi="Times New Roman" w:cs="Times New Roman"/>
+          <w:b/>
+          <w:sz w:val="24"/>
+          <w:szCs w:val="24"/>
+        </w:rPr>
+      </w:pPr>
+      <w:r>
+        <w:rPr>
+          <w:rFonts w:ascii="Times New Roman" w:eastAsia="Times New Roman" w:hAnsi="Times New Roman" w:cs="Times New Roman"/>
+          <w:b/>
+          <w:sz w:val="24"/>
+          <w:szCs w:val="24"/>
+        </w:rPr>
+        <w:t>Abilities:</w:t>
+      </w:r>
+    </w:p>
+    <w:p>
+      <w:pPr>
+        <w:pStyle w:val="ListParagraph"/>
+        <w:numPr>
+          <w:ilvl w:val="2"/>
+          <w:numId w:val="6"/>
+        </w:numPr>
+        <w:rPr>
+          <w:rFonts w:ascii="Times New Roman" w:eastAsia="Times New Roman" w:hAnsi="Times New Roman" w:cs="Times New Roman"/>
+          <w:b/>
+          <w:sz w:val="24"/>
+          <w:szCs w:val="24"/>
+        </w:rPr>
+      </w:pPr>
+      <w:r>
+        <w:rPr>
+          <w:rFonts w:ascii="Times New Roman" w:eastAsia="Times New Roman" w:hAnsi="Times New Roman" w:cs="Times New Roman"/>
+          <w:bCs/>
+          <w:sz w:val="24"/>
+          <w:szCs w:val="24"/>
+        </w:rPr>
+        <w:t>Double-Jump</w:t>
+      </w:r>
+    </w:p>
+    <w:p>
+      <w:pPr>
+        <w:pStyle w:val="ListParagraph"/>
+        <w:numPr>
+          <w:ilvl w:val="2"/>
+          <w:numId w:val="6"/>
+        </w:numPr>
+        <w:rPr>
+          <w:rFonts w:ascii="Times New Roman" w:eastAsia="Times New Roman" w:hAnsi="Times New Roman" w:cs="Times New Roman"/>
+          <w:b/>
+          <w:sz w:val="24"/>
+          <w:szCs w:val="24"/>
+        </w:rPr>
+      </w:pPr>
+      <w:r>
+        <w:rPr>
+          <w:rFonts w:ascii="Times New Roman" w:eastAsia="Times New Roman" w:hAnsi="Times New Roman" w:cs="Times New Roman"/>
+          <w:bCs/>
+          <w:sz w:val="24"/>
+          <w:szCs w:val="24"/>
+        </w:rPr>
+        <w:t>Dash</w:t>
+      </w:r>
+    </w:p>
+    <w:p>
+      <w:pPr>
+        <w:pStyle w:val="ListParagraph"/>
+        <w:numPr>
+          <w:ilvl w:val="2"/>
+          <w:numId w:val="6"/>
+        </w:numPr>
+        <w:rPr>
+          <w:rFonts w:ascii="Times New Roman" w:eastAsia="Times New Roman" w:hAnsi="Times New Roman" w:cs="Times New Roman"/>
+          <w:b/>
+          <w:sz w:val="24"/>
+          <w:szCs w:val="24"/>
+        </w:rPr>
+      </w:pPr>
       <w:bookmarkStart w:id="1" w:name="_GoBack"/>
       <w:bookmarkEnd w:id="1"/>
-    </w:p>
-    <w:p>
-      <w:pPr>
-        <w:pStyle w:val="ListParagraph"/>
-        <w:numPr>
-          <w:ilvl w:val="0"/>
-          <w:numId w:val="2"/>
-        </w:numPr>
-        <w:rPr>
-          <w:rFonts w:ascii="Times New Roman" w:eastAsia="Times New Roman" w:hAnsi="Times New Roman" w:cs="Times New Roman"/>
-          <w:b/>
-          <w:sz w:val="24"/>
-          <w:szCs w:val="24"/>
-        </w:rPr>
-      </w:pPr>
-      <w:r>
-        <w:rPr>
-          <w:rFonts w:ascii="Times New Roman" w:eastAsia="Times New Roman" w:hAnsi="Times New Roman" w:cs="Times New Roman"/>
-          <w:bCs/>
-          <w:sz w:val="24"/>
-          <w:szCs w:val="24"/>
-        </w:rPr>
-        <w:t>Attack Left/Right/Up</w:t>
-      </w:r>
-      <w:r>
-        <w:rPr>
-          <w:rFonts w:ascii="Times New Roman" w:eastAsia="Times New Roman" w:hAnsi="Times New Roman" w:cs="Times New Roman"/>
-          <w:bCs/>
-          <w:sz w:val="24"/>
-          <w:szCs w:val="24"/>
-        </w:rPr>
-        <w:t>.</w:t>
-      </w:r>
-    </w:p>
-    <w:p>
-      <w:pPr>
-        <w:pStyle w:val="ListParagraph"/>
-        <w:numPr>
-          <w:ilvl w:val="0"/>
-          <w:numId w:val="2"/>
-        </w:numPr>
-        <w:rPr>
-          <w:rFonts w:ascii="Times New Roman" w:eastAsia="Times New Roman" w:hAnsi="Times New Roman" w:cs="Times New Roman"/>
-          <w:b/>
-          <w:sz w:val="24"/>
-          <w:szCs w:val="24"/>
-        </w:rPr>
-      </w:pPr>
-      <w:r>
-        <w:rPr>
-          <w:rFonts w:ascii="Times New Roman" w:eastAsia="Times New Roman" w:hAnsi="Times New Roman" w:cs="Times New Roman"/>
-          <w:bCs/>
-          <w:sz w:val="24"/>
-          <w:szCs w:val="24"/>
-        </w:rPr>
-        <w:t>Attack Down(Only when in the air)</w:t>
-      </w:r>
-      <w:r>
-        <w:rPr>
-          <w:rFonts w:ascii="Times New Roman" w:eastAsia="Times New Roman" w:hAnsi="Times New Roman" w:cs="Times New Roman"/>
-          <w:bCs/>
-          <w:sz w:val="24"/>
-          <w:szCs w:val="24"/>
-        </w:rPr>
-        <w:t>.</w:t>
-      </w:r>
-    </w:p>
-    <w:p>
-      <w:pPr>
-        <w:pStyle w:val="ListParagraph"/>
-        <w:numPr>
-          <w:ilvl w:val="0"/>
-          <w:numId w:val="2"/>
-        </w:numPr>
-        <w:rPr>
-          <w:rFonts w:ascii="Times New Roman" w:eastAsia="Times New Roman" w:hAnsi="Times New Roman" w:cs="Times New Roman"/>
-          <w:b/>
-          <w:sz w:val="24"/>
-          <w:szCs w:val="24"/>
-        </w:rPr>
-      </w:pPr>
-      <w:r>
-        <w:rPr>
-          <w:rFonts w:ascii="Times New Roman" w:eastAsia="Times New Roman" w:hAnsi="Times New Roman" w:cs="Times New Roman"/>
-          <w:bCs/>
-          <w:sz w:val="24"/>
-          <w:szCs w:val="24"/>
-        </w:rPr>
-        <w:t>Pogoing (a.k.a. when the player can bounce upward by performing a downward attack on appropriate target, essentially juggling themselves)</w:t>
-      </w:r>
-      <w:r>
-        <w:rPr>
-          <w:rFonts w:ascii="Times New Roman" w:eastAsia="Times New Roman" w:hAnsi="Times New Roman" w:cs="Times New Roman"/>
-          <w:bCs/>
-          <w:sz w:val="24"/>
-          <w:szCs w:val="24"/>
-        </w:rPr>
-        <w:t>.</w:t>
-      </w:r>
-    </w:p>
-    <w:p>
-      <w:pPr>
-        <w:pStyle w:val="Heading2"/>
-      </w:pPr>
-      <w:r>
-        <w:t>Special Features:</w:t>
-      </w:r>
-    </w:p>
-    <w:p>
-      <w:pPr>
-        <w:rPr>
-          <w:rFonts w:ascii="Times New Roman" w:eastAsia="Times New Roman" w:hAnsi="Times New Roman" w:cs="Times New Roman"/>
-          <w:b/>
-          <w:sz w:val="24"/>
-          <w:szCs w:val="24"/>
-        </w:rPr>
-      </w:pPr>
     </w:p>
     <w:p>
       <w:pPr>
@@ -1388,15 +1725,7 @@
           <w:sz w:val="24"/>
           <w:szCs w:val="24"/>
         </w:rPr>
-        <w:t xml:space="preserve"> </w:t>
-      </w:r>
-      <w:r>
-        <w:rPr>
-          <w:rFonts w:ascii="Times New Roman" w:hAnsi="Times New Roman" w:cs="Times New Roman"/>
-          <w:sz w:val="24"/>
-          <w:szCs w:val="24"/>
-        </w:rPr>
-        <w:t>(Any unsaved progress will be lost)</w:t>
+        <w:t xml:space="preserve"> (Any unsaved progress will be lost)</w:t>
       </w:r>
     </w:p>
     <w:p>
@@ -3544,7 +3873,7 @@
   <w:abstractNum w:abstractNumId="2" w15:restartNumberingAfterBreak="0">
     <w:nsid w:val="335155FE"/>
     <w:multiLevelType w:val="hybridMultilevel"/>
-    <w:tmpl w:val="54800D8C"/>
+    <w:tmpl w:val="7F78B81E"/>
     <w:lvl w:ilvl="0" w:tplc="97E0D6CE">
       <w:start w:val="6"/>
       <w:numFmt w:val="bullet"/>
@@ -3557,19 +3886,19 @@
         <w:rFonts w:ascii="Times New Roman" w:eastAsia="Times New Roman" w:hAnsi="Times New Roman" w:cs="Times New Roman" w:hint="default"/>
       </w:rPr>
     </w:lvl>
-    <w:lvl w:ilvl="1" w:tplc="04090003">
-      <w:start w:val="1"/>
-      <w:numFmt w:val="bullet"/>
-      <w:lvlText w:val="o"/>
+    <w:lvl w:ilvl="1" w:tplc="04090001">
+      <w:start w:val="1"/>
+      <w:numFmt w:val="bullet"/>
+      <w:lvlText w:val=""/>
       <w:lvlJc w:val="left"/>
       <w:pPr>
         <w:ind w:left="1440" w:hanging="360"/>
       </w:pPr>
       <w:rPr>
-        <w:rFonts w:ascii="Courier New" w:hAnsi="Courier New" w:cs="Courier New" w:hint="default"/>
-      </w:rPr>
-    </w:lvl>
-    <w:lvl w:ilvl="2" w:tplc="04090005" w:tentative="1">
+        <w:rFonts w:ascii="Symbol" w:hAnsi="Symbol" w:hint="default"/>
+      </w:rPr>
+    </w:lvl>
+    <w:lvl w:ilvl="2" w:tplc="04090005">
       <w:start w:val="1"/>
       <w:numFmt w:val="bullet"/>
       <w:lvlText w:val=""/>
@@ -3768,6 +4097,119 @@
     </w:lvl>
   </w:abstractNum>
   <w:abstractNum w:abstractNumId="4" w15:restartNumberingAfterBreak="0">
+    <w:nsid w:val="4AC955F6"/>
+    <w:multiLevelType w:val="hybridMultilevel"/>
+    <w:tmpl w:val="A330E8D4"/>
+    <w:lvl w:ilvl="0" w:tplc="071AD374">
+      <w:start w:val="2"/>
+      <w:numFmt w:val="bullet"/>
+      <w:lvlText w:val="-"/>
+      <w:lvlJc w:val="left"/>
+      <w:pPr>
+        <w:ind w:left="1080" w:hanging="360"/>
+      </w:pPr>
+      <w:rPr>
+        <w:rFonts w:ascii="Calibri" w:eastAsia="Calibri" w:hAnsi="Calibri" w:cs="Calibri" w:hint="default"/>
+      </w:rPr>
+    </w:lvl>
+    <w:lvl w:ilvl="1" w:tplc="04090003">
+      <w:start w:val="1"/>
+      <w:numFmt w:val="bullet"/>
+      <w:lvlText w:val="o"/>
+      <w:lvlJc w:val="left"/>
+      <w:pPr>
+        <w:ind w:left="1800" w:hanging="360"/>
+      </w:pPr>
+      <w:rPr>
+        <w:rFonts w:ascii="Courier New" w:hAnsi="Courier New" w:cs="Courier New" w:hint="default"/>
+      </w:rPr>
+    </w:lvl>
+    <w:lvl w:ilvl="2" w:tplc="04090005" w:tentative="1">
+      <w:start w:val="1"/>
+      <w:numFmt w:val="bullet"/>
+      <w:lvlText w:val=""/>
+      <w:lvlJc w:val="left"/>
+      <w:pPr>
+        <w:ind w:left="2520" w:hanging="360"/>
+      </w:pPr>
+      <w:rPr>
+        <w:rFonts w:ascii="Wingdings" w:hAnsi="Wingdings" w:hint="default"/>
+      </w:rPr>
+    </w:lvl>
+    <w:lvl w:ilvl="3" w:tplc="04090001" w:tentative="1">
+      <w:start w:val="1"/>
+      <w:numFmt w:val="bullet"/>
+      <w:lvlText w:val=""/>
+      <w:lvlJc w:val="left"/>
+      <w:pPr>
+        <w:ind w:left="3240" w:hanging="360"/>
+      </w:pPr>
+      <w:rPr>
+        <w:rFonts w:ascii="Symbol" w:hAnsi="Symbol" w:hint="default"/>
+      </w:rPr>
+    </w:lvl>
+    <w:lvl w:ilvl="4" w:tplc="04090003" w:tentative="1">
+      <w:start w:val="1"/>
+      <w:numFmt w:val="bullet"/>
+      <w:lvlText w:val="o"/>
+      <w:lvlJc w:val="left"/>
+      <w:pPr>
+        <w:ind w:left="3960" w:hanging="360"/>
+      </w:pPr>
+      <w:rPr>
+        <w:rFonts w:ascii="Courier New" w:hAnsi="Courier New" w:cs="Courier New" w:hint="default"/>
+      </w:rPr>
+    </w:lvl>
+    <w:lvl w:ilvl="5" w:tplc="04090005" w:tentative="1">
+      <w:start w:val="1"/>
+      <w:numFmt w:val="bullet"/>
+      <w:lvlText w:val=""/>
+      <w:lvlJc w:val="left"/>
+      <w:pPr>
+        <w:ind w:left="4680" w:hanging="360"/>
+      </w:pPr>
+      <w:rPr>
+        <w:rFonts w:ascii="Wingdings" w:hAnsi="Wingdings" w:hint="default"/>
+      </w:rPr>
+    </w:lvl>
+    <w:lvl w:ilvl="6" w:tplc="04090001" w:tentative="1">
+      <w:start w:val="1"/>
+      <w:numFmt w:val="bullet"/>
+      <w:lvlText w:val=""/>
+      <w:lvlJc w:val="left"/>
+      <w:pPr>
+        <w:ind w:left="5400" w:hanging="360"/>
+      </w:pPr>
+      <w:rPr>
+        <w:rFonts w:ascii="Symbol" w:hAnsi="Symbol" w:hint="default"/>
+      </w:rPr>
+    </w:lvl>
+    <w:lvl w:ilvl="7" w:tplc="04090003" w:tentative="1">
+      <w:start w:val="1"/>
+      <w:numFmt w:val="bullet"/>
+      <w:lvlText w:val="o"/>
+      <w:lvlJc w:val="left"/>
+      <w:pPr>
+        <w:ind w:left="6120" w:hanging="360"/>
+      </w:pPr>
+      <w:rPr>
+        <w:rFonts w:ascii="Courier New" w:hAnsi="Courier New" w:cs="Courier New" w:hint="default"/>
+      </w:rPr>
+    </w:lvl>
+    <w:lvl w:ilvl="8" w:tplc="04090005" w:tentative="1">
+      <w:start w:val="1"/>
+      <w:numFmt w:val="bullet"/>
+      <w:lvlText w:val=""/>
+      <w:lvlJc w:val="left"/>
+      <w:pPr>
+        <w:ind w:left="6840" w:hanging="360"/>
+      </w:pPr>
+      <w:rPr>
+        <w:rFonts w:ascii="Wingdings" w:hAnsi="Wingdings" w:hint="default"/>
+      </w:rPr>
+    </w:lvl>
+  </w:abstractNum>
+  <w:abstractNum w:abstractNumId="5" w15:restartNumberingAfterBreak="0">
     <w:nsid w:val="52F65D87"/>
     <w:multiLevelType w:val="hybridMultilevel"/>
     <w:tmpl w:val="1400A1AC"/>
@@ -3879,7 +4321,7 @@
       </w:rPr>
     </w:lvl>
   </w:abstractNum>
-  <w:abstractNum w:abstractNumId="5" w15:restartNumberingAfterBreak="0">
+  <w:abstractNum w:abstractNumId="6" w15:restartNumberingAfterBreak="0">
     <w:nsid w:val="5757752D"/>
     <w:multiLevelType w:val="hybridMultilevel"/>
     <w:tmpl w:val="4440D97C"/>
@@ -3992,7 +4434,7 @@
       </w:rPr>
     </w:lvl>
   </w:abstractNum>
-  <w:abstractNum w:abstractNumId="6" w15:restartNumberingAfterBreak="0">
+  <w:abstractNum w:abstractNumId="7" w15:restartNumberingAfterBreak="0">
     <w:nsid w:val="5B161610"/>
     <w:multiLevelType w:val="hybridMultilevel"/>
     <w:tmpl w:val="8CD2C0C0"/>
@@ -4106,7 +4548,7 @@
       </w:rPr>
     </w:lvl>
   </w:abstractNum>
-  <w:abstractNum w:abstractNumId="7" w15:restartNumberingAfterBreak="0">
+  <w:abstractNum w:abstractNumId="8" w15:restartNumberingAfterBreak="0">
     <w:nsid w:val="6FB94ED3"/>
     <w:multiLevelType w:val="hybridMultilevel"/>
     <w:tmpl w:val="061CA7F2"/>
@@ -4221,10 +4663,10 @@
     </w:lvl>
   </w:abstractNum>
   <w:num w:numId="1">
-    <w:abstractNumId w:val="6"/>
+    <w:abstractNumId w:val="7"/>
   </w:num>
   <w:num w:numId="2">
-    <w:abstractNumId w:val="7"/>
+    <w:abstractNumId w:val="8"/>
   </w:num>
   <w:num w:numId="3">
     <w:abstractNumId w:val="0"/>
@@ -4239,10 +4681,13 @@
     <w:abstractNumId w:val="2"/>
   </w:num>
   <w:num w:numId="7">
-    <w:abstractNumId w:val="4"/>
+    <w:abstractNumId w:val="5"/>
   </w:num>
   <w:num w:numId="8">
-    <w:abstractNumId w:val="5"/>
+    <w:abstractNumId w:val="6"/>
+  </w:num>
+  <w:num w:numId="9">
+    <w:abstractNumId w:val="4"/>
   </w:num>
 </w:numbering>
 </file>
@@ -5292,7 +5737,7 @@
 </file>
 
 <file path=customXml/itemProps1.xml><?xml version="1.0" encoding="utf-8"?>
-<ds:datastoreItem xmlns:ds="http://schemas.openxmlformats.org/officeDocument/2006/customXml" ds:itemID="{4A91521B-F898-4C59-BDD9-9C3E7618B426}">
+<ds:datastoreItem xmlns:ds="http://schemas.openxmlformats.org/officeDocument/2006/customXml" ds:itemID="{2F1BACCD-17F0-44CB-B8E1-95A1E32D0DDD}">
   <ds:schemaRefs>
     <ds:schemaRef ds:uri="http://schemas.openxmlformats.org/officeDocument/2006/bibliography"/>
   </ds:schemaRefs>

</xml_diff>